<commit_message>
makina labı yetki formu
</commit_message>
<xml_diff>
--- a/mach-lab/makina_labi_yetki_tanimlama.docx
+++ b/mach-lab/makina_labi_yetki_tanimlama.docx
@@ -6,38 +6,35 @@
       <w:pPr>
         <w:pStyle w:val="Normal"/>
         <w:jc w:val="center"/>
-        <w:rPr/>
+        <w:rPr>
+          <w:rFonts w:ascii="Times New Roman" w:hAnsi="Times New Roman"/>
+          <w:sz w:val="22"/>
+          <w:szCs w:val="22"/>
+        </w:rPr>
       </w:pPr>
       <w:r>
         <w:rPr>
           <w:rFonts w:cs="Times New Roman" w:ascii="Times New Roman" w:hAnsi="Times New Roman"/>
           <w:b/>
-          <w:sz w:val="28"/>
-          <w:szCs w:val="28"/>
-        </w:rPr>
-        <w:t>Elektrik Makinaları Laboratuvarı Yetki Tanımlama Tutanağı</w:t>
-      </w:r>
-    </w:p>
-    <w:p>
-      <w:pPr>
-        <w:pStyle w:val="Normal"/>
-        <w:jc w:val="center"/>
-        <w:rPr>
-          <w:rFonts w:ascii="Times New Roman" w:hAnsi="Times New Roman" w:cs="Times New Roman"/>
+          <w:sz w:val="22"/>
+          <w:szCs w:val="22"/>
+        </w:rPr>
+        <w:t xml:space="preserve">Elektrik Makinaları Laboratuvarı Yetki Tanımlama </w:t>
+      </w:r>
+      <w:r>
+        <w:rPr>
+          <w:rFonts w:cs="Times New Roman" w:ascii="Times New Roman" w:hAnsi="Times New Roman"/>
           <w:b/>
-          <w:b/>
-          <w:sz w:val="28"/>
-          <w:szCs w:val="28"/>
-        </w:rPr>
-      </w:pPr>
-      <w:r>
-        <w:rPr/>
+          <w:sz w:val="22"/>
+          <w:szCs w:val="22"/>
+        </w:rPr>
+        <w:t>Formu</w:t>
       </w:r>
     </w:p>
     <w:tbl>
       <w:tblPr>
-        <w:tblW w:w="7105" w:type="dxa"/>
-        <w:jc w:val="left"/>
+        <w:tblW w:w="6406" w:type="dxa"/>
+        <w:jc w:val="center"/>
         <w:tblInd w:w="0" w:type="dxa"/>
         <w:tblCellMar>
           <w:top w:w="55" w:type="dxa"/>
@@ -47,14 +44,14 @@
         </w:tblCellMar>
       </w:tblPr>
       <w:tblGrid>
-        <w:gridCol w:w="2523"/>
-        <w:gridCol w:w="4582"/>
+        <w:gridCol w:w="2521"/>
+        <w:gridCol w:w="3885"/>
       </w:tblGrid>
       <w:tr>
         <w:trPr/>
         <w:tc>
           <w:tcPr>
-            <w:tcW w:w="2523" w:type="dxa"/>
+            <w:tcW w:w="2521" w:type="dxa"/>
             <w:tcBorders>
               <w:top w:val="single" w:sz="4" w:space="0" w:color="000000"/>
               <w:left w:val="single" w:sz="4" w:space="0" w:color="000000"/>
@@ -68,26 +65,14 @@
               <w:spacing w:before="0" w:after="160"/>
               <w:jc w:val="left"/>
               <w:rPr>
-                <w:rFonts w:ascii="Liberation Serif" w:hAnsi="Liberation Serif"/>
-                <w:b w:val="false"/>
-                <w:b w:val="false"/>
-                <w:bCs w:val="false"/>
-                <w:i w:val="false"/>
-                <w:i w:val="false"/>
-                <w:iCs w:val="false"/>
-                <w:strike w:val="false"/>
-                <w:dstrike w:val="false"/>
-                <w:outline w:val="false"/>
-                <w:shadow w:val="false"/>
-                <w:color w:val="000000"/>
-                <w:sz w:val="24"/>
-                <w:szCs w:val="24"/>
-                <w:u w:val="none"/>
+                <w:rFonts w:ascii="Times New Roman" w:hAnsi="Times New Roman"/>
+                <w:sz w:val="22"/>
+                <w:szCs w:val="22"/>
               </w:rPr>
             </w:pPr>
             <w:r>
               <w:rPr>
-                <w:rFonts w:ascii="Liberation Serif" w:hAnsi="Liberation Serif"/>
+                <w:rFonts w:ascii="Times New Roman" w:hAnsi="Times New Roman"/>
                 <w:b w:val="false"/>
                 <w:bCs w:val="false"/>
                 <w:i w:val="false"/>
@@ -97,17 +82,17 @@
                 <w:outline w:val="false"/>
                 <w:shadow w:val="false"/>
                 <w:color w:val="000000"/>
-                <w:sz w:val="24"/>
-                <w:szCs w:val="24"/>
+                <w:sz w:val="22"/>
+                <w:szCs w:val="22"/>
                 <w:u w:val="none"/>
               </w:rPr>
-              <w:t>Ad- Soyad</w:t>
+              <w:t>Ad Soyad</w:t>
             </w:r>
           </w:p>
         </w:tc>
         <w:tc>
           <w:tcPr>
-            <w:tcW w:w="4582" w:type="dxa"/>
+            <w:tcW w:w="3885" w:type="dxa"/>
             <w:tcBorders>
               <w:top w:val="single" w:sz="4" w:space="0" w:color="000000"/>
               <w:left w:val="single" w:sz="4" w:space="0" w:color="000000"/>
@@ -122,7 +107,7 @@
               <w:spacing w:before="0" w:after="160"/>
               <w:jc w:val="left"/>
               <w:rPr>
-                <w:rFonts w:ascii="Liberation Serif" w:hAnsi="Liberation Serif"/>
+                <w:rFonts w:ascii="Times New Roman" w:hAnsi="Times New Roman"/>
                 <w:b w:val="false"/>
                 <w:b w:val="false"/>
                 <w:bCs w:val="false"/>
@@ -134,14 +119,14 @@
                 <w:outline w:val="false"/>
                 <w:shadow w:val="false"/>
                 <w:color w:val="000000"/>
-                <w:sz w:val="24"/>
-                <w:szCs w:val="24"/>
+                <w:sz w:val="22"/>
+                <w:szCs w:val="22"/>
                 <w:u w:val="none"/>
               </w:rPr>
             </w:pPr>
             <w:r>
               <w:rPr>
-                <w:rFonts w:ascii="Liberation Serif" w:hAnsi="Liberation Serif"/>
+                <w:rFonts w:ascii="Times New Roman" w:hAnsi="Times New Roman"/>
                 <w:b w:val="false"/>
                 <w:bCs w:val="false"/>
                 <w:i w:val="false"/>
@@ -151,8 +136,8 @@
                 <w:outline w:val="false"/>
                 <w:shadow w:val="false"/>
                 <w:color w:val="000000"/>
-                <w:sz w:val="24"/>
-                <w:szCs w:val="24"/>
+                <w:sz w:val="22"/>
+                <w:szCs w:val="22"/>
                 <w:u w:val="none"/>
               </w:rPr>
             </w:r>
@@ -163,7 +148,7 @@
         <w:trPr/>
         <w:tc>
           <w:tcPr>
-            <w:tcW w:w="2523" w:type="dxa"/>
+            <w:tcW w:w="2521" w:type="dxa"/>
             <w:tcBorders>
               <w:left w:val="single" w:sz="4" w:space="0" w:color="000000"/>
               <w:bottom w:val="single" w:sz="4" w:space="0" w:color="000000"/>
@@ -176,26 +161,14 @@
               <w:spacing w:before="0" w:after="160"/>
               <w:jc w:val="left"/>
               <w:rPr>
-                <w:rFonts w:ascii="Liberation Serif" w:hAnsi="Liberation Serif"/>
-                <w:b w:val="false"/>
-                <w:b w:val="false"/>
-                <w:bCs w:val="false"/>
-                <w:i w:val="false"/>
-                <w:i w:val="false"/>
-                <w:iCs w:val="false"/>
-                <w:strike w:val="false"/>
-                <w:dstrike w:val="false"/>
-                <w:outline w:val="false"/>
-                <w:shadow w:val="false"/>
-                <w:color w:val="000000"/>
-                <w:sz w:val="24"/>
-                <w:szCs w:val="24"/>
-                <w:u w:val="none"/>
+                <w:rFonts w:ascii="Times New Roman" w:hAnsi="Times New Roman"/>
+                <w:sz w:val="22"/>
+                <w:szCs w:val="22"/>
               </w:rPr>
             </w:pPr>
             <w:r>
               <w:rPr>
-                <w:rFonts w:ascii="Liberation Serif" w:hAnsi="Liberation Serif"/>
+                <w:rFonts w:ascii="Times New Roman" w:hAnsi="Times New Roman"/>
                 <w:b w:val="false"/>
                 <w:bCs w:val="false"/>
                 <w:i w:val="false"/>
@@ -205,8 +178,8 @@
                 <w:outline w:val="false"/>
                 <w:shadow w:val="false"/>
                 <w:color w:val="000000"/>
-                <w:sz w:val="24"/>
-                <w:szCs w:val="24"/>
+                <w:sz w:val="22"/>
+                <w:szCs w:val="22"/>
                 <w:u w:val="none"/>
               </w:rPr>
               <w:t>Öğrenci No:</w:t>
@@ -215,7 +188,7 @@
         </w:tc>
         <w:tc>
           <w:tcPr>
-            <w:tcW w:w="4582" w:type="dxa"/>
+            <w:tcW w:w="3885" w:type="dxa"/>
             <w:tcBorders>
               <w:left w:val="single" w:sz="4" w:space="0" w:color="000000"/>
               <w:bottom w:val="single" w:sz="4" w:space="0" w:color="000000"/>
@@ -229,7 +202,7 @@
               <w:spacing w:before="0" w:after="160"/>
               <w:jc w:val="left"/>
               <w:rPr>
-                <w:rFonts w:ascii="Liberation Serif" w:hAnsi="Liberation Serif"/>
+                <w:rFonts w:ascii="Times New Roman" w:hAnsi="Times New Roman"/>
                 <w:b w:val="false"/>
                 <w:b w:val="false"/>
                 <w:bCs w:val="false"/>
@@ -241,14 +214,14 @@
                 <w:outline w:val="false"/>
                 <w:shadow w:val="false"/>
                 <w:color w:val="000000"/>
-                <w:sz w:val="24"/>
-                <w:szCs w:val="24"/>
+                <w:sz w:val="22"/>
+                <w:szCs w:val="22"/>
                 <w:u w:val="none"/>
               </w:rPr>
             </w:pPr>
             <w:r>
               <w:rPr>
-                <w:rFonts w:ascii="Liberation Serif" w:hAnsi="Liberation Serif"/>
+                <w:rFonts w:ascii="Times New Roman" w:hAnsi="Times New Roman"/>
                 <w:b w:val="false"/>
                 <w:bCs w:val="false"/>
                 <w:i w:val="false"/>
@@ -258,8 +231,8 @@
                 <w:outline w:val="false"/>
                 <w:shadow w:val="false"/>
                 <w:color w:val="000000"/>
-                <w:sz w:val="24"/>
-                <w:szCs w:val="24"/>
+                <w:sz w:val="22"/>
+                <w:szCs w:val="22"/>
                 <w:u w:val="none"/>
               </w:rPr>
             </w:r>
@@ -270,7 +243,7 @@
         <w:trPr/>
         <w:tc>
           <w:tcPr>
-            <w:tcW w:w="2523" w:type="dxa"/>
+            <w:tcW w:w="2521" w:type="dxa"/>
             <w:tcBorders>
               <w:left w:val="single" w:sz="4" w:space="0" w:color="000000"/>
               <w:bottom w:val="single" w:sz="4" w:space="0" w:color="000000"/>
@@ -283,26 +256,14 @@
               <w:spacing w:before="0" w:after="160"/>
               <w:jc w:val="left"/>
               <w:rPr>
-                <w:rFonts w:ascii="Liberation Serif" w:hAnsi="Liberation Serif"/>
-                <w:b w:val="false"/>
-                <w:b w:val="false"/>
-                <w:bCs w:val="false"/>
-                <w:i w:val="false"/>
-                <w:i w:val="false"/>
-                <w:iCs w:val="false"/>
-                <w:strike w:val="false"/>
-                <w:dstrike w:val="false"/>
-                <w:outline w:val="false"/>
-                <w:shadow w:val="false"/>
-                <w:color w:val="000000"/>
-                <w:sz w:val="24"/>
-                <w:szCs w:val="24"/>
-                <w:u w:val="none"/>
+                <w:rFonts w:ascii="Times New Roman" w:hAnsi="Times New Roman"/>
+                <w:sz w:val="22"/>
+                <w:szCs w:val="22"/>
               </w:rPr>
             </w:pPr>
             <w:r>
               <w:rPr>
-                <w:rFonts w:ascii="Liberation Serif" w:hAnsi="Liberation Serif"/>
+                <w:rFonts w:ascii="Times New Roman" w:hAnsi="Times New Roman"/>
                 <w:b w:val="false"/>
                 <w:bCs w:val="false"/>
                 <w:i w:val="false"/>
@@ -312,17 +273,17 @@
                 <w:outline w:val="false"/>
                 <w:shadow w:val="false"/>
                 <w:color w:val="000000"/>
-                <w:sz w:val="24"/>
-                <w:szCs w:val="24"/>
+                <w:sz w:val="22"/>
+                <w:szCs w:val="22"/>
                 <w:u w:val="none"/>
               </w:rPr>
-              <w:t>Mevcut Öğrenim Durumu</w:t>
+              <w:t>Öğrenim Durumu</w:t>
             </w:r>
           </w:p>
         </w:tc>
         <w:tc>
           <w:tcPr>
-            <w:tcW w:w="4582" w:type="dxa"/>
+            <w:tcW w:w="3885" w:type="dxa"/>
             <w:tcBorders>
               <w:left w:val="single" w:sz="4" w:space="0" w:color="000000"/>
               <w:bottom w:val="single" w:sz="4" w:space="0" w:color="000000"/>
@@ -334,17 +295,25 @@
             <w:pPr>
               <w:pStyle w:val="TableContents"/>
               <w:jc w:val="left"/>
-              <w:rPr/>
+              <w:rPr>
+                <w:rFonts w:ascii="Times New Roman" w:hAnsi="Times New Roman"/>
+                <w:sz w:val="22"/>
+                <w:szCs w:val="22"/>
+              </w:rPr>
             </w:pPr>
             <w:r>
               <w:rPr>
-                <w:rFonts w:eastAsia="Liberation Serif" w:cs="Liberation Serif" w:ascii="Liberation Serif" w:hAnsi="Liberation Serif"/>
+                <w:rFonts w:eastAsia="Liberation Serif" w:cs="Liberation Serif" w:ascii="Times New Roman" w:hAnsi="Times New Roman"/>
+                <w:sz w:val="22"/>
+                <w:szCs w:val="22"/>
               </w:rPr>
               <w:t xml:space="preserve">☐ </w:t>
             </w:r>
             <w:r>
               <w:rPr>
-                <w:rFonts w:eastAsia="Liberation Serif" w:cs="Liberation Serif" w:ascii="Liberation Serif" w:hAnsi="Liberation Serif"/>
+                <w:rFonts w:eastAsia="Liberation Serif" w:cs="Liberation Serif" w:ascii="Times New Roman" w:hAnsi="Times New Roman"/>
+                <w:sz w:val="22"/>
+                <w:szCs w:val="22"/>
               </w:rPr>
               <w:t>Lisans</w:t>
             </w:r>
@@ -353,17 +322,25 @@
             <w:pPr>
               <w:pStyle w:val="TableContents"/>
               <w:jc w:val="left"/>
-              <w:rPr/>
+              <w:rPr>
+                <w:rFonts w:ascii="Times New Roman" w:hAnsi="Times New Roman"/>
+                <w:sz w:val="22"/>
+                <w:szCs w:val="22"/>
+              </w:rPr>
             </w:pPr>
             <w:r>
               <w:rPr>
-                <w:rFonts w:eastAsia="Liberation Serif" w:cs="Liberation Serif" w:ascii="Liberation Serif" w:hAnsi="Liberation Serif"/>
+                <w:rFonts w:eastAsia="Liberation Serif" w:cs="Liberation Serif" w:ascii="Times New Roman" w:hAnsi="Times New Roman"/>
+                <w:sz w:val="22"/>
+                <w:szCs w:val="22"/>
               </w:rPr>
               <w:t xml:space="preserve">☐ </w:t>
             </w:r>
             <w:r>
               <w:rPr>
-                <w:rFonts w:eastAsia="Liberation Serif" w:cs="Liberation Serif" w:ascii="Liberation Serif" w:hAnsi="Liberation Serif"/>
+                <w:rFonts w:eastAsia="Liberation Serif" w:cs="Liberation Serif" w:ascii="Times New Roman" w:hAnsi="Times New Roman"/>
+                <w:sz w:val="22"/>
+                <w:szCs w:val="22"/>
               </w:rPr>
               <w:t>Yüksek Lisans</w:t>
             </w:r>
@@ -372,17 +349,25 @@
             <w:pPr>
               <w:pStyle w:val="TableContents"/>
               <w:jc w:val="left"/>
-              <w:rPr/>
+              <w:rPr>
+                <w:rFonts w:ascii="Times New Roman" w:hAnsi="Times New Roman"/>
+                <w:sz w:val="22"/>
+                <w:szCs w:val="22"/>
+              </w:rPr>
             </w:pPr>
             <w:r>
               <w:rPr>
-                <w:rFonts w:eastAsia="Liberation Serif" w:cs="Liberation Serif" w:ascii="Liberation Serif" w:hAnsi="Liberation Serif"/>
+                <w:rFonts w:eastAsia="Liberation Serif" w:cs="Liberation Serif" w:ascii="Times New Roman" w:hAnsi="Times New Roman"/>
+                <w:sz w:val="22"/>
+                <w:szCs w:val="22"/>
               </w:rPr>
               <w:t xml:space="preserve">☐ </w:t>
             </w:r>
             <w:r>
               <w:rPr>
-                <w:rFonts w:eastAsia="Liberation Serif" w:cs="Liberation Serif" w:ascii="Liberation Serif" w:hAnsi="Liberation Serif"/>
+                <w:rFonts w:eastAsia="Liberation Serif" w:cs="Liberation Serif" w:ascii="Times New Roman" w:hAnsi="Times New Roman"/>
+                <w:sz w:val="22"/>
+                <w:szCs w:val="22"/>
               </w:rPr>
               <w:t>Doktora</w:t>
             </w:r>
@@ -392,19 +377,27 @@
               <w:pStyle w:val="TableContents"/>
               <w:spacing w:before="0" w:after="160"/>
               <w:jc w:val="left"/>
-              <w:rPr/>
+              <w:rPr>
+                <w:rFonts w:ascii="Times New Roman" w:hAnsi="Times New Roman"/>
+                <w:sz w:val="22"/>
+                <w:szCs w:val="22"/>
+              </w:rPr>
             </w:pPr>
             <w:r>
               <w:rPr>
-                <w:rFonts w:eastAsia="Liberation Serif" w:cs="Liberation Serif" w:ascii="Liberation Serif" w:hAnsi="Liberation Serif"/>
+                <w:rFonts w:eastAsia="Liberation Serif" w:cs="Liberation Serif" w:ascii="Times New Roman" w:hAnsi="Times New Roman"/>
+                <w:sz w:val="22"/>
+                <w:szCs w:val="22"/>
               </w:rPr>
               <w:t xml:space="preserve">☐ </w:t>
             </w:r>
             <w:r>
               <w:rPr>
-                <w:rFonts w:eastAsia="Liberation Serif" w:cs="Liberation Serif" w:ascii="Liberation Serif" w:hAnsi="Liberation Serif"/>
-              </w:rPr>
-              <w:t>Diğer</w:t>
+                <w:rFonts w:eastAsia="Liberation Serif" w:cs="Liberation Serif" w:ascii="Times New Roman" w:hAnsi="Times New Roman"/>
+                <w:sz w:val="22"/>
+                <w:szCs w:val="22"/>
+              </w:rPr>
+              <w:t>Diğer:_____________</w:t>
             </w:r>
           </w:p>
         </w:tc>
@@ -413,7 +406,7 @@
         <w:trPr/>
         <w:tc>
           <w:tcPr>
-            <w:tcW w:w="2523" w:type="dxa"/>
+            <w:tcW w:w="2521" w:type="dxa"/>
             <w:tcBorders>
               <w:left w:val="single" w:sz="4" w:space="0" w:color="000000"/>
               <w:bottom w:val="single" w:sz="4" w:space="0" w:color="000000"/>
@@ -426,26 +419,14 @@
               <w:spacing w:before="0" w:after="160"/>
               <w:jc w:val="left"/>
               <w:rPr>
-                <w:rFonts w:ascii="Liberation Serif" w:hAnsi="Liberation Serif"/>
-                <w:b w:val="false"/>
-                <w:b w:val="false"/>
-                <w:bCs w:val="false"/>
-                <w:i w:val="false"/>
-                <w:i w:val="false"/>
-                <w:iCs w:val="false"/>
-                <w:strike w:val="false"/>
-                <w:dstrike w:val="false"/>
-                <w:outline w:val="false"/>
-                <w:shadow w:val="false"/>
-                <w:color w:val="000000"/>
-                <w:sz w:val="24"/>
-                <w:szCs w:val="24"/>
-                <w:u w:val="none"/>
+                <w:rFonts w:ascii="Times New Roman" w:hAnsi="Times New Roman"/>
+                <w:sz w:val="22"/>
+                <w:szCs w:val="22"/>
               </w:rPr>
             </w:pPr>
             <w:r>
               <w:rPr>
-                <w:rFonts w:ascii="Liberation Serif" w:hAnsi="Liberation Serif"/>
+                <w:rFonts w:ascii="Times New Roman" w:hAnsi="Times New Roman"/>
                 <w:b w:val="false"/>
                 <w:bCs w:val="false"/>
                 <w:i w:val="false"/>
@@ -455,8 +436,8 @@
                 <w:outline w:val="false"/>
                 <w:shadow w:val="false"/>
                 <w:color w:val="000000"/>
-                <w:sz w:val="24"/>
-                <w:szCs w:val="24"/>
+                <w:sz w:val="22"/>
+                <w:szCs w:val="22"/>
                 <w:u w:val="none"/>
               </w:rPr>
               <w:t>Tez Danışmanı:</w:t>
@@ -465,7 +446,7 @@
         </w:tc>
         <w:tc>
           <w:tcPr>
-            <w:tcW w:w="4582" w:type="dxa"/>
+            <w:tcW w:w="3885" w:type="dxa"/>
             <w:tcBorders>
               <w:left w:val="single" w:sz="4" w:space="0" w:color="000000"/>
               <w:bottom w:val="single" w:sz="4" w:space="0" w:color="000000"/>
@@ -479,7 +460,7 @@
               <w:spacing w:before="0" w:after="160"/>
               <w:jc w:val="left"/>
               <w:rPr>
-                <w:rFonts w:ascii="Liberation Serif" w:hAnsi="Liberation Serif"/>
+                <w:rFonts w:ascii="Times New Roman" w:hAnsi="Times New Roman"/>
                 <w:b w:val="false"/>
                 <w:b w:val="false"/>
                 <w:bCs w:val="false"/>
@@ -491,14 +472,14 @@
                 <w:outline w:val="false"/>
                 <w:shadow w:val="false"/>
                 <w:color w:val="000000"/>
-                <w:sz w:val="24"/>
-                <w:szCs w:val="24"/>
+                <w:sz w:val="22"/>
+                <w:szCs w:val="22"/>
                 <w:u w:val="none"/>
               </w:rPr>
             </w:pPr>
             <w:r>
               <w:rPr>
-                <w:rFonts w:ascii="Liberation Serif" w:hAnsi="Liberation Serif"/>
+                <w:rFonts w:ascii="Times New Roman" w:hAnsi="Times New Roman"/>
                 <w:b w:val="false"/>
                 <w:bCs w:val="false"/>
                 <w:i w:val="false"/>
@@ -508,8 +489,8 @@
                 <w:outline w:val="false"/>
                 <w:shadow w:val="false"/>
                 <w:color w:val="000000"/>
-                <w:sz w:val="24"/>
-                <w:szCs w:val="24"/>
+                <w:sz w:val="22"/>
+                <w:szCs w:val="22"/>
                 <w:u w:val="none"/>
               </w:rPr>
             </w:r>
@@ -520,7 +501,7 @@
         <w:trPr/>
         <w:tc>
           <w:tcPr>
-            <w:tcW w:w="2523" w:type="dxa"/>
+            <w:tcW w:w="2521" w:type="dxa"/>
             <w:tcBorders>
               <w:left w:val="single" w:sz="4" w:space="0" w:color="000000"/>
               <w:bottom w:val="single" w:sz="4" w:space="0" w:color="000000"/>
@@ -533,26 +514,14 @@
               <w:spacing w:before="0" w:after="160"/>
               <w:jc w:val="left"/>
               <w:rPr>
-                <w:rFonts w:ascii="Liberation Serif" w:hAnsi="Liberation Serif"/>
-                <w:b w:val="false"/>
-                <w:b w:val="false"/>
-                <w:bCs w:val="false"/>
-                <w:i w:val="false"/>
-                <w:i w:val="false"/>
-                <w:iCs w:val="false"/>
-                <w:strike w:val="false"/>
-                <w:dstrike w:val="false"/>
-                <w:outline w:val="false"/>
-                <w:shadow w:val="false"/>
-                <w:color w:val="000000"/>
-                <w:sz w:val="24"/>
-                <w:szCs w:val="24"/>
-                <w:u w:val="none"/>
+                <w:rFonts w:ascii="Times New Roman" w:hAnsi="Times New Roman"/>
+                <w:sz w:val="22"/>
+                <w:szCs w:val="22"/>
               </w:rPr>
             </w:pPr>
             <w:r>
               <w:rPr>
-                <w:rFonts w:ascii="Liberation Serif" w:hAnsi="Liberation Serif"/>
+                <w:rFonts w:ascii="Times New Roman" w:hAnsi="Times New Roman"/>
                 <w:b w:val="false"/>
                 <w:bCs w:val="false"/>
                 <w:i w:val="false"/>
@@ -562,17 +531,17 @@
                 <w:outline w:val="false"/>
                 <w:shadow w:val="false"/>
                 <w:color w:val="000000"/>
-                <w:sz w:val="24"/>
-                <w:szCs w:val="24"/>
+                <w:sz w:val="22"/>
+                <w:szCs w:val="22"/>
                 <w:u w:val="none"/>
               </w:rPr>
-              <w:t>Yetki Bitiş Dönemi</w:t>
+              <w:t>Yetki Başlangıç Tarihi</w:t>
             </w:r>
           </w:p>
         </w:tc>
         <w:tc>
           <w:tcPr>
-            <w:tcW w:w="4582" w:type="dxa"/>
+            <w:tcW w:w="3885" w:type="dxa"/>
             <w:tcBorders>
               <w:left w:val="single" w:sz="4" w:space="0" w:color="000000"/>
               <w:bottom w:val="single" w:sz="4" w:space="0" w:color="000000"/>
@@ -586,7 +555,7 @@
               <w:spacing w:before="0" w:after="160"/>
               <w:jc w:val="left"/>
               <w:rPr>
-                <w:rFonts w:ascii="Liberation Serif" w:hAnsi="Liberation Serif"/>
+                <w:rFonts w:ascii="Times New Roman" w:hAnsi="Times New Roman"/>
                 <w:b w:val="false"/>
                 <w:b w:val="false"/>
                 <w:bCs w:val="false"/>
@@ -598,14 +567,14 @@
                 <w:outline w:val="false"/>
                 <w:shadow w:val="false"/>
                 <w:color w:val="000000"/>
-                <w:sz w:val="24"/>
-                <w:szCs w:val="24"/>
+                <w:sz w:val="22"/>
+                <w:szCs w:val="22"/>
                 <w:u w:val="none"/>
               </w:rPr>
             </w:pPr>
             <w:r>
               <w:rPr>
-                <w:rFonts w:ascii="Liberation Serif" w:hAnsi="Liberation Serif"/>
+                <w:rFonts w:ascii="Times New Roman" w:hAnsi="Times New Roman"/>
                 <w:b w:val="false"/>
                 <w:bCs w:val="false"/>
                 <w:i w:val="false"/>
@@ -615,8 +584,8 @@
                 <w:outline w:val="false"/>
                 <w:shadow w:val="false"/>
                 <w:color w:val="000000"/>
-                <w:sz w:val="24"/>
-                <w:szCs w:val="24"/>
+                <w:sz w:val="22"/>
+                <w:szCs w:val="22"/>
                 <w:u w:val="none"/>
               </w:rPr>
             </w:r>
@@ -627,7 +596,7 @@
         <w:trPr/>
         <w:tc>
           <w:tcPr>
-            <w:tcW w:w="2523" w:type="dxa"/>
+            <w:tcW w:w="2521" w:type="dxa"/>
             <w:tcBorders>
               <w:left w:val="single" w:sz="4" w:space="0" w:color="000000"/>
               <w:bottom w:val="single" w:sz="4" w:space="0" w:color="000000"/>
@@ -639,8 +608,65 @@
               <w:pStyle w:val="TableContents"/>
               <w:spacing w:before="0" w:after="160"/>
               <w:jc w:val="left"/>
-              <w:rPr>
-                <w:rFonts w:ascii="Liberation Serif" w:hAnsi="Liberation Serif"/>
+              <w:rPr/>
+            </w:pPr>
+            <w:r>
+              <w:rPr>
+                <w:rFonts w:ascii="Times New Roman" w:hAnsi="Times New Roman"/>
+                <w:b w:val="false"/>
+                <w:bCs w:val="false"/>
+                <w:i w:val="false"/>
+                <w:iCs w:val="false"/>
+                <w:strike w:val="false"/>
+                <w:dstrike w:val="false"/>
+                <w:outline w:val="false"/>
+                <w:shadow w:val="false"/>
+                <w:color w:val="000000"/>
+                <w:sz w:val="22"/>
+                <w:szCs w:val="22"/>
+                <w:u w:val="none"/>
+              </w:rPr>
+              <w:t xml:space="preserve">Yetki Bitiş </w:t>
+            </w:r>
+            <w:r>
+              <w:rPr>
+                <w:rFonts w:eastAsia="Calibri" w:cs="" w:ascii="Times New Roman" w:hAnsi="Times New Roman"/>
+                <w:b w:val="false"/>
+                <w:bCs w:val="false"/>
+                <w:i w:val="false"/>
+                <w:iCs w:val="false"/>
+                <w:strike w:val="false"/>
+                <w:dstrike w:val="false"/>
+                <w:outline w:val="false"/>
+                <w:shadow w:val="false"/>
+                <w:color w:val="000000"/>
+                <w:kern w:val="0"/>
+                <w:sz w:val="22"/>
+                <w:szCs w:val="22"/>
+                <w:u w:val="none"/>
+                <w:lang w:val="tr-TR" w:eastAsia="en-US" w:bidi="ar-SA"/>
+              </w:rPr>
+              <w:t>Tarihi</w:t>
+            </w:r>
+          </w:p>
+        </w:tc>
+        <w:tc>
+          <w:tcPr>
+            <w:tcW w:w="3885" w:type="dxa"/>
+            <w:tcBorders>
+              <w:left w:val="single" w:sz="4" w:space="0" w:color="000000"/>
+              <w:bottom w:val="single" w:sz="4" w:space="0" w:color="000000"/>
+              <w:right w:val="single" w:sz="4" w:space="0" w:color="000000"/>
+            </w:tcBorders>
+            <w:shd w:fill="auto" w:val="clear"/>
+          </w:tcPr>
+          <w:p>
+            <w:pPr>
+              <w:pStyle w:val="TableContents"/>
+              <w:spacing w:before="0" w:after="160"/>
+              <w:jc w:val="left"/>
+              <w:rPr>
+                <w:rFonts w:ascii="Times New Roman" w:hAnsi="Times New Roman"/>
                 <w:b w:val="false"/>
                 <w:b w:val="false"/>
                 <w:bCs w:val="false"/>
@@ -652,14 +678,14 @@
                 <w:outline w:val="false"/>
                 <w:shadow w:val="false"/>
                 <w:color w:val="000000"/>
-                <w:sz w:val="24"/>
-                <w:szCs w:val="24"/>
+                <w:sz w:val="22"/>
+                <w:szCs w:val="22"/>
                 <w:u w:val="none"/>
               </w:rPr>
             </w:pPr>
             <w:r>
               <w:rPr>
-                <w:rFonts w:ascii="Liberation Serif" w:hAnsi="Liberation Serif"/>
+                <w:rFonts w:ascii="Times New Roman" w:hAnsi="Times New Roman"/>
                 <w:b w:val="false"/>
                 <w:bCs w:val="false"/>
                 <w:i w:val="false"/>
@@ -669,8 +695,50 @@
                 <w:outline w:val="false"/>
                 <w:shadow w:val="false"/>
                 <w:color w:val="000000"/>
-                <w:sz w:val="24"/>
-                <w:szCs w:val="24"/>
+                <w:sz w:val="22"/>
+                <w:szCs w:val="22"/>
+                <w:u w:val="none"/>
+              </w:rPr>
+            </w:r>
+          </w:p>
+        </w:tc>
+      </w:tr>
+      <w:tr>
+        <w:trPr/>
+        <w:tc>
+          <w:tcPr>
+            <w:tcW w:w="2521" w:type="dxa"/>
+            <w:tcBorders>
+              <w:left w:val="single" w:sz="4" w:space="0" w:color="000000"/>
+              <w:bottom w:val="single" w:sz="4" w:space="0" w:color="000000"/>
+            </w:tcBorders>
+            <w:shd w:fill="auto" w:val="clear"/>
+          </w:tcPr>
+          <w:p>
+            <w:pPr>
+              <w:pStyle w:val="TableContents"/>
+              <w:spacing w:before="0" w:after="160"/>
+              <w:jc w:val="left"/>
+              <w:rPr>
+                <w:rFonts w:ascii="Times New Roman" w:hAnsi="Times New Roman"/>
+                <w:sz w:val="22"/>
+                <w:szCs w:val="22"/>
+              </w:rPr>
+            </w:pPr>
+            <w:r>
+              <w:rPr>
+                <w:rFonts w:ascii="Times New Roman" w:hAnsi="Times New Roman"/>
+                <w:b w:val="false"/>
+                <w:bCs w:val="false"/>
+                <w:i w:val="false"/>
+                <w:iCs w:val="false"/>
+                <w:strike w:val="false"/>
+                <w:dstrike w:val="false"/>
+                <w:outline w:val="false"/>
+                <w:shadow w:val="false"/>
+                <w:color w:val="000000"/>
+                <w:sz w:val="22"/>
+                <w:szCs w:val="22"/>
                 <w:u w:val="none"/>
               </w:rPr>
               <w:t>Yetki Seviyesi</w:t>
@@ -679,7 +747,7 @@
         </w:tc>
         <w:tc>
           <w:tcPr>
-            <w:tcW w:w="4582" w:type="dxa"/>
+            <w:tcW w:w="3885" w:type="dxa"/>
             <w:tcBorders>
               <w:left w:val="single" w:sz="4" w:space="0" w:color="000000"/>
               <w:bottom w:val="single" w:sz="4" w:space="0" w:color="000000"/>
@@ -692,26 +760,14 @@
               <w:pStyle w:val="TableContents"/>
               <w:jc w:val="left"/>
               <w:rPr>
-                <w:rFonts w:ascii="Liberation Serif" w:hAnsi="Liberation Serif"/>
-                <w:b w:val="false"/>
-                <w:b w:val="false"/>
-                <w:bCs w:val="false"/>
-                <w:i w:val="false"/>
-                <w:i w:val="false"/>
-                <w:iCs w:val="false"/>
-                <w:strike w:val="false"/>
-                <w:dstrike w:val="false"/>
-                <w:outline w:val="false"/>
-                <w:shadow w:val="false"/>
-                <w:color w:val="000000"/>
-                <w:sz w:val="24"/>
-                <w:szCs w:val="24"/>
-                <w:u w:val="none"/>
+                <w:rFonts w:ascii="Times New Roman" w:hAnsi="Times New Roman"/>
+                <w:sz w:val="22"/>
+                <w:szCs w:val="22"/>
               </w:rPr>
             </w:pPr>
             <w:r>
               <w:rPr>
-                <w:rFonts w:ascii="Liberation Serif" w:hAnsi="Liberation Serif"/>
+                <w:rFonts w:ascii="Times New Roman" w:hAnsi="Times New Roman"/>
                 <w:b w:val="false"/>
                 <w:bCs w:val="false"/>
                 <w:i w:val="false"/>
@@ -721,15 +777,15 @@
                 <w:outline w:val="false"/>
                 <w:shadow w:val="false"/>
                 <w:color w:val="000000"/>
-                <w:sz w:val="24"/>
-                <w:szCs w:val="24"/>
+                <w:sz w:val="22"/>
+                <w:szCs w:val="22"/>
                 <w:u w:val="none"/>
               </w:rPr>
               <w:t xml:space="preserve">☐ </w:t>
             </w:r>
             <w:r>
               <w:rPr>
-                <w:rFonts w:ascii="Liberation Serif" w:hAnsi="Liberation Serif"/>
+                <w:rFonts w:ascii="Times New Roman" w:hAnsi="Times New Roman"/>
                 <w:b w:val="false"/>
                 <w:bCs w:val="false"/>
                 <w:i w:val="false"/>
@@ -739,8 +795,8 @@
                 <w:outline w:val="false"/>
                 <w:shadow w:val="false"/>
                 <w:color w:val="000000"/>
-                <w:sz w:val="24"/>
-                <w:szCs w:val="24"/>
+                <w:sz w:val="22"/>
+                <w:szCs w:val="22"/>
                 <w:u w:val="none"/>
               </w:rPr>
               <w:t xml:space="preserve">Mesai saatlerinde erişim </w:t>
@@ -750,11 +806,15 @@
             <w:pPr>
               <w:pStyle w:val="TableContents"/>
               <w:jc w:val="left"/>
-              <w:rPr/>
+              <w:rPr>
+                <w:rFonts w:ascii="Times New Roman" w:hAnsi="Times New Roman"/>
+                <w:sz w:val="22"/>
+                <w:szCs w:val="22"/>
+              </w:rPr>
             </w:pPr>
             <w:r>
               <w:rPr>
-                <w:rFonts w:ascii="Liberation Serif" w:hAnsi="Liberation Serif"/>
+                <w:rFonts w:ascii="Times New Roman" w:hAnsi="Times New Roman"/>
                 <w:b w:val="false"/>
                 <w:bCs w:val="false"/>
                 <w:i w:val="false"/>
@@ -764,15 +824,15 @@
                 <w:outline w:val="false"/>
                 <w:shadow w:val="false"/>
                 <w:color w:val="000000"/>
-                <w:sz w:val="24"/>
-                <w:szCs w:val="24"/>
+                <w:sz w:val="22"/>
+                <w:szCs w:val="22"/>
                 <w:u w:val="none"/>
               </w:rPr>
               <w:t xml:space="preserve">☐ </w:t>
             </w:r>
             <w:r>
               <w:rPr>
-                <w:rFonts w:ascii="Liberation Serif" w:hAnsi="Liberation Serif"/>
+                <w:rFonts w:ascii="Times New Roman" w:hAnsi="Times New Roman"/>
                 <w:b w:val="false"/>
                 <w:bCs w:val="false"/>
                 <w:i w:val="false"/>
@@ -782,38 +842,15 @@
                 <w:outline w:val="false"/>
                 <w:shadow w:val="false"/>
                 <w:color w:val="000000"/>
-                <w:sz w:val="24"/>
-                <w:szCs w:val="24"/>
+                <w:sz w:val="22"/>
+                <w:szCs w:val="22"/>
                 <w:u w:val="none"/>
               </w:rPr>
-              <w:t>24 saat erişim</w:t>
+              <w:t xml:space="preserve">Mesai saatleri dışında </w:t>
             </w:r>
-          </w:p>
-          <w:p>
-            <w:pPr>
-              <w:pStyle w:val="TableContents"/>
-              <w:jc w:val="left"/>
-              <w:rPr>
-                <w:rFonts w:ascii="Liberation Serif" w:hAnsi="Liberation Serif"/>
-                <w:b w:val="false"/>
-                <w:b w:val="false"/>
-                <w:bCs w:val="false"/>
-                <w:i w:val="false"/>
-                <w:i w:val="false"/>
-                <w:iCs w:val="false"/>
-                <w:strike w:val="false"/>
-                <w:dstrike w:val="false"/>
-                <w:outline w:val="false"/>
-                <w:shadow w:val="false"/>
-                <w:color w:val="000000"/>
-                <w:sz w:val="24"/>
-                <w:szCs w:val="24"/>
-                <w:u w:val="none"/>
-              </w:rPr>
-            </w:pPr>
             <w:r>
               <w:rPr>
-                <w:rFonts w:ascii="Liberation Serif" w:hAnsi="Liberation Serif"/>
+                <w:rFonts w:ascii="Times New Roman" w:hAnsi="Times New Roman"/>
                 <w:b w:val="false"/>
                 <w:bCs w:val="false"/>
                 <w:i w:val="false"/>
@@ -823,15 +860,26 @@
                 <w:outline w:val="false"/>
                 <w:shadow w:val="false"/>
                 <w:color w:val="000000"/>
-                <w:sz w:val="24"/>
-                <w:szCs w:val="24"/>
+                <w:sz w:val="22"/>
+                <w:szCs w:val="22"/>
                 <w:u w:val="none"/>
               </w:rPr>
-              <w:t xml:space="preserve">☐ </w:t>
+              <w:t>erişim</w:t>
             </w:r>
+          </w:p>
+          <w:p>
+            <w:pPr>
+              <w:pStyle w:val="TableContents"/>
+              <w:jc w:val="left"/>
+              <w:rPr>
+                <w:rFonts w:ascii="Times New Roman" w:hAnsi="Times New Roman"/>
+                <w:sz w:val="22"/>
+                <w:szCs w:val="22"/>
+              </w:rPr>
+            </w:pPr>
             <w:r>
               <w:rPr>
-                <w:rFonts w:ascii="Liberation Serif" w:hAnsi="Liberation Serif"/>
+                <w:rFonts w:ascii="Times New Roman" w:hAnsi="Times New Roman"/>
                 <w:b w:val="false"/>
                 <w:bCs w:val="false"/>
                 <w:i w:val="false"/>
@@ -841,39 +889,15 @@
                 <w:outline w:val="false"/>
                 <w:shadow w:val="false"/>
                 <w:color w:val="000000"/>
-                <w:sz w:val="24"/>
-                <w:szCs w:val="24"/>
+                <w:sz w:val="22"/>
+                <w:szCs w:val="22"/>
                 <w:u w:val="none"/>
               </w:rPr>
-              <w:t>Malzeme Dolap Yetkisi</w:t>
+              <w:t xml:space="preserve">☐ </w:t>
             </w:r>
-          </w:p>
-          <w:p>
-            <w:pPr>
-              <w:pStyle w:val="TableContents"/>
-              <w:spacing w:before="0" w:after="160"/>
-              <w:jc w:val="left"/>
-              <w:rPr>
-                <w:rFonts w:ascii="Liberation Serif" w:hAnsi="Liberation Serif"/>
-                <w:b w:val="false"/>
-                <w:b w:val="false"/>
-                <w:bCs w:val="false"/>
-                <w:i w:val="false"/>
-                <w:i w:val="false"/>
-                <w:iCs w:val="false"/>
-                <w:strike w:val="false"/>
-                <w:dstrike w:val="false"/>
-                <w:outline w:val="false"/>
-                <w:shadow w:val="false"/>
-                <w:color w:val="000000"/>
-                <w:sz w:val="24"/>
-                <w:szCs w:val="24"/>
-                <w:u w:val="none"/>
-              </w:rPr>
-            </w:pPr>
             <w:r>
               <w:rPr>
-                <w:rFonts w:ascii="Liberation Serif" w:hAnsi="Liberation Serif"/>
+                <w:rFonts w:ascii="Times New Roman" w:hAnsi="Times New Roman"/>
                 <w:b w:val="false"/>
                 <w:bCs w:val="false"/>
                 <w:i w:val="false"/>
@@ -883,15 +907,27 @@
                 <w:outline w:val="false"/>
                 <w:shadow w:val="false"/>
                 <w:color w:val="000000"/>
-                <w:sz w:val="24"/>
-                <w:szCs w:val="24"/>
+                <w:sz w:val="22"/>
+                <w:szCs w:val="22"/>
                 <w:u w:val="none"/>
               </w:rPr>
-              <w:t xml:space="preserve">☐ </w:t>
+              <w:t>Malzeme Dolap Yetkisi</w:t>
             </w:r>
+          </w:p>
+          <w:p>
+            <w:pPr>
+              <w:pStyle w:val="TableContents"/>
+              <w:spacing w:before="0" w:after="160"/>
+              <w:jc w:val="left"/>
+              <w:rPr>
+                <w:rFonts w:ascii="Times New Roman" w:hAnsi="Times New Roman"/>
+                <w:sz w:val="22"/>
+                <w:szCs w:val="22"/>
+              </w:rPr>
+            </w:pPr>
             <w:r>
               <w:rPr>
-                <w:rFonts w:ascii="Liberation Serif" w:hAnsi="Liberation Serif"/>
+                <w:rFonts w:ascii="Times New Roman" w:hAnsi="Times New Roman"/>
                 <w:b w:val="false"/>
                 <w:bCs w:val="false"/>
                 <w:i w:val="false"/>
@@ -901,8 +937,26 @@
                 <w:outline w:val="false"/>
                 <w:shadow w:val="false"/>
                 <w:color w:val="000000"/>
-                <w:sz w:val="24"/>
-                <w:szCs w:val="24"/>
+                <w:sz w:val="22"/>
+                <w:szCs w:val="22"/>
+                <w:u w:val="none"/>
+              </w:rPr>
+              <w:t xml:space="preserve">☐ </w:t>
+            </w:r>
+            <w:r>
+              <w:rPr>
+                <w:rFonts w:ascii="Times New Roman" w:hAnsi="Times New Roman"/>
+                <w:b w:val="false"/>
+                <w:bCs w:val="false"/>
+                <w:i w:val="false"/>
+                <w:iCs w:val="false"/>
+                <w:strike w:val="false"/>
+                <w:dstrike w:val="false"/>
+                <w:outline w:val="false"/>
+                <w:shadow w:val="false"/>
+                <w:color w:val="000000"/>
+                <w:sz w:val="22"/>
+                <w:szCs w:val="22"/>
                 <w:u w:val="none"/>
               </w:rPr>
               <w:t>Tez  Dolabı (Dolap No: ____)</w:t>
@@ -915,16 +969,18 @@
       <w:pPr>
         <w:pStyle w:val="Normal"/>
         <w:jc w:val="left"/>
-        <w:rPr/>
-      </w:pPr>
-      <w:r>
-        <w:rPr>
-          <w:rFonts w:cs="Times New Roman" w:ascii="Times New Roman" w:hAnsi="Times New Roman"/>
+        <w:rPr>
+          <w:rFonts w:cs="Times New Roman"/>
           <w:b/>
-          <w:sz w:val="28"/>
-          <w:szCs w:val="28"/>
-        </w:rPr>
-        <w:t>Erişim Yetkileri</w:t>
+          <w:b/>
+        </w:rPr>
+      </w:pPr>
+      <w:r>
+        <w:rPr>
+          <w:rFonts w:ascii="Times New Roman" w:hAnsi="Times New Roman"/>
+          <w:sz w:val="22"/>
+          <w:szCs w:val="22"/>
+        </w:rPr>
       </w:r>
     </w:p>
     <w:p>
@@ -932,22 +988,383 @@
         <w:pStyle w:val="Normal"/>
         <w:jc w:val="left"/>
         <w:rPr>
-          <w:b w:val="false"/>
-          <w:b w:val="false"/>
-          <w:bCs w:val="false"/>
-          <w:sz w:val="22"/>
-          <w:szCs w:val="22"/>
-        </w:rPr>
-      </w:pPr>
-      <w:r>
-        <w:rPr>
-          <w:rFonts w:cs="Times New Roman" w:ascii="Times New Roman" w:hAnsi="Times New Roman"/>
-          <w:b w:val="false"/>
-          <w:bCs w:val="false"/>
-          <w:sz w:val="22"/>
-          <w:szCs w:val="22"/>
-        </w:rPr>
-        <w:t>Laboratuvara erişim için üç farklı erişim yetkisi bulunmaktadır:</w:t>
+          <w:rFonts w:ascii="Times New Roman" w:hAnsi="Times New Roman"/>
+          <w:sz w:val="22"/>
+          <w:szCs w:val="22"/>
+        </w:rPr>
+      </w:pPr>
+      <w:r>
+        <w:rPr>
+          <w:rFonts w:cs="Times New Roman" w:ascii="Times New Roman" w:hAnsi="Times New Roman"/>
+          <w:b/>
+          <w:sz w:val="22"/>
+          <w:szCs w:val="22"/>
+        </w:rPr>
+        <w:t xml:space="preserve">Yetki </w:t>
+      </w:r>
+      <w:r>
+        <w:rPr>
+          <w:rFonts w:cs="Times New Roman" w:ascii="Times New Roman" w:hAnsi="Times New Roman"/>
+          <w:b/>
+          <w:sz w:val="22"/>
+          <w:szCs w:val="22"/>
+        </w:rPr>
+        <w:t>Türleri:</w:t>
+      </w:r>
+    </w:p>
+    <w:p>
+      <w:pPr>
+        <w:pStyle w:val="Normal"/>
+        <w:numPr>
+          <w:ilvl w:val="0"/>
+          <w:numId w:val="1"/>
+        </w:numPr>
+        <w:jc w:val="left"/>
+        <w:rPr>
+          <w:rFonts w:ascii="Times New Roman" w:hAnsi="Times New Roman"/>
+          <w:sz w:val="22"/>
+          <w:szCs w:val="22"/>
+        </w:rPr>
+      </w:pPr>
+      <w:r>
+        <w:rPr>
+          <w:rFonts w:cs="Times New Roman" w:ascii="Times New Roman" w:hAnsi="Times New Roman"/>
+          <w:b/>
+          <w:bCs/>
+          <w:sz w:val="22"/>
+          <w:szCs w:val="22"/>
+        </w:rPr>
+        <w:t>Mesai saatlerinde erişim:</w:t>
+      </w:r>
+      <w:r>
+        <w:rPr>
+          <w:rFonts w:cs="Times New Roman" w:ascii="Times New Roman" w:hAnsi="Times New Roman"/>
+          <w:b w:val="false"/>
+          <w:bCs w:val="false"/>
+          <w:sz w:val="22"/>
+          <w:szCs w:val="22"/>
+        </w:rPr>
+        <w:t xml:space="preserve"> Bu kullanıcıların sadece kimlik kartlarına yetkilendirme yapılır. Giriş çıkışlarda kart okutarak giriş yapabilir, ancak laboratuvar kapısı mesai saatleri dışında kilitliyken kullanamaz.</w:t>
+      </w:r>
+    </w:p>
+    <w:p>
+      <w:pPr>
+        <w:pStyle w:val="Normal"/>
+        <w:numPr>
+          <w:ilvl w:val="0"/>
+          <w:numId w:val="1"/>
+        </w:numPr>
+        <w:jc w:val="left"/>
+        <w:rPr>
+          <w:rFonts w:ascii="Times New Roman" w:hAnsi="Times New Roman"/>
+          <w:sz w:val="22"/>
+          <w:szCs w:val="22"/>
+        </w:rPr>
+      </w:pPr>
+      <w:r>
+        <w:rPr>
+          <w:rFonts w:cs="Times New Roman" w:ascii="Times New Roman" w:hAnsi="Times New Roman"/>
+          <w:b/>
+          <w:bCs/>
+          <w:sz w:val="22"/>
+          <w:szCs w:val="22"/>
+        </w:rPr>
+        <w:t>Mesai saatleri dışında erişim</w:t>
+      </w:r>
+      <w:r>
+        <w:rPr>
+          <w:rFonts w:cs="Times New Roman" w:ascii="Times New Roman" w:hAnsi="Times New Roman"/>
+          <w:b/>
+          <w:bCs/>
+          <w:sz w:val="22"/>
+          <w:szCs w:val="22"/>
+        </w:rPr>
+        <w:t>:</w:t>
+      </w:r>
+      <w:r>
+        <w:rPr>
+          <w:rFonts w:cs="Times New Roman" w:ascii="Times New Roman" w:hAnsi="Times New Roman"/>
+          <w:b w:val="false"/>
+          <w:bCs w:val="false"/>
+          <w:sz w:val="22"/>
+          <w:szCs w:val="22"/>
+        </w:rPr>
+        <w:t xml:space="preserve"> Bu kullanıcıların elektronik kart yetkilerine ek olarak laboratuvar kapısının kilit anahtarı veya anahtar dolabının şifresi verilir. Mesai saatleri kullanım kurallarına uymak kullanıcının sorumluluğundadır.</w:t>
+      </w:r>
+    </w:p>
+    <w:p>
+      <w:pPr>
+        <w:pStyle w:val="Normal"/>
+        <w:numPr>
+          <w:ilvl w:val="0"/>
+          <w:numId w:val="1"/>
+        </w:numPr>
+        <w:jc w:val="left"/>
+        <w:rPr>
+          <w:rFonts w:ascii="Times New Roman" w:hAnsi="Times New Roman"/>
+          <w:sz w:val="22"/>
+          <w:szCs w:val="22"/>
+        </w:rPr>
+      </w:pPr>
+      <w:r>
+        <w:rPr>
+          <w:rFonts w:cs="Times New Roman" w:ascii="Times New Roman" w:hAnsi="Times New Roman"/>
+          <w:b/>
+          <w:bCs/>
+          <w:sz w:val="22"/>
+          <w:szCs w:val="22"/>
+        </w:rPr>
+        <w:t>M</w:t>
+      </w:r>
+      <w:r>
+        <w:rPr>
+          <w:rFonts w:cs="Times New Roman" w:ascii="Times New Roman" w:hAnsi="Times New Roman"/>
+          <w:b/>
+          <w:bCs/>
+          <w:sz w:val="22"/>
+          <w:szCs w:val="22"/>
+        </w:rPr>
+        <w:t>alzeme dolap yetkisi:</w:t>
+      </w:r>
+      <w:r>
+        <w:rPr>
+          <w:rFonts w:cs="Times New Roman" w:ascii="Times New Roman" w:hAnsi="Times New Roman"/>
+          <w:b w:val="false"/>
+          <w:bCs w:val="false"/>
+          <w:sz w:val="22"/>
+          <w:szCs w:val="22"/>
+        </w:rPr>
+        <w:t xml:space="preserve"> Bu kullanıcılara yukarıdaki yetkilere ek olarak, malzeme dolaplarına erişim için anahtar kutusunun anahtarı verilir.</w:t>
+      </w:r>
+    </w:p>
+    <w:p>
+      <w:pPr>
+        <w:pStyle w:val="Normal"/>
+        <w:numPr>
+          <w:ilvl w:val="0"/>
+          <w:numId w:val="1"/>
+        </w:numPr>
+        <w:jc w:val="left"/>
+        <w:rPr/>
+      </w:pPr>
+      <w:r>
+        <w:rPr>
+          <w:rFonts w:cs="Times New Roman" w:ascii="Times New Roman" w:hAnsi="Times New Roman"/>
+          <w:b/>
+          <w:bCs/>
+          <w:sz w:val="22"/>
+          <w:szCs w:val="22"/>
+        </w:rPr>
+        <w:t xml:space="preserve">Tez dolabı: </w:t>
+      </w:r>
+      <w:r>
+        <w:rPr>
+          <w:rFonts w:cs="Times New Roman" w:ascii="Times New Roman" w:hAnsi="Times New Roman"/>
+          <w:b w:val="false"/>
+          <w:bCs w:val="false"/>
+          <w:sz w:val="22"/>
+          <w:szCs w:val="22"/>
+        </w:rPr>
+        <w:t xml:space="preserve">Yukardaki yetkilere ek olarak </w:t>
+      </w:r>
+      <w:r>
+        <w:rPr>
+          <w:rFonts w:cs="Times New Roman" w:ascii="Times New Roman" w:hAnsi="Times New Roman"/>
+          <w:b w:val="false"/>
+          <w:bCs w:val="false"/>
+          <w:sz w:val="22"/>
+          <w:szCs w:val="22"/>
+        </w:rPr>
+        <w:t xml:space="preserve">öğrencisin tez çalışmalarında </w:t>
+      </w:r>
+      <w:r>
+        <w:rPr>
+          <w:rFonts w:cs="Times New Roman" w:ascii="Times New Roman" w:hAnsi="Times New Roman"/>
+          <w:b w:val="false"/>
+          <w:bCs w:val="false"/>
+          <w:sz w:val="22"/>
+          <w:szCs w:val="22"/>
+        </w:rPr>
+        <w:t xml:space="preserve">kullanılmak üzere kişisel </w:t>
+      </w:r>
+      <w:r>
+        <w:rPr>
+          <w:rFonts w:cs="Times New Roman" w:ascii="Times New Roman" w:hAnsi="Times New Roman"/>
+          <w:b w:val="false"/>
+          <w:bCs w:val="false"/>
+          <w:sz w:val="22"/>
+          <w:szCs w:val="22"/>
+        </w:rPr>
+        <w:t>eşyalar için</w:t>
+      </w:r>
+      <w:r>
+        <w:rPr>
+          <w:rFonts w:cs="Times New Roman" w:ascii="Times New Roman" w:hAnsi="Times New Roman"/>
+          <w:b w:val="false"/>
+          <w:bCs w:val="false"/>
+          <w:sz w:val="22"/>
+          <w:szCs w:val="22"/>
+        </w:rPr>
+        <w:t xml:space="preserve"> bir adet kişiye özel </w:t>
+      </w:r>
+      <w:r>
+        <w:rPr>
+          <w:rFonts w:cs="Times New Roman" w:ascii="Times New Roman" w:hAnsi="Times New Roman"/>
+          <w:b w:val="false"/>
+          <w:bCs w:val="false"/>
+          <w:sz w:val="22"/>
+          <w:szCs w:val="22"/>
+        </w:rPr>
+        <w:t>dolap ve anahtarı sağlanır</w:t>
+      </w:r>
+      <w:r>
+        <w:rPr>
+          <w:rFonts w:cs="Times New Roman" w:ascii="Times New Roman" w:hAnsi="Times New Roman"/>
+          <w:b w:val="false"/>
+          <w:bCs w:val="false"/>
+          <w:sz w:val="22"/>
+          <w:szCs w:val="22"/>
+        </w:rPr>
+        <w:t>.</w:t>
+      </w:r>
+    </w:p>
+    <w:p>
+      <w:pPr>
+        <w:pStyle w:val="HorizontalLine"/>
+        <w:rPr/>
+      </w:pPr>
+      <w:r>
+        <w:rPr/>
+      </w:r>
+    </w:p>
+    <w:p>
+      <w:pPr>
+        <w:pStyle w:val="Normal"/>
+        <w:jc w:val="left"/>
+        <w:rPr>
+          <w:rFonts w:ascii="Times New Roman" w:hAnsi="Times New Roman"/>
+          <w:sz w:val="22"/>
+          <w:szCs w:val="22"/>
+        </w:rPr>
+      </w:pPr>
+      <w:r>
+        <w:rPr>
+          <w:rFonts w:cs="Times New Roman" w:ascii="Times New Roman" w:hAnsi="Times New Roman"/>
+          <w:b w:val="false"/>
+          <w:bCs w:val="false"/>
+          <w:sz w:val="22"/>
+          <w:szCs w:val="22"/>
+        </w:rPr>
+        <w:t>Arka sayfada belirtilen kuralları okuduğumu, anladığımı ve bu kuırallara uyacağımı tahahüt ederim. Bu kurallara uymamam sonucu ve/veya diğer kişisel ihmalim sonucunda meydana gelecek her türlü kaza veya maddi hasar sonucu doğacak zarar ve yasal yükümlülüklerin sorumluluğunu üstleneceğimi kabul ediyorum.</w:t>
+      </w:r>
+    </w:p>
+    <w:p>
+      <w:pPr>
+        <w:pStyle w:val="Normal"/>
+        <w:jc w:val="right"/>
+        <w:rPr>
+          <w:rFonts w:ascii="Times New Roman" w:hAnsi="Times New Roman"/>
+          <w:sz w:val="22"/>
+          <w:szCs w:val="22"/>
+        </w:rPr>
+      </w:pPr>
+      <w:r>
+        <w:rPr>
+          <w:rFonts w:cs="Times New Roman" w:ascii="Times New Roman" w:hAnsi="Times New Roman"/>
+          <w:b w:val="false"/>
+          <w:bCs w:val="false"/>
+          <w:sz w:val="22"/>
+          <w:szCs w:val="22"/>
+        </w:rPr>
+        <w:t>Ad-Soyad: _______________________</w:t>
+      </w:r>
+    </w:p>
+    <w:p>
+      <w:pPr>
+        <w:pStyle w:val="Normal"/>
+        <w:jc w:val="right"/>
+        <w:rPr>
+          <w:rFonts w:ascii="Times New Roman" w:hAnsi="Times New Roman"/>
+          <w:sz w:val="22"/>
+          <w:szCs w:val="22"/>
+        </w:rPr>
+      </w:pPr>
+      <w:r>
+        <w:rPr>
+          <w:rFonts w:cs="Times New Roman" w:ascii="Times New Roman" w:hAnsi="Times New Roman"/>
+          <w:b w:val="false"/>
+          <w:bCs w:val="false"/>
+          <w:sz w:val="22"/>
+          <w:szCs w:val="22"/>
+        </w:rPr>
+        <w:t>İmza: ______________________-</w:t>
+      </w:r>
+    </w:p>
+    <w:p>
+      <w:pPr>
+        <w:pStyle w:val="Normal"/>
+        <w:jc w:val="right"/>
+        <w:rPr>
+          <w:rFonts w:cs="Times New Roman"/>
+          <w:b w:val="false"/>
+          <w:b w:val="false"/>
+          <w:bCs w:val="false"/>
+        </w:rPr>
+      </w:pPr>
+      <w:r>
+        <w:rPr>
+          <w:rFonts w:ascii="Times New Roman" w:hAnsi="Times New Roman"/>
+          <w:sz w:val="22"/>
+          <w:szCs w:val="22"/>
+        </w:rPr>
+      </w:r>
+    </w:p>
+    <w:p>
+      <w:pPr>
+        <w:pStyle w:val="Normal"/>
+        <w:jc w:val="right"/>
+        <w:rPr>
+          <w:rFonts w:ascii="Times New Roman" w:hAnsi="Times New Roman"/>
+          <w:sz w:val="22"/>
+          <w:szCs w:val="22"/>
+        </w:rPr>
+      </w:pPr>
+      <w:r>
+        <w:rPr>
+          <w:rFonts w:cs="Times New Roman" w:ascii="Times New Roman" w:hAnsi="Times New Roman"/>
+          <w:b w:val="false"/>
+          <w:bCs w:val="false"/>
+          <w:sz w:val="22"/>
+          <w:szCs w:val="22"/>
+        </w:rPr>
+        <w:t>Formu onaylayan öğretim üyesi: _________________</w:t>
+      </w:r>
+      <w:r>
+        <w:br w:type="page"/>
+      </w:r>
+    </w:p>
+    <w:p>
+      <w:pPr>
+        <w:pStyle w:val="Normal"/>
+        <w:jc w:val="center"/>
+        <w:rPr>
+          <w:rFonts w:ascii="Times New Roman" w:hAnsi="Times New Roman"/>
+          <w:b/>
+          <w:b/>
+          <w:bCs/>
+          <w:sz w:val="24"/>
+          <w:szCs w:val="24"/>
+        </w:rPr>
+      </w:pPr>
+      <w:r>
+        <w:rPr>
+          <w:rFonts w:cs="Times New Roman" w:ascii="Times New Roman" w:hAnsi="Times New Roman"/>
+          <w:b/>
+          <w:bCs/>
+          <w:sz w:val="24"/>
+          <w:szCs w:val="24"/>
+        </w:rPr>
+        <w:t>Laboratuvar Kuralları:</w:t>
       </w:r>
     </w:p>
     <w:p>
@@ -957,24 +1374,333 @@
           <w:ilvl w:val="0"/>
           <w:numId w:val="2"/>
         </w:numPr>
-        <w:jc w:val="left"/>
-        <w:rPr>
-          <w:b w:val="false"/>
-          <w:b w:val="false"/>
-          <w:bCs w:val="false"/>
-          <w:sz w:val="22"/>
-          <w:szCs w:val="22"/>
-        </w:rPr>
-      </w:pPr>
-      <w:r>
-        <w:rPr>
-          <w:rFonts w:cs="Times New Roman" w:ascii="Times New Roman" w:hAnsi="Times New Roman"/>
-          <w:b w:val="false"/>
-          <w:bCs w:val="false"/>
-          <w:sz w:val="22"/>
-          <w:szCs w:val="22"/>
-        </w:rPr>
-        <w:t>Mesai saatlerinde erişim: Bu kullanıcıların sadece kimlik kartlarına yetkilendirme yapılır. Giriş çıkışlarda kart okutarak giriş yapabilir, ancak laboratuvar kapısı mesai saatleri dışında kilitliyken kullanamaz.</w:t>
+        <w:jc w:val="both"/>
+        <w:rPr>
+          <w:rFonts w:ascii="Times New Roman" w:hAnsi="Times New Roman"/>
+          <w:sz w:val="22"/>
+          <w:szCs w:val="22"/>
+        </w:rPr>
+      </w:pPr>
+      <w:r>
+        <w:rPr>
+          <w:rFonts w:cs="Times New Roman" w:ascii="Times New Roman" w:hAnsi="Times New Roman"/>
+          <w:b w:val="false"/>
+          <w:bCs w:val="false"/>
+          <w:sz w:val="22"/>
+          <w:szCs w:val="22"/>
+        </w:rPr>
+        <w:t xml:space="preserve">Elektrik makinaları laboratuvarında çalışırken genel iş </w:t>
+      </w:r>
+      <w:r>
+        <w:rPr>
+          <w:rFonts w:cs="Times New Roman" w:ascii="Times New Roman" w:hAnsi="Times New Roman"/>
+          <w:b w:val="false"/>
+          <w:bCs w:val="false"/>
+          <w:sz w:val="22"/>
+          <w:szCs w:val="22"/>
+        </w:rPr>
+        <w:t xml:space="preserve">ve elektrik </w:t>
+      </w:r>
+      <w:r>
+        <w:rPr>
+          <w:rFonts w:cs="Times New Roman" w:ascii="Times New Roman" w:hAnsi="Times New Roman"/>
+          <w:b w:val="false"/>
+          <w:bCs w:val="false"/>
+          <w:sz w:val="22"/>
+          <w:szCs w:val="22"/>
+        </w:rPr>
+        <w:t xml:space="preserve">güvenliği kurallarına uyulacaktır. Bu kurallar laboratuvar sorumlusu ve teknisyen </w:t>
+      </w:r>
+      <w:r>
+        <w:rPr>
+          <w:rFonts w:cs="Times New Roman" w:ascii="Times New Roman" w:hAnsi="Times New Roman"/>
+          <w:b w:val="false"/>
+          <w:bCs w:val="false"/>
+          <w:sz w:val="22"/>
+          <w:szCs w:val="22"/>
+        </w:rPr>
+        <w:t>tarafından</w:t>
+      </w:r>
+      <w:r>
+        <w:rPr>
+          <w:rFonts w:cs="Times New Roman" w:ascii="Times New Roman" w:hAnsi="Times New Roman"/>
+          <w:b w:val="false"/>
+          <w:bCs w:val="false"/>
+          <w:sz w:val="22"/>
+          <w:szCs w:val="22"/>
+        </w:rPr>
+        <w:t xml:space="preserve"> yetkilendir</w:t>
+      </w:r>
+      <w:r>
+        <w:rPr>
+          <w:rFonts w:cs="Times New Roman" w:ascii="Times New Roman" w:hAnsi="Times New Roman"/>
+          <w:b w:val="false"/>
+          <w:bCs w:val="false"/>
+          <w:sz w:val="22"/>
+          <w:szCs w:val="22"/>
+        </w:rPr>
+        <w:t>me sonrası yetkilendirilen kişiye aktarılacaktır</w:t>
+      </w:r>
+      <w:r>
+        <w:rPr>
+          <w:rFonts w:cs="Times New Roman" w:ascii="Times New Roman" w:hAnsi="Times New Roman"/>
+          <w:b w:val="false"/>
+          <w:bCs w:val="false"/>
+          <w:sz w:val="22"/>
+          <w:szCs w:val="22"/>
+        </w:rPr>
+        <w:t>. Bu tanıtım</w:t>
+      </w:r>
+      <w:r>
+        <w:rPr>
+          <w:rFonts w:cs="Times New Roman" w:ascii="Times New Roman" w:hAnsi="Times New Roman"/>
+          <w:b w:val="false"/>
+          <w:bCs w:val="false"/>
+          <w:sz w:val="22"/>
+          <w:szCs w:val="22"/>
+        </w:rPr>
+        <w:t xml:space="preserve">da aşağıdaki konularda bilgilendirme </w:t>
+      </w:r>
+      <w:r>
+        <w:rPr>
+          <w:rFonts w:cs="Times New Roman" w:ascii="Times New Roman" w:hAnsi="Times New Roman"/>
+          <w:b w:val="false"/>
+          <w:bCs w:val="false"/>
+          <w:sz w:val="22"/>
+          <w:szCs w:val="22"/>
+        </w:rPr>
+        <w:t>yapılacaktır:</w:t>
+      </w:r>
+    </w:p>
+    <w:p>
+      <w:pPr>
+        <w:pStyle w:val="Normal"/>
+        <w:numPr>
+          <w:ilvl w:val="0"/>
+          <w:numId w:val="3"/>
+        </w:numPr>
+        <w:jc w:val="both"/>
+        <w:rPr>
+          <w:rFonts w:ascii="Times New Roman" w:hAnsi="Times New Roman"/>
+          <w:sz w:val="22"/>
+          <w:szCs w:val="22"/>
+        </w:rPr>
+      </w:pPr>
+      <w:r>
+        <w:rPr>
+          <w:rFonts w:cs="Times New Roman" w:ascii="Times New Roman" w:hAnsi="Times New Roman"/>
+          <w:b w:val="false"/>
+          <w:bCs w:val="false"/>
+          <w:sz w:val="22"/>
+          <w:szCs w:val="22"/>
+        </w:rPr>
+        <w:t>Elektrik panolarının kullanımı, ve enerji kes</w:t>
+      </w:r>
+      <w:r>
+        <w:rPr>
+          <w:rFonts w:cs="Times New Roman" w:ascii="Times New Roman" w:hAnsi="Times New Roman"/>
+          <w:b w:val="false"/>
+          <w:bCs w:val="false"/>
+          <w:sz w:val="22"/>
+          <w:szCs w:val="22"/>
+        </w:rPr>
+        <w:t>me</w:t>
+      </w:r>
+      <w:r>
+        <w:rPr>
+          <w:rFonts w:cs="Times New Roman" w:ascii="Times New Roman" w:hAnsi="Times New Roman"/>
+          <w:b w:val="false"/>
+          <w:bCs w:val="false"/>
+          <w:sz w:val="22"/>
+          <w:szCs w:val="22"/>
+        </w:rPr>
+        <w:t xml:space="preserve"> prosedürleri, acil durdurma butonları</w:t>
+      </w:r>
+    </w:p>
+    <w:p>
+      <w:pPr>
+        <w:pStyle w:val="Normal"/>
+        <w:numPr>
+          <w:ilvl w:val="0"/>
+          <w:numId w:val="3"/>
+        </w:numPr>
+        <w:jc w:val="both"/>
+        <w:rPr>
+          <w:rFonts w:ascii="Times New Roman" w:hAnsi="Times New Roman"/>
+          <w:sz w:val="22"/>
+          <w:szCs w:val="22"/>
+        </w:rPr>
+      </w:pPr>
+      <w:r>
+        <w:rPr>
+          <w:rFonts w:cs="Times New Roman" w:ascii="Times New Roman" w:hAnsi="Times New Roman"/>
+          <w:b w:val="false"/>
+          <w:bCs w:val="false"/>
+          <w:sz w:val="22"/>
+          <w:szCs w:val="22"/>
+        </w:rPr>
+        <w:t>İlkyardım çantalarını</w:t>
+      </w:r>
+      <w:r>
+        <w:rPr>
+          <w:rFonts w:cs="Times New Roman" w:ascii="Times New Roman" w:hAnsi="Times New Roman"/>
+          <w:b w:val="false"/>
+          <w:bCs w:val="false"/>
+          <w:sz w:val="22"/>
+          <w:szCs w:val="22"/>
+        </w:rPr>
+        <w:t>n</w:t>
+      </w:r>
+      <w:r>
+        <w:rPr>
+          <w:rFonts w:cs="Times New Roman" w:ascii="Times New Roman" w:hAnsi="Times New Roman"/>
+          <w:b w:val="false"/>
+          <w:bCs w:val="false"/>
+          <w:sz w:val="22"/>
+          <w:szCs w:val="22"/>
+        </w:rPr>
+        <w:t xml:space="preserve">, yangın söndürme tüplerinin yeri, </w:t>
+      </w:r>
+      <w:r>
+        <w:rPr>
+          <w:rFonts w:cs="Times New Roman" w:ascii="Times New Roman" w:hAnsi="Times New Roman"/>
+          <w:b w:val="false"/>
+          <w:bCs w:val="false"/>
+          <w:sz w:val="22"/>
+          <w:szCs w:val="22"/>
+        </w:rPr>
+        <w:t>ve kullanımları,</w:t>
+      </w:r>
+      <w:r>
+        <w:rPr>
+          <w:rFonts w:cs="Times New Roman" w:ascii="Times New Roman" w:hAnsi="Times New Roman"/>
+          <w:b w:val="false"/>
+          <w:bCs w:val="false"/>
+          <w:sz w:val="22"/>
+          <w:szCs w:val="22"/>
+        </w:rPr>
+        <w:t xml:space="preserve"> </w:t>
+      </w:r>
+      <w:r>
+        <w:rPr>
+          <w:rFonts w:cs="Times New Roman" w:ascii="Times New Roman" w:hAnsi="Times New Roman"/>
+          <w:b w:val="false"/>
+          <w:bCs w:val="false"/>
+          <w:sz w:val="22"/>
+          <w:szCs w:val="22"/>
+        </w:rPr>
+        <w:t>güvenlik sistemi</w:t>
+      </w:r>
+      <w:r>
+        <w:rPr>
+          <w:rFonts w:cs="Times New Roman" w:ascii="Times New Roman" w:hAnsi="Times New Roman"/>
+          <w:b w:val="false"/>
+          <w:bCs w:val="false"/>
+          <w:sz w:val="22"/>
+          <w:szCs w:val="22"/>
+        </w:rPr>
+        <w:t xml:space="preserve"> </w:t>
+      </w:r>
+    </w:p>
+    <w:p>
+      <w:pPr>
+        <w:pStyle w:val="Normal"/>
+        <w:numPr>
+          <w:ilvl w:val="0"/>
+          <w:numId w:val="3"/>
+        </w:numPr>
+        <w:jc w:val="both"/>
+        <w:rPr>
+          <w:rFonts w:ascii="Times New Roman" w:hAnsi="Times New Roman"/>
+          <w:sz w:val="22"/>
+          <w:szCs w:val="22"/>
+        </w:rPr>
+      </w:pPr>
+      <w:r>
+        <w:rPr>
+          <w:rFonts w:cs="Times New Roman" w:ascii="Times New Roman" w:hAnsi="Times New Roman"/>
+          <w:b w:val="false"/>
+          <w:bCs w:val="false"/>
+          <w:sz w:val="22"/>
+          <w:szCs w:val="22"/>
+        </w:rPr>
+        <w:t>G</w:t>
+      </w:r>
+      <w:r>
+        <w:rPr>
+          <w:rFonts w:cs="Times New Roman" w:ascii="Times New Roman" w:hAnsi="Times New Roman"/>
+          <w:b w:val="false"/>
+          <w:bCs w:val="false"/>
+          <w:sz w:val="22"/>
+          <w:szCs w:val="22"/>
+        </w:rPr>
+        <w:t xml:space="preserve">enel malzeme yerleşim </w:t>
+      </w:r>
+      <w:r>
+        <w:rPr>
+          <w:rFonts w:cs="Times New Roman" w:ascii="Times New Roman" w:hAnsi="Times New Roman"/>
+          <w:b w:val="false"/>
+          <w:bCs w:val="false"/>
+          <w:sz w:val="22"/>
+          <w:szCs w:val="22"/>
+        </w:rPr>
+        <w:t>planı, l</w:t>
+      </w:r>
+      <w:r>
+        <w:rPr>
+          <w:rFonts w:cs="Times New Roman" w:ascii="Times New Roman" w:hAnsi="Times New Roman"/>
+          <w:b w:val="false"/>
+          <w:bCs w:val="false"/>
+          <w:sz w:val="22"/>
+          <w:szCs w:val="22"/>
+        </w:rPr>
+        <w:t xml:space="preserve">aboratuvar havalandırma ekipmanları, </w:t>
+      </w:r>
+    </w:p>
+    <w:p>
+      <w:pPr>
+        <w:pStyle w:val="Normal"/>
+        <w:numPr>
+          <w:ilvl w:val="0"/>
+          <w:numId w:val="3"/>
+        </w:numPr>
+        <w:jc w:val="both"/>
+        <w:rPr/>
+      </w:pPr>
+      <w:r>
+        <w:rPr>
+          <w:rFonts w:eastAsia="Calibri" w:cs="Times New Roman" w:ascii="Times New Roman" w:hAnsi="Times New Roman" w:eastAsiaTheme="minorHAnsi"/>
+          <w:color w:val="auto"/>
+          <w:kern w:val="0"/>
+          <w:sz w:val="22"/>
+          <w:szCs w:val="22"/>
+          <w:lang w:val="tr-TR" w:eastAsia="en-US" w:bidi="ar-SA"/>
+        </w:rPr>
+        <w:t>M</w:t>
+      </w:r>
+      <w:r>
+        <w:rPr>
+          <w:rFonts w:cs="Times New Roman" w:ascii="Times New Roman" w:hAnsi="Times New Roman"/>
+          <w:sz w:val="22"/>
+          <w:szCs w:val="22"/>
+        </w:rPr>
+        <w:t xml:space="preserve">evcut ekipman listesi </w:t>
+      </w:r>
+      <w:r>
+        <w:rPr>
+          <w:rFonts w:cs="Times New Roman" w:ascii="Times New Roman" w:hAnsi="Times New Roman"/>
+          <w:sz w:val="22"/>
+          <w:szCs w:val="22"/>
+        </w:rPr>
+        <w:t>ve mevcut projeler</w:t>
+      </w:r>
+      <w:r>
+        <w:rPr>
+          <w:rFonts w:cs="Times New Roman" w:ascii="Times New Roman" w:hAnsi="Times New Roman"/>
+          <w:sz w:val="22"/>
+          <w:szCs w:val="22"/>
+        </w:rPr>
+        <w:t xml:space="preserve"> </w:t>
       </w:r>
     </w:p>
     <w:p>
@@ -984,24 +1710,32 @@
           <w:ilvl w:val="0"/>
           <w:numId w:val="2"/>
         </w:numPr>
-        <w:jc w:val="left"/>
-        <w:rPr>
-          <w:b w:val="false"/>
-          <w:b w:val="false"/>
-          <w:bCs w:val="false"/>
-          <w:sz w:val="22"/>
-          <w:szCs w:val="22"/>
-        </w:rPr>
-      </w:pPr>
-      <w:r>
-        <w:rPr>
-          <w:rFonts w:cs="Times New Roman" w:ascii="Times New Roman" w:hAnsi="Times New Roman"/>
-          <w:b w:val="false"/>
-          <w:bCs w:val="false"/>
-          <w:sz w:val="22"/>
-          <w:szCs w:val="22"/>
-        </w:rPr>
-        <w:t>24 saat erişim: Bu kullanıcıların elektronik kart yetkilerine ek olarak laboratuvar kapısının kilit anahtarı veya anahtar dolabının şifresi verilir. Mesai saatleri kullanım kurallarına uymak kullanıcının sorumluluğundadır.</w:t>
+        <w:jc w:val="both"/>
+        <w:rPr>
+          <w:rFonts w:ascii="Times New Roman" w:hAnsi="Times New Roman"/>
+          <w:sz w:val="22"/>
+          <w:szCs w:val="22"/>
+        </w:rPr>
+      </w:pPr>
+      <w:r>
+        <w:rPr>
+          <w:rFonts w:cs="Times New Roman" w:ascii="Times New Roman" w:hAnsi="Times New Roman"/>
+          <w:b w:val="false"/>
+          <w:bCs w:val="false"/>
+          <w:sz w:val="22"/>
+          <w:szCs w:val="22"/>
+        </w:rPr>
+        <w:t xml:space="preserve">Yüksek güç gerektiren veya iş güvenliği açısından tehlikeli olabilecek durumlarda laboratuvarda tek başına çalışılması yasaktır. </w:t>
+      </w:r>
+      <w:r>
+        <w:rPr>
+          <w:rFonts w:cs="Times New Roman" w:ascii="Times New Roman" w:hAnsi="Times New Roman"/>
+          <w:b w:val="false"/>
+          <w:bCs w:val="false"/>
+          <w:sz w:val="22"/>
+          <w:szCs w:val="22"/>
+        </w:rPr>
+        <w:t>Özellikle mesai saatleri dışında bu konuda hassasiyet gösterilmelidir.</w:t>
       </w:r>
     </w:p>
     <w:p>
@@ -1011,34 +1745,105 @@
           <w:ilvl w:val="0"/>
           <w:numId w:val="2"/>
         </w:numPr>
-        <w:jc w:val="left"/>
-        <w:rPr>
-          <w:b w:val="false"/>
-          <w:b w:val="false"/>
-          <w:bCs w:val="false"/>
-          <w:sz w:val="22"/>
-          <w:szCs w:val="22"/>
-        </w:rPr>
-      </w:pPr>
-      <w:r>
-        <w:rPr>
-          <w:rFonts w:cs="Times New Roman" w:ascii="Times New Roman" w:hAnsi="Times New Roman"/>
-          <w:b w:val="false"/>
-          <w:bCs w:val="false"/>
-          <w:sz w:val="22"/>
-          <w:szCs w:val="22"/>
-        </w:rPr>
-        <w:t xml:space="preserve">24 saat erişim + malzeme dolap yetkisi: Bu kullanıcılara </w:t>
-      </w:r>
-      <w:r>
-        <w:rPr>
-          <w:rFonts w:cs="Times New Roman" w:ascii="Times New Roman" w:hAnsi="Times New Roman"/>
-          <w:b w:val="false"/>
-          <w:bCs w:val="false"/>
-          <w:sz w:val="22"/>
-          <w:szCs w:val="22"/>
-        </w:rPr>
-        <w:t>yukarıdaki yetkilere ek olarak, malzeme dolaplarına erişim için anahtar kutusunun anahtarı verilir.</w:t>
+        <w:jc w:val="both"/>
+        <w:rPr>
+          <w:rFonts w:ascii="Times New Roman" w:hAnsi="Times New Roman"/>
+          <w:sz w:val="22"/>
+          <w:szCs w:val="22"/>
+        </w:rPr>
+      </w:pPr>
+      <w:r>
+        <w:rPr>
+          <w:rFonts w:cs="Times New Roman" w:ascii="Times New Roman" w:hAnsi="Times New Roman"/>
+          <w:b w:val="false"/>
+          <w:bCs w:val="false"/>
+          <w:sz w:val="22"/>
+          <w:szCs w:val="22"/>
+        </w:rPr>
+        <w:t>Yetkilendirme</w:t>
+      </w:r>
+      <w:r>
+        <w:rPr>
+          <w:rFonts w:cs="Times New Roman" w:ascii="Times New Roman" w:hAnsi="Times New Roman"/>
+          <w:b w:val="false"/>
+          <w:bCs w:val="false"/>
+          <w:sz w:val="22"/>
+          <w:szCs w:val="22"/>
+        </w:rPr>
+        <w:t xml:space="preserve">ler kişiye özel olarak </w:t>
+      </w:r>
+      <w:r>
+        <w:rPr>
+          <w:rFonts w:cs="Times New Roman" w:ascii="Times New Roman" w:hAnsi="Times New Roman"/>
+          <w:b w:val="false"/>
+          <w:bCs w:val="false"/>
+          <w:sz w:val="22"/>
+          <w:szCs w:val="22"/>
+        </w:rPr>
+        <w:t xml:space="preserve">yapılmaktadır. </w:t>
+      </w:r>
+      <w:r>
+        <w:rPr>
+          <w:rFonts w:eastAsia="Calibri" w:cs="Times New Roman" w:ascii="Times New Roman" w:hAnsi="Times New Roman" w:eastAsiaTheme="minorHAnsi"/>
+          <w:b w:val="false"/>
+          <w:bCs w:val="false"/>
+          <w:color w:val="auto"/>
+          <w:kern w:val="0"/>
+          <w:sz w:val="22"/>
+          <w:szCs w:val="22"/>
+          <w:lang w:val="tr-TR" w:eastAsia="en-US" w:bidi="ar-SA"/>
+        </w:rPr>
+        <w:t>L</w:t>
+      </w:r>
+      <w:r>
+        <w:rPr>
+          <w:rFonts w:cs="Times New Roman" w:ascii="Times New Roman" w:hAnsi="Times New Roman"/>
+          <w:b w:val="false"/>
+          <w:bCs w:val="false"/>
+          <w:sz w:val="22"/>
+          <w:szCs w:val="22"/>
+        </w:rPr>
+        <w:t>aboratuvara yetkisiz ve yabancı kişiler</w:t>
+      </w:r>
+      <w:r>
+        <w:rPr>
+          <w:rFonts w:cs="Times New Roman" w:ascii="Times New Roman" w:hAnsi="Times New Roman"/>
+          <w:b w:val="false"/>
+          <w:bCs w:val="false"/>
+          <w:sz w:val="22"/>
+          <w:szCs w:val="22"/>
+        </w:rPr>
+        <w:t>in</w:t>
+      </w:r>
+      <w:r>
+        <w:rPr>
+          <w:rFonts w:cs="Times New Roman" w:ascii="Times New Roman" w:hAnsi="Times New Roman"/>
+          <w:b w:val="false"/>
+          <w:bCs w:val="false"/>
+          <w:sz w:val="22"/>
+          <w:szCs w:val="22"/>
+        </w:rPr>
+        <w:t xml:space="preserve"> alınma</w:t>
+      </w:r>
+      <w:r>
+        <w:rPr>
+          <w:rFonts w:cs="Times New Roman" w:ascii="Times New Roman" w:hAnsi="Times New Roman"/>
+          <w:b w:val="false"/>
+          <w:bCs w:val="false"/>
+          <w:sz w:val="22"/>
+          <w:szCs w:val="22"/>
+        </w:rPr>
+        <w:t>sı yasaktır</w:t>
+      </w:r>
+      <w:r>
+        <w:rPr>
+          <w:rFonts w:cs="Times New Roman" w:ascii="Times New Roman" w:hAnsi="Times New Roman"/>
+          <w:b w:val="false"/>
+          <w:bCs w:val="false"/>
+          <w:sz w:val="22"/>
+          <w:szCs w:val="22"/>
+        </w:rPr>
+        <w:t>.</w:t>
       </w:r>
     </w:p>
     <w:p>
@@ -1048,250 +1853,42 @@
           <w:ilvl w:val="0"/>
           <w:numId w:val="2"/>
         </w:numPr>
-        <w:jc w:val="left"/>
-        <w:rPr>
-          <w:b w:val="false"/>
-          <w:b w:val="false"/>
-          <w:bCs w:val="false"/>
-          <w:sz w:val="22"/>
-          <w:szCs w:val="22"/>
-        </w:rPr>
-      </w:pPr>
-      <w:r>
-        <w:rPr>
-          <w:rFonts w:cs="Times New Roman" w:ascii="Times New Roman" w:hAnsi="Times New Roman"/>
-          <w:b w:val="false"/>
-          <w:bCs w:val="false"/>
-          <w:sz w:val="22"/>
-          <w:szCs w:val="22"/>
-        </w:rPr>
-        <w:t>Tez dolabı: Yukardaki yetkilere ek olarakTez süresince kullanılmak üzere kişisel malzeme dolabı için bir adet kişiye özel anahtar verilir.</w:t>
-      </w:r>
-    </w:p>
-    <w:p>
-      <w:pPr>
-        <w:pStyle w:val="Normal"/>
-        <w:jc w:val="left"/>
-        <w:rPr>
-          <w:rFonts w:ascii="Times New Roman" w:hAnsi="Times New Roman" w:cs="Times New Roman"/>
-        </w:rPr>
-      </w:pPr>
-      <w:r>
-        <w:rPr>
-          <w:b w:val="false"/>
-          <w:bCs w:val="false"/>
-          <w:sz w:val="22"/>
-          <w:szCs w:val="22"/>
-        </w:rPr>
-      </w:r>
-    </w:p>
-    <w:p>
-      <w:pPr>
-        <w:pStyle w:val="Normal"/>
-        <w:jc w:val="left"/>
-        <w:rPr>
-          <w:b w:val="false"/>
-          <w:b w:val="false"/>
-          <w:bCs w:val="false"/>
-          <w:sz w:val="22"/>
-          <w:szCs w:val="22"/>
-        </w:rPr>
-      </w:pPr>
-      <w:r>
-        <w:rPr>
-          <w:rFonts w:cs="Times New Roman" w:ascii="Times New Roman" w:hAnsi="Times New Roman"/>
-          <w:b w:val="false"/>
-          <w:bCs w:val="false"/>
-          <w:sz w:val="22"/>
-          <w:szCs w:val="22"/>
-        </w:rPr>
-        <w:t>Arka sayfada belirtilen kuralları okuduğumu, anladığımı ve bu kuırallara uyacağımı tahahüt ederim. Bu kurallara uymama</w:t>
-      </w:r>
-      <w:r>
-        <w:rPr>
-          <w:rFonts w:cs="Times New Roman" w:ascii="Times New Roman" w:hAnsi="Times New Roman"/>
-          <w:b w:val="false"/>
-          <w:bCs w:val="false"/>
-          <w:sz w:val="22"/>
-          <w:szCs w:val="22"/>
-        </w:rPr>
-        <w:t>m</w:t>
-      </w:r>
-      <w:r>
-        <w:rPr>
-          <w:rFonts w:cs="Times New Roman" w:ascii="Times New Roman" w:hAnsi="Times New Roman"/>
-          <w:b w:val="false"/>
-          <w:bCs w:val="false"/>
-          <w:sz w:val="22"/>
-          <w:szCs w:val="22"/>
-        </w:rPr>
-        <w:t xml:space="preserve"> sonucu ve/veya </w:t>
-      </w:r>
-      <w:r>
-        <w:rPr>
-          <w:rFonts w:cs="Times New Roman" w:ascii="Times New Roman" w:hAnsi="Times New Roman"/>
-          <w:b w:val="false"/>
-          <w:bCs w:val="false"/>
-          <w:sz w:val="22"/>
-          <w:szCs w:val="22"/>
-        </w:rPr>
-        <w:t xml:space="preserve">diğer </w:t>
-      </w:r>
-      <w:r>
-        <w:rPr>
-          <w:rFonts w:cs="Times New Roman" w:ascii="Times New Roman" w:hAnsi="Times New Roman"/>
-          <w:b w:val="false"/>
-          <w:bCs w:val="false"/>
-          <w:sz w:val="22"/>
-          <w:szCs w:val="22"/>
-        </w:rPr>
-        <w:t xml:space="preserve">kişisel ihmalim sonucunda meydana gelecek her türlü kaza veya maddi </w:t>
-      </w:r>
-      <w:r>
-        <w:rPr>
-          <w:rFonts w:cs="Times New Roman" w:ascii="Times New Roman" w:hAnsi="Times New Roman"/>
-          <w:b w:val="false"/>
-          <w:bCs w:val="false"/>
-          <w:sz w:val="22"/>
-          <w:szCs w:val="22"/>
-        </w:rPr>
-        <w:t xml:space="preserve">hasar </w:t>
-      </w:r>
-      <w:r>
-        <w:rPr>
-          <w:rFonts w:cs="Times New Roman" w:ascii="Times New Roman" w:hAnsi="Times New Roman"/>
-          <w:b w:val="false"/>
-          <w:bCs w:val="false"/>
-          <w:sz w:val="22"/>
-          <w:szCs w:val="22"/>
-        </w:rPr>
-        <w:t>sonucu doğacak zarar ve yasal yükümlülüklerin sorumluluğunu üstleneceğimi kabul ediyorum.</w:t>
-      </w:r>
-    </w:p>
-    <w:p>
-      <w:pPr>
-        <w:pStyle w:val="Normal"/>
-        <w:jc w:val="left"/>
-        <w:rPr>
-          <w:b w:val="false"/>
-          <w:b w:val="false"/>
-          <w:bCs w:val="false"/>
-          <w:sz w:val="22"/>
-          <w:szCs w:val="22"/>
-        </w:rPr>
-      </w:pPr>
-      <w:r>
-        <w:rPr>
-          <w:rFonts w:cs="Times New Roman" w:ascii="Times New Roman" w:hAnsi="Times New Roman"/>
-          <w:b w:val="false"/>
-          <w:bCs w:val="false"/>
-          <w:sz w:val="22"/>
-          <w:szCs w:val="22"/>
-        </w:rPr>
-        <w:t>Ad-Soyad: _______________________</w:t>
-      </w:r>
-    </w:p>
-    <w:p>
-      <w:pPr>
-        <w:pStyle w:val="Normal"/>
-        <w:jc w:val="left"/>
-        <w:rPr>
-          <w:b w:val="false"/>
-          <w:b w:val="false"/>
-          <w:bCs w:val="false"/>
-          <w:sz w:val="22"/>
-          <w:szCs w:val="22"/>
-        </w:rPr>
-      </w:pPr>
-      <w:r>
-        <w:rPr>
-          <w:rFonts w:cs="Times New Roman" w:ascii="Times New Roman" w:hAnsi="Times New Roman"/>
-          <w:b w:val="false"/>
-          <w:bCs w:val="false"/>
-          <w:sz w:val="22"/>
-          <w:szCs w:val="22"/>
-        </w:rPr>
-        <w:t>İmza: _____________________-</w:t>
-      </w:r>
-    </w:p>
-    <w:p>
-      <w:pPr>
-        <w:pStyle w:val="Normal"/>
-        <w:jc w:val="left"/>
-        <w:rPr>
-          <w:rFonts w:ascii="Times New Roman" w:hAnsi="Times New Roman" w:cs="Times New Roman"/>
-        </w:rPr>
-      </w:pPr>
-      <w:r>
-        <w:rPr>
-          <w:b w:val="false"/>
-          <w:bCs w:val="false"/>
-          <w:sz w:val="22"/>
-          <w:szCs w:val="22"/>
-        </w:rPr>
-      </w:r>
-    </w:p>
-    <w:p>
-      <w:pPr>
-        <w:pStyle w:val="Normal"/>
-        <w:jc w:val="center"/>
-        <w:rPr>
-          <w:b w:val="false"/>
-          <w:b w:val="false"/>
-          <w:bCs w:val="false"/>
-          <w:sz w:val="22"/>
-          <w:szCs w:val="22"/>
-        </w:rPr>
-      </w:pPr>
-      <w:r>
-        <w:rPr>
-          <w:rFonts w:cs="Times New Roman" w:ascii="Times New Roman" w:hAnsi="Times New Roman"/>
-          <w:b w:val="false"/>
-          <w:bCs w:val="false"/>
-          <w:sz w:val="22"/>
-          <w:szCs w:val="22"/>
-        </w:rPr>
-        <w:t>Formu onaylayan öğretim üyeesi: _________________</w:t>
-      </w:r>
-    </w:p>
-    <w:p>
-      <w:pPr>
-        <w:pStyle w:val="Normal"/>
-        <w:jc w:val="center"/>
-        <w:rPr>
-          <w:rFonts w:ascii="Times New Roman" w:hAnsi="Times New Roman" w:cs="Times New Roman"/>
-        </w:rPr>
-      </w:pPr>
-      <w:r>
-        <w:rPr>
-          <w:b w:val="false"/>
-          <w:bCs w:val="false"/>
-          <w:sz w:val="22"/>
-          <w:szCs w:val="22"/>
-        </w:rPr>
-      </w:r>
-    </w:p>
-    <w:p>
-      <w:pPr>
-        <w:pStyle w:val="Normal"/>
-        <w:jc w:val="center"/>
-        <w:rPr>
-          <w:b w:val="false"/>
-          <w:b w:val="false"/>
-          <w:bCs w:val="false"/>
-          <w:sz w:val="22"/>
-          <w:szCs w:val="22"/>
-        </w:rPr>
-      </w:pPr>
-      <w:r>
-        <w:rPr>
-          <w:rFonts w:cs="Times New Roman" w:ascii="Times New Roman" w:hAnsi="Times New Roman"/>
-          <w:b w:val="false"/>
-          <w:bCs w:val="false"/>
-          <w:sz w:val="22"/>
-          <w:szCs w:val="22"/>
-        </w:rPr>
-        <w:t>Laboratuvar Kuralları:</w:t>
+        <w:jc w:val="both"/>
+        <w:rPr>
+          <w:rFonts w:ascii="Times New Roman" w:hAnsi="Times New Roman"/>
+          <w:sz w:val="22"/>
+          <w:szCs w:val="22"/>
+        </w:rPr>
+      </w:pPr>
+      <w:r>
+        <w:rPr>
+          <w:rFonts w:cs="Times New Roman" w:ascii="Times New Roman" w:hAnsi="Times New Roman"/>
+          <w:b w:val="false"/>
+          <w:bCs w:val="false"/>
+          <w:sz w:val="22"/>
+          <w:szCs w:val="22"/>
+        </w:rPr>
+        <w:t xml:space="preserve">Laboratuvar dışına malzeme, ekipman, el takımları vs. çıkarılmayacak, kısa süreli de olsa ödünç verilmeyecektir. Bu tür talepler ihtiyaç halinde, teknisyen ve öğretim üyesinin bilgisi dahilinde, </w:t>
+      </w:r>
+      <w:r>
+        <w:rPr>
+          <w:rFonts w:cs="Times New Roman" w:ascii="Times New Roman" w:hAnsi="Times New Roman"/>
+          <w:b w:val="false"/>
+          <w:bCs w:val="false"/>
+          <w:sz w:val="22"/>
+          <w:szCs w:val="22"/>
+        </w:rPr>
+        <w:t xml:space="preserve"> tutanak ile kayıt altına alınarak </w:t>
+      </w:r>
+      <w:r>
+        <w:rPr>
+          <w:rFonts w:cs="Times New Roman" w:ascii="Times New Roman" w:hAnsi="Times New Roman"/>
+          <w:b w:val="false"/>
+          <w:bCs w:val="false"/>
+          <w:sz w:val="22"/>
+          <w:szCs w:val="22"/>
+        </w:rPr>
+        <w:t>yapılacaktır.</w:t>
       </w:r>
     </w:p>
     <w:p>
@@ -1299,26 +1896,194 @@
         <w:pStyle w:val="Normal"/>
         <w:numPr>
           <w:ilvl w:val="0"/>
-          <w:numId w:val="3"/>
+          <w:numId w:val="2"/>
         </w:numPr>
-        <w:jc w:val="left"/>
-        <w:rPr>
-          <w:b w:val="false"/>
-          <w:b w:val="false"/>
-          <w:bCs w:val="false"/>
-          <w:sz w:val="22"/>
-          <w:szCs w:val="22"/>
-        </w:rPr>
-      </w:pPr>
-      <w:r>
-        <w:rPr>
-          <w:rFonts w:cs="Times New Roman" w:ascii="Times New Roman" w:hAnsi="Times New Roman"/>
-          <w:b w:val="false"/>
-          <w:bCs w:val="false"/>
-          <w:sz w:val="22"/>
-          <w:szCs w:val="22"/>
-        </w:rPr>
-        <w:t>Elektrik makinaları laboratuvarında çalışırken genel iş güvenliği kurallarına uyulacaktır. Bu kurallar konusunda laboratuvar sorumlusu ve teknisyeni yetkilendirilen  kişiye bilgilendirme yapacaktır. Bu tanıtımda aşağıdaki konularda bilgilendirme yapılacaktır:</w:t>
+        <w:jc w:val="both"/>
+        <w:rPr>
+          <w:rFonts w:ascii="Times New Roman" w:hAnsi="Times New Roman"/>
+          <w:sz w:val="22"/>
+          <w:szCs w:val="22"/>
+        </w:rPr>
+      </w:pPr>
+      <w:r>
+        <w:rPr>
+          <w:rFonts w:cs="Times New Roman" w:ascii="Times New Roman" w:hAnsi="Times New Roman"/>
+          <w:b w:val="false"/>
+          <w:bCs w:val="false"/>
+          <w:sz w:val="22"/>
+          <w:szCs w:val="22"/>
+        </w:rPr>
+        <w:t>Kapı ve dolap</w:t>
+      </w:r>
+      <w:r>
+        <w:rPr>
+          <w:rFonts w:cs="Times New Roman" w:ascii="Times New Roman" w:hAnsi="Times New Roman"/>
+          <w:b w:val="false"/>
+          <w:bCs w:val="false"/>
+          <w:sz w:val="22"/>
+          <w:szCs w:val="22"/>
+        </w:rPr>
+        <w:t>ların</w:t>
+      </w:r>
+      <w:r>
+        <w:rPr>
+          <w:rFonts w:cs="Times New Roman" w:ascii="Times New Roman" w:hAnsi="Times New Roman"/>
+          <w:b w:val="false"/>
+          <w:bCs w:val="false"/>
+          <w:sz w:val="22"/>
+          <w:szCs w:val="22"/>
+        </w:rPr>
+        <w:t xml:space="preserve"> k</w:t>
+      </w:r>
+      <w:r>
+        <w:rPr>
+          <w:rFonts w:cs="Times New Roman" w:ascii="Times New Roman" w:hAnsi="Times New Roman"/>
+          <w:b w:val="false"/>
+          <w:bCs w:val="false"/>
+          <w:sz w:val="22"/>
+          <w:szCs w:val="22"/>
+        </w:rPr>
+        <w:t>ullanımında aşağıdaki kurallara uyulmalıdır.</w:t>
+      </w:r>
+    </w:p>
+    <w:p>
+      <w:pPr>
+        <w:pStyle w:val="Normal"/>
+        <w:numPr>
+          <w:ilvl w:val="1"/>
+          <w:numId w:val="4"/>
+        </w:numPr>
+        <w:jc w:val="both"/>
+        <w:rPr>
+          <w:rFonts w:ascii="Times New Roman" w:hAnsi="Times New Roman"/>
+          <w:sz w:val="22"/>
+          <w:szCs w:val="22"/>
+        </w:rPr>
+      </w:pPr>
+      <w:r>
+        <w:rPr>
+          <w:rFonts w:cs="Times New Roman" w:ascii="Times New Roman" w:hAnsi="Times New Roman"/>
+          <w:b w:val="false"/>
+          <w:bCs w:val="false"/>
+          <w:sz w:val="22"/>
+          <w:szCs w:val="22"/>
+        </w:rPr>
+        <w:t xml:space="preserve">Laboratuvar dış kapısı </w:t>
+      </w:r>
+      <w:r>
+        <w:rPr>
+          <w:rFonts w:cs="Times New Roman" w:ascii="Times New Roman" w:hAnsi="Times New Roman"/>
+          <w:b w:val="false"/>
+          <w:bCs w:val="false"/>
+          <w:sz w:val="22"/>
+          <w:szCs w:val="22"/>
+        </w:rPr>
+        <w:t xml:space="preserve">her zaman kapalı tutulmalıdır, kapı kısa süreli de olsa açık bırakılmamalıdır. </w:t>
+      </w:r>
+      <w:r>
+        <w:rPr>
+          <w:rFonts w:cs="Times New Roman" w:ascii="Times New Roman" w:hAnsi="Times New Roman"/>
+          <w:b w:val="false"/>
+          <w:bCs w:val="false"/>
+          <w:sz w:val="22"/>
+          <w:szCs w:val="22"/>
+        </w:rPr>
+        <w:t>Mesai saatleri dışında ise ek olarak anahtar ile kilitlen</w:t>
+      </w:r>
+      <w:r>
+        <w:rPr>
+          <w:rFonts w:cs="Times New Roman" w:ascii="Times New Roman" w:hAnsi="Times New Roman"/>
+          <w:b w:val="false"/>
+          <w:bCs w:val="false"/>
+          <w:sz w:val="22"/>
+          <w:szCs w:val="22"/>
+        </w:rPr>
+        <w:t>melidir</w:t>
+      </w:r>
+      <w:r>
+        <w:rPr>
+          <w:rFonts w:cs="Times New Roman" w:ascii="Times New Roman" w:hAnsi="Times New Roman"/>
+          <w:b w:val="false"/>
+          <w:bCs w:val="false"/>
+          <w:sz w:val="22"/>
+          <w:szCs w:val="22"/>
+        </w:rPr>
+        <w:t xml:space="preserve">. Eğer </w:t>
+      </w:r>
+      <w:r>
+        <w:rPr>
+          <w:rFonts w:cs="Times New Roman" w:ascii="Times New Roman" w:hAnsi="Times New Roman"/>
+          <w:b w:val="false"/>
+          <w:bCs w:val="false"/>
+          <w:sz w:val="22"/>
+          <w:szCs w:val="22"/>
+        </w:rPr>
+        <w:t>anahtar şifreli dolaptan alındıysa, geri konularak şifre karıştırılmalıdır.</w:t>
+      </w:r>
+    </w:p>
+    <w:p>
+      <w:pPr>
+        <w:pStyle w:val="Normal"/>
+        <w:numPr>
+          <w:ilvl w:val="1"/>
+          <w:numId w:val="4"/>
+        </w:numPr>
+        <w:jc w:val="both"/>
+        <w:rPr>
+          <w:rFonts w:ascii="Times New Roman" w:hAnsi="Times New Roman"/>
+          <w:sz w:val="22"/>
+          <w:szCs w:val="22"/>
+        </w:rPr>
+      </w:pPr>
+      <w:r>
+        <w:rPr>
+          <w:rFonts w:cs="Times New Roman" w:ascii="Times New Roman" w:hAnsi="Times New Roman"/>
+          <w:b w:val="false"/>
+          <w:bCs w:val="false"/>
+          <w:sz w:val="22"/>
+          <w:szCs w:val="22"/>
+        </w:rPr>
+        <w:t>Malzeme dolapları: Malzeme dolapları ihtiyaç duyulan malzemeler alındıktan sonra her zaman kilitli tutul</w:t>
+      </w:r>
+      <w:r>
+        <w:rPr>
+          <w:rFonts w:cs="Times New Roman" w:ascii="Times New Roman" w:hAnsi="Times New Roman"/>
+          <w:b w:val="false"/>
+          <w:bCs w:val="false"/>
+          <w:sz w:val="22"/>
+          <w:szCs w:val="22"/>
+        </w:rPr>
+        <w:t>malıdır</w:t>
+      </w:r>
+      <w:r>
+        <w:rPr>
+          <w:rFonts w:cs="Times New Roman" w:ascii="Times New Roman" w:hAnsi="Times New Roman"/>
+          <w:b w:val="false"/>
+          <w:bCs w:val="false"/>
+          <w:sz w:val="22"/>
+          <w:szCs w:val="22"/>
+        </w:rPr>
+        <w:t xml:space="preserve">. Kullanılan malzemelerin, </w:t>
+      </w:r>
+      <w:r>
+        <w:rPr>
+          <w:rFonts w:cs="Times New Roman" w:ascii="Times New Roman" w:hAnsi="Times New Roman"/>
+          <w:b w:val="false"/>
+          <w:bCs w:val="false"/>
+          <w:sz w:val="22"/>
+          <w:szCs w:val="22"/>
+        </w:rPr>
+        <w:t>deney sonrasu</w:t>
+      </w:r>
+      <w:r>
+        <w:rPr>
+          <w:rFonts w:cs="Times New Roman" w:ascii="Times New Roman" w:hAnsi="Times New Roman"/>
+          <w:b w:val="false"/>
+          <w:bCs w:val="false"/>
+          <w:sz w:val="22"/>
+          <w:szCs w:val="22"/>
+        </w:rPr>
+        <w:t xml:space="preserve"> tekrar uygun dolaba konularak kilitlenmesi kullanıcının sorumluluğundadır.</w:t>
       </w:r>
     </w:p>
     <w:p>
@@ -1326,26 +2091,44 @@
         <w:pStyle w:val="Normal"/>
         <w:numPr>
           <w:ilvl w:val="0"/>
-          <w:numId w:val="4"/>
+          <w:numId w:val="2"/>
         </w:numPr>
-        <w:jc w:val="left"/>
-        <w:rPr>
-          <w:b w:val="false"/>
-          <w:b w:val="false"/>
-          <w:bCs w:val="false"/>
-          <w:sz w:val="22"/>
-          <w:szCs w:val="22"/>
-        </w:rPr>
-      </w:pPr>
-      <w:r>
-        <w:rPr>
-          <w:rFonts w:cs="Times New Roman" w:ascii="Times New Roman" w:hAnsi="Times New Roman"/>
-          <w:b w:val="false"/>
-          <w:bCs w:val="false"/>
-          <w:sz w:val="22"/>
-          <w:szCs w:val="22"/>
-        </w:rPr>
-        <w:t>Elektrik panolarının kullanımı, ve enerji kesilmesi prosedürleri, acil durdurma butonları</w:t>
+        <w:jc w:val="both"/>
+        <w:rPr>
+          <w:rFonts w:ascii="Times New Roman" w:hAnsi="Times New Roman"/>
+          <w:sz w:val="22"/>
+          <w:szCs w:val="22"/>
+        </w:rPr>
+      </w:pPr>
+      <w:r>
+        <w:rPr>
+          <w:rFonts w:cs="Times New Roman" w:ascii="Times New Roman" w:hAnsi="Times New Roman"/>
+          <w:b w:val="false"/>
+          <w:bCs w:val="false"/>
+          <w:sz w:val="22"/>
+          <w:szCs w:val="22"/>
+        </w:rPr>
+        <w:t xml:space="preserve">Laboratuvardan son çıkan kişi tüm ışıkları, klimaları ve masa </w:t>
+      </w:r>
+      <w:r>
+        <w:rPr>
+          <w:rFonts w:cs="Times New Roman" w:ascii="Times New Roman" w:hAnsi="Times New Roman"/>
+          <w:b w:val="false"/>
+          <w:bCs w:val="false"/>
+          <w:sz w:val="22"/>
+          <w:szCs w:val="22"/>
+        </w:rPr>
+        <w:t xml:space="preserve">şalterlerini </w:t>
+      </w:r>
+      <w:r>
+        <w:rPr>
+          <w:rFonts w:cs="Times New Roman" w:ascii="Times New Roman" w:hAnsi="Times New Roman"/>
+          <w:b w:val="false"/>
+          <w:bCs w:val="false"/>
+          <w:sz w:val="22"/>
+          <w:szCs w:val="22"/>
+        </w:rPr>
+        <w:t>kapatmakla sorumludur.</w:t>
       </w:r>
     </w:p>
     <w:p>
@@ -1353,26 +2136,64 @@
         <w:pStyle w:val="Normal"/>
         <w:numPr>
           <w:ilvl w:val="0"/>
-          <w:numId w:val="4"/>
+          <w:numId w:val="2"/>
         </w:numPr>
-        <w:jc w:val="left"/>
-        <w:rPr>
-          <w:b w:val="false"/>
-          <w:b w:val="false"/>
-          <w:bCs w:val="false"/>
-          <w:sz w:val="22"/>
-          <w:szCs w:val="22"/>
-        </w:rPr>
-      </w:pPr>
-      <w:r>
-        <w:rPr>
-          <w:rFonts w:cs="Times New Roman" w:ascii="Times New Roman" w:hAnsi="Times New Roman"/>
-          <w:b w:val="false"/>
-          <w:bCs w:val="false"/>
-          <w:sz w:val="22"/>
-          <w:szCs w:val="22"/>
-        </w:rPr>
-        <w:t>İlkyardım çantalarının kullanımı, yangın söndürme tüplerinin yeri ve tahliye çıkışları</w:t>
+        <w:jc w:val="both"/>
+        <w:rPr>
+          <w:rFonts w:ascii="Times New Roman" w:hAnsi="Times New Roman"/>
+          <w:sz w:val="22"/>
+          <w:szCs w:val="22"/>
+        </w:rPr>
+      </w:pPr>
+      <w:r>
+        <w:rPr>
+          <w:rFonts w:cs="Times New Roman" w:ascii="Times New Roman" w:hAnsi="Times New Roman"/>
+          <w:b w:val="false"/>
+          <w:bCs w:val="false"/>
+          <w:sz w:val="22"/>
+          <w:szCs w:val="22"/>
+        </w:rPr>
+        <w:t xml:space="preserve">Anahtarlar izinsiz kopyalanmayacak, başkasına </w:t>
+      </w:r>
+      <w:r>
+        <w:rPr>
+          <w:rFonts w:cs="Times New Roman" w:ascii="Times New Roman" w:hAnsi="Times New Roman"/>
+          <w:b w:val="false"/>
+          <w:bCs w:val="false"/>
+          <w:sz w:val="22"/>
+          <w:szCs w:val="22"/>
+        </w:rPr>
+        <w:t xml:space="preserve">ödünç </w:t>
+      </w:r>
+      <w:r>
+        <w:rPr>
+          <w:rFonts w:cs="Times New Roman" w:ascii="Times New Roman" w:hAnsi="Times New Roman"/>
+          <w:b w:val="false"/>
+          <w:bCs w:val="false"/>
+          <w:sz w:val="22"/>
+          <w:szCs w:val="22"/>
+        </w:rPr>
+        <w:t xml:space="preserve">verilmeyecektir. Anahtar veya kimlik kartı kaybolmalarında laboratuvar sorumlulularına en kısa sürede </w:t>
+      </w:r>
+      <w:r>
+        <w:rPr>
+          <w:rFonts w:cs="Times New Roman" w:ascii="Times New Roman" w:hAnsi="Times New Roman"/>
+          <w:b w:val="false"/>
+          <w:bCs w:val="false"/>
+          <w:sz w:val="22"/>
+          <w:szCs w:val="22"/>
+        </w:rPr>
+        <w:t xml:space="preserve">bilgi </w:t>
+      </w:r>
+      <w:r>
+        <w:rPr>
+          <w:rFonts w:cs="Times New Roman" w:ascii="Times New Roman" w:hAnsi="Times New Roman"/>
+          <w:b w:val="false"/>
+          <w:bCs w:val="false"/>
+          <w:sz w:val="22"/>
+          <w:szCs w:val="22"/>
+        </w:rPr>
+        <w:t>verilecektir.</w:t>
       </w:r>
     </w:p>
     <w:p>
@@ -1380,44 +2201,40 @@
         <w:pStyle w:val="Normal"/>
         <w:numPr>
           <w:ilvl w:val="0"/>
-          <w:numId w:val="4"/>
+          <w:numId w:val="2"/>
         </w:numPr>
-        <w:jc w:val="left"/>
-        <w:rPr>
-          <w:b w:val="false"/>
-          <w:b w:val="false"/>
-          <w:bCs w:val="false"/>
-          <w:sz w:val="22"/>
-          <w:szCs w:val="22"/>
-        </w:rPr>
-      </w:pPr>
-      <w:r>
-        <w:rPr>
-          <w:rFonts w:cs="Times New Roman" w:ascii="Times New Roman" w:hAnsi="Times New Roman"/>
-          <w:b w:val="false"/>
-          <w:bCs w:val="false"/>
-          <w:sz w:val="22"/>
-          <w:szCs w:val="22"/>
-        </w:rPr>
-        <w:t>Laboratuvar havalandırma ekipmanları ve genel malzeme yerleşimi</w:t>
+        <w:jc w:val="both"/>
+        <w:rPr>
+          <w:rFonts w:ascii="Times New Roman" w:hAnsi="Times New Roman"/>
+          <w:sz w:val="22"/>
+          <w:szCs w:val="22"/>
+        </w:rPr>
+      </w:pPr>
+      <w:r>
+        <w:rPr>
+          <w:rFonts w:cs="Times New Roman" w:ascii="Times New Roman" w:hAnsi="Times New Roman"/>
+          <w:b w:val="false"/>
+          <w:bCs w:val="false"/>
+          <w:sz w:val="22"/>
+          <w:szCs w:val="22"/>
+        </w:rPr>
+        <w:t>Yukardaki maddelere uyulmaması durumunda yüm yetkiler süresiz olarak iptal edilecektir.</w:t>
       </w:r>
     </w:p>
     <w:p>
       <w:pPr>
         <w:pStyle w:val="Normal"/>
-        <w:numPr>
-          <w:ilvl w:val="0"/>
-          <w:numId w:val="4"/>
-        </w:numPr>
-        <w:jc w:val="left"/>
-        <w:rPr>
-          <w:rFonts w:ascii="Times New Roman" w:hAnsi="Times New Roman" w:cs="Times New Roman"/>
-        </w:rPr>
-      </w:pPr>
-      <w:r>
-        <w:rPr>
-          <w:b w:val="false"/>
-          <w:bCs w:val="false"/>
+        <w:jc w:val="both"/>
+        <w:rPr>
+          <w:rFonts w:cs="Times New Roman"/>
+          <w:b w:val="false"/>
+          <w:b w:val="false"/>
+          <w:bCs w:val="false"/>
+        </w:rPr>
+      </w:pPr>
+      <w:r>
+        <w:rPr>
+          <w:rFonts w:ascii="Times New Roman" w:hAnsi="Times New Roman"/>
           <w:sz w:val="22"/>
           <w:szCs w:val="22"/>
         </w:rPr>
@@ -1426,271 +2243,110 @@
     <w:p>
       <w:pPr>
         <w:pStyle w:val="Normal"/>
-        <w:numPr>
-          <w:ilvl w:val="0"/>
-          <w:numId w:val="3"/>
-        </w:numPr>
-        <w:jc w:val="left"/>
-        <w:rPr>
-          <w:b w:val="false"/>
-          <w:b w:val="false"/>
-          <w:bCs w:val="false"/>
-          <w:sz w:val="22"/>
-          <w:szCs w:val="22"/>
-        </w:rPr>
-      </w:pPr>
-      <w:r>
-        <w:rPr>
-          <w:rFonts w:cs="Times New Roman" w:ascii="Times New Roman" w:hAnsi="Times New Roman"/>
-          <w:b w:val="false"/>
-          <w:bCs w:val="false"/>
-          <w:sz w:val="22"/>
-          <w:szCs w:val="22"/>
-        </w:rPr>
-        <w:t>Yetkilendirme kişisel olarak yapılmaktadır. Çalışma sırasında laboratuvara yetkisiz ve yabancı kişiler alınmayacaktır.</w:t>
+        <w:jc w:val="both"/>
+        <w:rPr>
+          <w:rFonts w:cs="Times New Roman"/>
+          <w:b w:val="false"/>
+          <w:b w:val="false"/>
+          <w:bCs w:val="false"/>
+        </w:rPr>
+      </w:pPr>
+      <w:r>
+        <w:rPr>
+          <w:rFonts w:ascii="Times New Roman" w:hAnsi="Times New Roman"/>
+          <w:sz w:val="22"/>
+          <w:szCs w:val="22"/>
+        </w:rPr>
       </w:r>
     </w:p>
     <w:p>
       <w:pPr>
         <w:pStyle w:val="Normal"/>
-        <w:numPr>
-          <w:ilvl w:val="0"/>
-          <w:numId w:val="3"/>
-        </w:numPr>
-        <w:jc w:val="left"/>
-        <w:rPr>
-          <w:b w:val="false"/>
-          <w:b w:val="false"/>
-          <w:bCs w:val="false"/>
-          <w:sz w:val="22"/>
-          <w:szCs w:val="22"/>
-        </w:rPr>
-      </w:pPr>
-      <w:r>
-        <w:rPr>
-          <w:rFonts w:cs="Times New Roman" w:ascii="Times New Roman" w:hAnsi="Times New Roman"/>
-          <w:b w:val="false"/>
-          <w:bCs w:val="false"/>
-          <w:sz w:val="22"/>
-          <w:szCs w:val="22"/>
-        </w:rPr>
-        <w:t>Kapı ve dolap kilitlerinin aşağıda belirtilen kurallara uyulmasına dikkat edilecektir:</w:t>
+        <w:jc w:val="both"/>
+        <w:rPr>
+          <w:rFonts w:cs="Times New Roman"/>
+          <w:b w:val="false"/>
+          <w:b w:val="false"/>
+          <w:bCs w:val="false"/>
+        </w:rPr>
+      </w:pPr>
+      <w:r>
+        <w:rPr>
+          <w:rFonts w:ascii="Times New Roman" w:hAnsi="Times New Roman"/>
+          <w:sz w:val="22"/>
+          <w:szCs w:val="22"/>
+        </w:rPr>
       </w:r>
     </w:p>
     <w:p>
       <w:pPr>
         <w:pStyle w:val="Normal"/>
-        <w:numPr>
-          <w:ilvl w:val="1"/>
-          <w:numId w:val="5"/>
-        </w:numPr>
-        <w:jc w:val="left"/>
-        <w:rPr>
-          <w:b w:val="false"/>
-          <w:b w:val="false"/>
-          <w:bCs w:val="false"/>
-          <w:sz w:val="22"/>
-          <w:szCs w:val="22"/>
-        </w:rPr>
-      </w:pPr>
-      <w:r>
-        <w:rPr>
-          <w:rFonts w:cs="Times New Roman" w:ascii="Times New Roman" w:hAnsi="Times New Roman"/>
-          <w:b w:val="false"/>
-          <w:bCs w:val="false"/>
-          <w:sz w:val="22"/>
-          <w:szCs w:val="22"/>
-        </w:rPr>
-        <w:t>Laboratuvar dış kapısı: Mesai saatleri içinde manyetik kilit ile herzaman kilitli tutulacaktır. Mesai saatleri dışında ise ek olarak anahtar ile kilitlenecektir. Eğer şifreli anahtar dolabı kullanıldıysa şifresi karıştırılacaktır.</w:t>
+        <w:jc w:val="both"/>
+        <w:rPr>
+          <w:rFonts w:cs="Times New Roman"/>
+          <w:b w:val="false"/>
+          <w:b w:val="false"/>
+          <w:bCs w:val="false"/>
+        </w:rPr>
+      </w:pPr>
+      <w:r>
+        <w:rPr>
+          <w:rFonts w:ascii="Times New Roman" w:hAnsi="Times New Roman"/>
+          <w:sz w:val="22"/>
+          <w:szCs w:val="22"/>
+        </w:rPr>
       </w:r>
     </w:p>
     <w:p>
       <w:pPr>
         <w:pStyle w:val="Normal"/>
-        <w:numPr>
-          <w:ilvl w:val="1"/>
-          <w:numId w:val="5"/>
-        </w:numPr>
-        <w:jc w:val="left"/>
-        <w:rPr>
-          <w:b w:val="false"/>
-          <w:b w:val="false"/>
-          <w:bCs w:val="false"/>
-          <w:sz w:val="22"/>
-          <w:szCs w:val="22"/>
-        </w:rPr>
-      </w:pPr>
-      <w:r>
-        <w:rPr>
-          <w:rFonts w:cs="Times New Roman" w:ascii="Times New Roman" w:hAnsi="Times New Roman"/>
-          <w:b w:val="false"/>
-          <w:bCs w:val="false"/>
-          <w:sz w:val="22"/>
-          <w:szCs w:val="22"/>
-        </w:rPr>
-        <w:t>Malzeme dolapları: Malzeme dolapları ihtiyaç duyulan malzemeler alındıktan sonra herzaman kilitli tutulacaktır. Kullanılan malzemelerin tekrar uygun dolaba konularak kilitlenmesi kullanıcının sorumluluğundadır.</w:t>
+        <w:jc w:val="both"/>
+        <w:rPr>
+          <w:rFonts w:cs="Times New Roman"/>
+          <w:b w:val="false"/>
+          <w:b w:val="false"/>
+          <w:bCs w:val="false"/>
+        </w:rPr>
+      </w:pPr>
+      <w:r>
+        <w:rPr>
+          <w:rFonts w:ascii="Times New Roman" w:hAnsi="Times New Roman"/>
+          <w:sz w:val="22"/>
+          <w:szCs w:val="22"/>
+        </w:rPr>
       </w:r>
     </w:p>
     <w:p>
       <w:pPr>
         <w:pStyle w:val="Normal"/>
-        <w:numPr>
-          <w:ilvl w:val="0"/>
-          <w:numId w:val="3"/>
-        </w:numPr>
-        <w:jc w:val="left"/>
-        <w:rPr>
-          <w:b w:val="false"/>
-          <w:b w:val="false"/>
-          <w:bCs w:val="false"/>
-          <w:sz w:val="22"/>
-          <w:szCs w:val="22"/>
-        </w:rPr>
-      </w:pPr>
-      <w:r>
-        <w:rPr>
-          <w:rFonts w:cs="Times New Roman" w:ascii="Times New Roman" w:hAnsi="Times New Roman"/>
-          <w:b w:val="false"/>
-          <w:bCs w:val="false"/>
-          <w:sz w:val="22"/>
-          <w:szCs w:val="22"/>
-        </w:rPr>
-        <w:t>Laboratuvardan son çıkan kişi tüm ışıkları, klimaları ve masa elektriklerini kapatmakla sorumludur.</w:t>
-      </w:r>
-    </w:p>
-    <w:p>
-      <w:pPr>
-        <w:pStyle w:val="Normal"/>
-        <w:numPr>
-          <w:ilvl w:val="0"/>
-          <w:numId w:val="3"/>
-        </w:numPr>
-        <w:jc w:val="left"/>
-        <w:rPr>
-          <w:b w:val="false"/>
-          <w:b w:val="false"/>
-          <w:bCs w:val="false"/>
-          <w:sz w:val="22"/>
-          <w:szCs w:val="22"/>
-        </w:rPr>
-      </w:pPr>
-      <w:r>
-        <w:rPr>
-          <w:rFonts w:cs="Times New Roman" w:ascii="Times New Roman" w:hAnsi="Times New Roman"/>
-          <w:b w:val="false"/>
-          <w:bCs w:val="false"/>
-          <w:sz w:val="22"/>
-          <w:szCs w:val="22"/>
-        </w:rPr>
-        <w:t>Yüksek güç gerektiren veya iş güvenliği açısından tehlikeli olabilecek durumlarda laboratuvarda tek başına çalışılması yasaktır.</w:t>
-      </w:r>
-    </w:p>
-    <w:p>
-      <w:pPr>
-        <w:pStyle w:val="Normal"/>
-        <w:numPr>
-          <w:ilvl w:val="0"/>
-          <w:numId w:val="3"/>
-        </w:numPr>
-        <w:jc w:val="left"/>
-        <w:rPr>
-          <w:b w:val="false"/>
-          <w:b w:val="false"/>
-          <w:bCs w:val="false"/>
-          <w:sz w:val="22"/>
-          <w:szCs w:val="22"/>
-        </w:rPr>
-      </w:pPr>
-      <w:r>
-        <w:rPr>
-          <w:rFonts w:cs="Times New Roman" w:ascii="Times New Roman" w:hAnsi="Times New Roman"/>
-          <w:b w:val="false"/>
-          <w:bCs w:val="false"/>
-          <w:sz w:val="22"/>
-          <w:szCs w:val="22"/>
-        </w:rPr>
-        <w:t>Anahtarlar izinsiz kopyalanmayacak, başkasına verilmeyecektir. Anahtar veya kimlik kartı kaybolmalarında laboratuvar sorumlulularına en kısa sürede haber verilecektir.</w:t>
-      </w:r>
-    </w:p>
-    <w:p>
-      <w:pPr>
-        <w:pStyle w:val="Normal"/>
-        <w:numPr>
-          <w:ilvl w:val="0"/>
-          <w:numId w:val="3"/>
-        </w:numPr>
-        <w:jc w:val="left"/>
-        <w:rPr/>
-      </w:pPr>
-      <w:r>
-        <w:rPr>
-          <w:rFonts w:cs="Times New Roman" w:ascii="Times New Roman" w:hAnsi="Times New Roman"/>
-          <w:b w:val="false"/>
-          <w:bCs w:val="false"/>
-          <w:sz w:val="22"/>
-          <w:szCs w:val="22"/>
-        </w:rPr>
-        <w:t>Laboratuvar dışına malzeme, ekipman, el takımları vs. çıkarılmayacak, kısa süreli de olsa ödünç verilmeyecektir. Bu tür talepler ihtiyaç halinde teknisyen ve öğretim üyesinin bilgisi dahilinde tutanakla yapılacaktır.</w:t>
-      </w:r>
-    </w:p>
-    <w:p>
-      <w:pPr>
-        <w:pStyle w:val="Normal"/>
-        <w:numPr>
-          <w:ilvl w:val="0"/>
-          <w:numId w:val="3"/>
-        </w:numPr>
-        <w:jc w:val="left"/>
-        <w:rPr/>
-      </w:pPr>
-      <w:r>
-        <w:rPr>
-          <w:rFonts w:cs="Times New Roman" w:ascii="Times New Roman" w:hAnsi="Times New Roman"/>
-          <w:b w:val="false"/>
-          <w:bCs w:val="false"/>
-          <w:sz w:val="22"/>
-          <w:szCs w:val="22"/>
-        </w:rPr>
-        <w:t>Yukardaki maddelere uyulmaması durumunda yüm yetkiler süresiz olarak iptal edilecektir.</w:t>
-      </w:r>
-    </w:p>
-    <w:p>
-      <w:pPr>
-        <w:pStyle w:val="ListParagraph"/>
-        <w:rPr>
-          <w:rFonts w:ascii="Times New Roman" w:hAnsi="Times New Roman" w:cs="Times New Roman"/>
-        </w:rPr>
-      </w:pPr>
-      <w:r>
-        <w:rPr>
-          <w:rFonts w:cs="Times New Roman" w:ascii="Times New Roman" w:hAnsi="Times New Roman"/>
-        </w:rPr>
-      </w:r>
-    </w:p>
-    <w:p>
-      <w:pPr>
-        <w:pStyle w:val="ListParagraph"/>
-        <w:numPr>
-          <w:ilvl w:val="0"/>
-          <w:numId w:val="0"/>
-        </w:numPr>
         <w:spacing w:before="0" w:after="160"/>
-        <w:ind w:left="720" w:hanging="0"/>
-        <w:contextualSpacing/>
-        <w:rPr>
-          <w:rFonts w:ascii="Times New Roman" w:hAnsi="Times New Roman" w:cs="Times New Roman"/>
-          <w:b/>
-          <w:b/>
-        </w:rPr>
-      </w:pPr>
-      <w:r>
-        <w:rPr/>
+        <w:jc w:val="both"/>
+        <w:rPr>
+          <w:rFonts w:ascii="Times New Roman" w:hAnsi="Times New Roman"/>
+          <w:sz w:val="22"/>
+          <w:szCs w:val="22"/>
+        </w:rPr>
+      </w:pPr>
+      <w:r>
+        <w:rPr>
+          <w:rStyle w:val="FootnoteAnchor"/>
+          <w:rFonts w:cs="Times New Roman" w:ascii="Times New Roman" w:hAnsi="Times New Roman"/>
+          <w:b w:val="false"/>
+          <w:bCs w:val="false"/>
+          <w:sz w:val="22"/>
+          <w:szCs w:val="22"/>
+        </w:rPr>
+        <w:footnoteReference w:customMarkFollows="1" w:id="2"/>
+        <w:t xml:space="preserve"> </w:t>
       </w:r>
     </w:p>
     <w:sectPr>
+      <w:footnotePr>
+        <w:numFmt w:val="decimal"/>
+      </w:footnotePr>
       <w:type w:val="nextPage"/>
       <w:pgSz w:w="11906" w:h="16838"/>
-      <w:pgMar w:left="1417" w:right="1417" w:header="0" w:top="1417" w:footer="0" w:bottom="1417" w:gutter="0"/>
+      <w:pgMar w:left="1417" w:right="1417" w:header="0" w:top="986" w:footer="0" w:bottom="1420" w:gutter="0"/>
       <w:pgNumType w:fmt="decimal"/>
       <w:formProt w:val="false"/>
       <w:textDirection w:val="lrTb"/>
@@ -1700,94 +2356,120 @@
 </w:document>
 </file>
 
+<file path=word/footnotes.xml><?xml version="1.0" encoding="utf-8"?>
+<w:footnotes xmlns:o="urn:schemas-microsoft-com:office:office" xmlns:r="http://schemas.openxmlformats.org/officeDocument/2006/relationships" xmlns:v="urn:schemas-microsoft-com:vml" xmlns:w="http://schemas.openxmlformats.org/wordprocessingml/2006/main" xmlns:w10="urn:schemas-microsoft-com:office:word" xmlns:wp="http://schemas.openxmlformats.org/drawingml/2006/wordprocessingDrawing" xmlns:wps="http://schemas.microsoft.com/office/word/2010/wordprocessingShape" xmlns:wpg="http://schemas.microsoft.com/office/word/2010/wordprocessingGroup" xmlns:mc="http://schemas.openxmlformats.org/markup-compatibility/2006" xmlns:wp14="http://schemas.microsoft.com/office/word/2010/wordprocessingDrawing" xmlns:w14="http://schemas.microsoft.com/office/word/2010/wordml" mc:Ignorable="w14 wp14">
+  <w:footnote w:id="0" w:type="separator">
+    <w:p>
+      <w:r>
+        <w:separator/>
+      </w:r>
+    </w:p>
+  </w:footnote>
+  <w:footnote w:id="1" w:type="continuationSeparator">
+    <w:p>
+      <w:r>
+        <w:continuationSeparator/>
+      </w:r>
+    </w:p>
+  </w:footnote>
+  <w:footnote w:id="2">
+    <w:p>
+      <w:pPr>
+        <w:pStyle w:val="Footnote"/>
+        <w:spacing w:before="0" w:after="160"/>
+        <w:rPr/>
+      </w:pPr>
+      <w:r>
+        <w:rPr>
+          <w:rStyle w:val="FootnoteCharacters"/>
+        </w:rPr>
+        <w:footnoteRef/>
+      </w:r>
+      <w:r>
+        <w:rPr>
+          <w:sz w:val="16"/>
+          <w:szCs w:val="16"/>
+        </w:rPr>
+        <w:tab/>
+        <w:t>Bu formun en güncel halin</w:t>
+      </w:r>
+      <w:r>
+        <w:rPr>
+          <w:sz w:val="16"/>
+          <w:szCs w:val="16"/>
+        </w:rPr>
+        <w:t>e</w:t>
+      </w:r>
+      <w:r>
+        <w:rPr>
+          <w:sz w:val="16"/>
+          <w:szCs w:val="16"/>
+        </w:rPr>
+        <w:t xml:space="preserve"> ve mevcut erişim </w:t>
+      </w:r>
+      <w:r>
+        <w:rPr>
+          <w:sz w:val="16"/>
+          <w:szCs w:val="16"/>
+        </w:rPr>
+        <w:t>listesine</w:t>
+      </w:r>
+      <w:r>
+        <w:rPr>
+          <w:sz w:val="16"/>
+          <w:szCs w:val="16"/>
+        </w:rPr>
+        <w:t xml:space="preserve"> </w:t>
+      </w:r>
+      <w:hyperlink r:id="rId1">
+        <w:r>
+          <w:rPr>
+            <w:rStyle w:val="InternetLink"/>
+            <w:sz w:val="16"/>
+            <w:szCs w:val="16"/>
+          </w:rPr>
+          <w:t>https://github.com/odtu/powerlab/</w:t>
+        </w:r>
+      </w:hyperlink>
+      <w:r>
+        <w:rPr>
+          <w:sz w:val="16"/>
+          <w:szCs w:val="16"/>
+        </w:rPr>
+        <w:t xml:space="preserve"> </w:t>
+      </w:r>
+      <w:r>
+        <w:rPr>
+          <w:sz w:val="16"/>
+          <w:szCs w:val="16"/>
+        </w:rPr>
+        <w:t xml:space="preserve">adresinden ulaşılabilir. </w:t>
+        <w:br/>
+      </w:r>
+      <w:r>
+        <w:rPr>
+          <w:sz w:val="16"/>
+          <w:szCs w:val="16"/>
+        </w:rPr>
+        <w:t>Son g</w:t>
+      </w:r>
+      <w:r>
+        <w:rPr>
+          <w:sz w:val="16"/>
+          <w:szCs w:val="16"/>
+        </w:rPr>
+        <w:t>üncelleme tarihi: 02/2020</w:t>
+      </w:r>
+    </w:p>
+  </w:footnote>
+</w:footnotes>
+</file>
+
 <file path=word/numbering.xml><?xml version="1.0" encoding="utf-8"?>
 <w:numbering xmlns:w="http://schemas.openxmlformats.org/wordprocessingml/2006/main" xmlns:o="urn:schemas-microsoft-com:office:office" xmlns:r="http://schemas.openxmlformats.org/officeDocument/2006/relationships" xmlns:v="urn:schemas-microsoft-com:vml">
   <w:abstractNum w:abstractNumId="1">
     <w:lvl w:ilvl="0">
       <w:start w:val="1"/>
-      <w:numFmt w:val="decimal"/>
-      <w:lvlText w:val="%1."/>
-      <w:lvlJc w:val="left"/>
-      <w:pPr>
-        <w:ind w:left="720" w:hanging="360"/>
-      </w:pPr>
-    </w:lvl>
-    <w:lvl w:ilvl="1">
-      <w:start w:val="1"/>
-      <w:numFmt w:val="lowerLetter"/>
-      <w:lvlText w:val="%2."/>
-      <w:lvlJc w:val="left"/>
-      <w:pPr>
-        <w:ind w:left="1440" w:hanging="360"/>
-      </w:pPr>
-    </w:lvl>
-    <w:lvl w:ilvl="2">
-      <w:start w:val="1"/>
-      <w:numFmt w:val="lowerRoman"/>
-      <w:lvlText w:val="%3."/>
-      <w:lvlJc w:val="right"/>
-      <w:pPr>
-        <w:ind w:left="2160" w:hanging="180"/>
-      </w:pPr>
-    </w:lvl>
-    <w:lvl w:ilvl="3">
-      <w:start w:val="1"/>
-      <w:numFmt w:val="decimal"/>
-      <w:lvlText w:val="%4."/>
-      <w:lvlJc w:val="left"/>
-      <w:pPr>
-        <w:ind w:left="2880" w:hanging="360"/>
-      </w:pPr>
-    </w:lvl>
-    <w:lvl w:ilvl="4">
-      <w:start w:val="1"/>
-      <w:numFmt w:val="lowerLetter"/>
-      <w:lvlText w:val="%5."/>
-      <w:lvlJc w:val="left"/>
-      <w:pPr>
-        <w:ind w:left="3600" w:hanging="360"/>
-      </w:pPr>
-    </w:lvl>
-    <w:lvl w:ilvl="5">
-      <w:start w:val="1"/>
-      <w:numFmt w:val="lowerRoman"/>
-      <w:lvlText w:val="%6."/>
-      <w:lvlJc w:val="right"/>
-      <w:pPr>
-        <w:ind w:left="4320" w:hanging="180"/>
-      </w:pPr>
-    </w:lvl>
-    <w:lvl w:ilvl="6">
-      <w:start w:val="1"/>
-      <w:numFmt w:val="decimal"/>
-      <w:lvlText w:val="%7."/>
-      <w:lvlJc w:val="left"/>
-      <w:pPr>
-        <w:ind w:left="5040" w:hanging="360"/>
-      </w:pPr>
-    </w:lvl>
-    <w:lvl w:ilvl="7">
-      <w:start w:val="1"/>
-      <w:numFmt w:val="lowerLetter"/>
-      <w:lvlText w:val="%8."/>
-      <w:lvlJc w:val="left"/>
-      <w:pPr>
-        <w:ind w:left="5760" w:hanging="360"/>
-      </w:pPr>
-    </w:lvl>
-    <w:lvl w:ilvl="8">
-      <w:start w:val="1"/>
-      <w:numFmt w:val="lowerRoman"/>
-      <w:lvlText w:val="%9."/>
-      <w:lvlJc w:val="right"/>
-      <w:pPr>
-        <w:ind w:left="6480" w:hanging="180"/>
-      </w:pPr>
-    </w:lvl>
-  </w:abstractNum>
-  <w:abstractNum w:abstractNumId="2">
-    <w:lvl w:ilvl="0">
-      <w:start w:val="1"/>
       <w:numFmt w:val="bullet"/>
       <w:lvlText w:val=""/>
       <w:lvlJc w:val="left"/>
@@ -1799,6 +2481,8 @@
       </w:pPr>
       <w:rPr>
         <w:rFonts w:ascii="Symbol" w:hAnsi="Symbol" w:cs="Symbol" w:hint="default"/>
+        <w:sz w:val="22"/>
+        <w:b w:val="false"/>
         <w:rFonts w:cs="OpenSymbol"/>
       </w:rPr>
     </w:lvl>
@@ -1931,7 +2615,7 @@
       </w:rPr>
     </w:lvl>
   </w:abstractNum>
-  <w:abstractNum w:abstractNumId="3">
+  <w:abstractNum w:abstractNumId="2">
     <w:lvl w:ilvl="0">
       <w:start w:val="1"/>
       <w:numFmt w:val="lowerLetter"/>
@@ -1943,7 +2627,6 @@
         </w:tabs>
         <w:ind w:left="720" w:hanging="360"/>
       </w:pPr>
-      <w:rPr/>
     </w:lvl>
     <w:lvl w:ilvl="1">
       <w:start w:val="1"/>
@@ -1956,7 +2639,6 @@
         </w:tabs>
         <w:ind w:left="1080" w:hanging="360"/>
       </w:pPr>
-      <w:rPr/>
     </w:lvl>
     <w:lvl w:ilvl="2">
       <w:start w:val="1"/>
@@ -1969,7 +2651,6 @@
         </w:tabs>
         <w:ind w:left="1440" w:hanging="360"/>
       </w:pPr>
-      <w:rPr/>
     </w:lvl>
     <w:lvl w:ilvl="3">
       <w:start w:val="1"/>
@@ -1982,7 +2663,6 @@
         </w:tabs>
         <w:ind w:left="1800" w:hanging="360"/>
       </w:pPr>
-      <w:rPr/>
     </w:lvl>
     <w:lvl w:ilvl="4">
       <w:start w:val="1"/>
@@ -1995,7 +2675,6 @@
         </w:tabs>
         <w:ind w:left="2160" w:hanging="360"/>
       </w:pPr>
-      <w:rPr/>
     </w:lvl>
     <w:lvl w:ilvl="5">
       <w:start w:val="1"/>
@@ -2008,7 +2687,6 @@
         </w:tabs>
         <w:ind w:left="2520" w:hanging="360"/>
       </w:pPr>
-      <w:rPr/>
     </w:lvl>
     <w:lvl w:ilvl="6">
       <w:start w:val="1"/>
@@ -2021,7 +2699,6 @@
         </w:tabs>
         <w:ind w:left="2880" w:hanging="360"/>
       </w:pPr>
-      <w:rPr/>
     </w:lvl>
     <w:lvl w:ilvl="7">
       <w:start w:val="1"/>
@@ -2034,7 +2711,6 @@
         </w:tabs>
         <w:ind w:left="3240" w:hanging="360"/>
       </w:pPr>
-      <w:rPr/>
     </w:lvl>
     <w:lvl w:ilvl="8">
       <w:start w:val="1"/>
@@ -2047,10 +2723,9 @@
         </w:tabs>
         <w:ind w:left="3600" w:hanging="360"/>
       </w:pPr>
-      <w:rPr/>
     </w:lvl>
   </w:abstractNum>
-  <w:abstractNum w:abstractNumId="4">
+  <w:abstractNum w:abstractNumId="3">
     <w:lvl w:ilvl="0">
       <w:start w:val="1"/>
       <w:numFmt w:val="bullet"/>
@@ -2064,6 +2739,8 @@
       </w:pPr>
       <w:rPr>
         <w:rFonts w:ascii="Symbol" w:hAnsi="Symbol" w:cs="Symbol" w:hint="default"/>
+        <w:sz w:val="22"/>
+        <w:b w:val="false"/>
         <w:rFonts w:cs="OpenSymbol"/>
       </w:rPr>
     </w:lvl>
@@ -2196,7 +2873,7 @@
       </w:rPr>
     </w:lvl>
   </w:abstractNum>
-  <w:abstractNum w:abstractNumId="5">
+  <w:abstractNum w:abstractNumId="4">
     <w:lvl w:ilvl="0">
       <w:start w:val="1"/>
       <w:numFmt w:val="bullet"/>
@@ -2226,6 +2903,8 @@
       </w:pPr>
       <w:rPr>
         <w:rFonts w:ascii="OpenSymbol" w:hAnsi="OpenSymbol" w:cs="OpenSymbol" w:hint="default"/>
+        <w:sz w:val="22"/>
+        <w:b w:val="false"/>
         <w:rFonts w:cs="OpenSymbol"/>
       </w:rPr>
     </w:lvl>
@@ -2342,7 +3021,7 @@
       </w:rPr>
     </w:lvl>
   </w:abstractNum>
-  <w:abstractNum w:abstractNumId="6">
+  <w:abstractNum w:abstractNumId="5">
     <w:lvl w:ilvl="0">
       <w:start w:val="1"/>
       <w:numFmt w:val="none"/>
@@ -2449,9 +3128,6 @@
   <w:num w:numId="5">
     <w:abstractNumId w:val="5"/>
   </w:num>
-  <w:num w:numId="6">
-    <w:abstractNumId w:val="6"/>
-  </w:num>
 </w:numbering>
 </file>
 
@@ -2461,7 +3137,6 @@
     <w:rPrDefault>
       <w:rPr>
         <w:rFonts w:ascii="Calibri" w:hAnsi="Calibri" w:eastAsia="Calibri" w:cs="" w:asciiTheme="minorHAnsi" w:cstheme="minorBidi" w:eastAsiaTheme="minorHAnsi" w:hAnsiTheme="minorHAnsi"/>
-        <w:sz w:val="22"/>
         <w:szCs w:val="22"/>
         <w:lang w:val="tr-TR" w:eastAsia="en-US" w:bidi="ar-SA"/>
       </w:rPr>
@@ -2881,6 +3556,36 @@
     <w:qFormat/>
     <w:rPr/>
   </w:style>
+  <w:style w:type="character" w:styleId="FootnoteCharacters">
+    <w:name w:val="Footnote Characters"/>
+    <w:qFormat/>
+    <w:rPr/>
+  </w:style>
+  <w:style w:type="character" w:styleId="FootnoteAnchor">
+    <w:name w:val="Footnote Anchor"/>
+    <w:rPr>
+      <w:vertAlign w:val="superscript"/>
+    </w:rPr>
+  </w:style>
+  <w:style w:type="character" w:styleId="InternetLink">
+    <w:name w:val="Internet Link"/>
+    <w:rPr>
+      <w:color w:val="000080"/>
+      <w:u w:val="single"/>
+      <w:lang w:val="zxx" w:eastAsia="zxx" w:bidi="zxx"/>
+    </w:rPr>
+  </w:style>
+  <w:style w:type="character" w:styleId="EndnoteCharacters">
+    <w:name w:val="Endnote Characters"/>
+    <w:qFormat/>
+    <w:rPr/>
+  </w:style>
+  <w:style w:type="character" w:styleId="EndnoteAnchor">
+    <w:name w:val="Endnote Anchor"/>
+    <w:rPr>
+      <w:vertAlign w:val="superscript"/>
+    </w:rPr>
+  </w:style>
   <w:style w:type="paragraph" w:styleId="Heading">
     <w:name w:val="Heading"/>
     <w:basedOn w:val="Normal"/>
@@ -2972,6 +3677,47 @@
     <w:rPr>
       <w:b/>
       <w:bCs/>
+    </w:rPr>
+  </w:style>
+  <w:style w:type="paragraph" w:styleId="HorizontalLine">
+    <w:name w:val="Horizontal Line"/>
+    <w:basedOn w:val="Normal"/>
+    <w:next w:val="TextBody"/>
+    <w:qFormat/>
+    <w:pPr>
+      <w:suppressLineNumbers/>
+      <w:pBdr>
+        <w:bottom w:val="double" w:sz="2" w:space="0" w:color="808080"/>
+      </w:pBdr>
+      <w:spacing w:before="0" w:after="283"/>
+    </w:pPr>
+    <w:rPr>
+      <w:sz w:val="12"/>
+      <w:szCs w:val="12"/>
+    </w:rPr>
+  </w:style>
+  <w:style w:type="paragraph" w:styleId="Footnote">
+    <w:name w:val="Footnote Text"/>
+    <w:basedOn w:val="Normal"/>
+    <w:pPr>
+      <w:suppressLineNumbers/>
+      <w:ind w:left="339" w:hanging="339"/>
+    </w:pPr>
+    <w:rPr>
+      <w:sz w:val="20"/>
+      <w:szCs w:val="20"/>
+    </w:rPr>
+  </w:style>
+  <w:style w:type="paragraph" w:styleId="Endnote">
+    <w:name w:val="Endnote Text"/>
+    <w:basedOn w:val="Normal"/>
+    <w:pPr>
+      <w:suppressLineNumbers/>
+      <w:ind w:left="339" w:hanging="339"/>
+    </w:pPr>
+    <w:rPr>
+      <w:sz w:val="20"/>
+      <w:szCs w:val="20"/>
     </w:rPr>
   </w:style>
   <w:style w:type="numbering" w:styleId="NoList" w:default="1">

</xml_diff>

<commit_message>
lab formu yazım hataları
</commit_message>
<xml_diff>
--- a/mach-lab/makina_labi_yetki_tanimlama.docx
+++ b/mach-lab/makina_labi_yetki_tanimlama.docx
@@ -7,9 +7,7 @@
         <w:pStyle w:val="Normal"/>
         <w:jc w:val="center"/>
         <w:rPr>
-          <w:rFonts w:ascii="Times New Roman" w:hAnsi="Times New Roman"/>
-          <w:sz w:val="22"/>
-          <w:szCs w:val="22"/>
+          <w:lang w:val="tr-TR"/>
         </w:rPr>
       </w:pPr>
       <w:r>
@@ -18,6 +16,7 @@
           <w:b/>
           <w:sz w:val="22"/>
           <w:szCs w:val="22"/>
+          <w:lang w:val="tr-TR"/>
         </w:rPr>
         <w:t>Elektrik Makinaları Laboratuvarı Yetki Tanımlama Formu</w:t>
       </w:r>
@@ -27,6 +26,7 @@
         <w:tblW w:w="6406" w:type="dxa"/>
         <w:jc w:val="center"/>
         <w:tblInd w:w="0" w:type="dxa"/>
+        <w:tblLayout w:type="fixed"/>
         <w:tblCellMar>
           <w:top w:w="55" w:type="dxa"/>
           <w:left w:w="55" w:type="dxa"/>
@@ -53,12 +53,14 @@
           <w:p>
             <w:pPr>
               <w:pStyle w:val="TableContents"/>
+              <w:widowControl w:val="false"/>
               <w:spacing w:before="0" w:after="160"/>
               <w:jc w:val="left"/>
               <w:rPr>
                 <w:rFonts w:ascii="Times New Roman" w:hAnsi="Times New Roman"/>
                 <w:sz w:val="22"/>
                 <w:szCs w:val="22"/>
+                <w:lang w:val="tr-TR"/>
               </w:rPr>
             </w:pPr>
             <w:r>
@@ -76,6 +78,7 @@
                 <w:sz w:val="22"/>
                 <w:szCs w:val="22"/>
                 <w:u w:val="none"/>
+                <w:lang w:val="tr-TR"/>
               </w:rPr>
               <w:t>Ad Soyad</w:t>
             </w:r>
@@ -95,6 +98,7 @@
           <w:p>
             <w:pPr>
               <w:pStyle w:val="TableContents"/>
+              <w:widowControl w:val="false"/>
               <w:spacing w:before="0" w:after="160"/>
               <w:jc w:val="left"/>
               <w:rPr>
@@ -113,6 +117,7 @@
                 <w:sz w:val="22"/>
                 <w:szCs w:val="22"/>
                 <w:u w:val="none"/>
+                <w:lang w:val="tr-TR"/>
               </w:rPr>
             </w:pPr>
             <w:r>
@@ -130,6 +135,7 @@
                 <w:sz w:val="22"/>
                 <w:szCs w:val="22"/>
                 <w:u w:val="none"/>
+                <w:lang w:val="tr-TR"/>
               </w:rPr>
             </w:r>
           </w:p>
@@ -149,12 +155,14 @@
           <w:p>
             <w:pPr>
               <w:pStyle w:val="TableContents"/>
+              <w:widowControl w:val="false"/>
               <w:spacing w:before="0" w:after="160"/>
               <w:jc w:val="left"/>
               <w:rPr>
                 <w:rFonts w:ascii="Times New Roman" w:hAnsi="Times New Roman"/>
                 <w:sz w:val="22"/>
                 <w:szCs w:val="22"/>
+                <w:lang w:val="tr-TR"/>
               </w:rPr>
             </w:pPr>
             <w:r>
@@ -172,6 +180,7 @@
                 <w:sz w:val="22"/>
                 <w:szCs w:val="22"/>
                 <w:u w:val="none"/>
+                <w:lang w:val="tr-TR"/>
               </w:rPr>
               <w:t>Öğrenci No:</w:t>
             </w:r>
@@ -190,6 +199,7 @@
           <w:p>
             <w:pPr>
               <w:pStyle w:val="TableContents"/>
+              <w:widowControl w:val="false"/>
               <w:spacing w:before="0" w:after="160"/>
               <w:jc w:val="left"/>
               <w:rPr>
@@ -208,6 +218,7 @@
                 <w:sz w:val="22"/>
                 <w:szCs w:val="22"/>
                 <w:u w:val="none"/>
+                <w:lang w:val="tr-TR"/>
               </w:rPr>
             </w:pPr>
             <w:r>
@@ -225,6 +236,7 @@
                 <w:sz w:val="22"/>
                 <w:szCs w:val="22"/>
                 <w:u w:val="none"/>
+                <w:lang w:val="tr-TR"/>
               </w:rPr>
             </w:r>
           </w:p>
@@ -244,12 +256,14 @@
           <w:p>
             <w:pPr>
               <w:pStyle w:val="TableContents"/>
+              <w:widowControl w:val="false"/>
               <w:spacing w:before="0" w:after="160"/>
               <w:jc w:val="left"/>
               <w:rPr>
                 <w:rFonts w:ascii="Times New Roman" w:hAnsi="Times New Roman"/>
                 <w:sz w:val="22"/>
                 <w:szCs w:val="22"/>
+                <w:lang w:val="tr-TR"/>
               </w:rPr>
             </w:pPr>
             <w:r>
@@ -267,6 +281,7 @@
                 <w:sz w:val="22"/>
                 <w:szCs w:val="22"/>
                 <w:u w:val="none"/>
+                <w:lang w:val="tr-TR"/>
               </w:rPr>
               <w:t>Öğrenim Durumu</w:t>
             </w:r>
@@ -285,11 +300,13 @@
           <w:p>
             <w:pPr>
               <w:pStyle w:val="TableContents"/>
+              <w:widowControl w:val="false"/>
               <w:jc w:val="left"/>
               <w:rPr>
                 <w:rFonts w:ascii="Times New Roman" w:hAnsi="Times New Roman"/>
                 <w:sz w:val="22"/>
                 <w:szCs w:val="22"/>
+                <w:lang w:val="tr-TR"/>
               </w:rPr>
             </w:pPr>
             <w:r>
@@ -297,6 +314,7 @@
                 <w:rFonts w:eastAsia="Liberation Serif" w:cs="Liberation Serif" w:ascii="Times New Roman" w:hAnsi="Times New Roman"/>
                 <w:sz w:val="22"/>
                 <w:szCs w:val="22"/>
+                <w:lang w:val="tr-TR"/>
               </w:rPr>
               <w:t xml:space="preserve">☐ </w:t>
             </w:r>
@@ -305,6 +323,7 @@
                 <w:rFonts w:eastAsia="Liberation Serif" w:cs="Liberation Serif" w:ascii="Times New Roman" w:hAnsi="Times New Roman"/>
                 <w:sz w:val="22"/>
                 <w:szCs w:val="22"/>
+                <w:lang w:val="tr-TR"/>
               </w:rPr>
               <w:t>Lisans</w:t>
             </w:r>
@@ -312,11 +331,13 @@
           <w:p>
             <w:pPr>
               <w:pStyle w:val="TableContents"/>
+              <w:widowControl w:val="false"/>
               <w:jc w:val="left"/>
               <w:rPr>
                 <w:rFonts w:ascii="Times New Roman" w:hAnsi="Times New Roman"/>
                 <w:sz w:val="22"/>
                 <w:szCs w:val="22"/>
+                <w:lang w:val="tr-TR"/>
               </w:rPr>
             </w:pPr>
             <w:r>
@@ -324,6 +345,7 @@
                 <w:rFonts w:eastAsia="Liberation Serif" w:cs="Liberation Serif" w:ascii="Times New Roman" w:hAnsi="Times New Roman"/>
                 <w:sz w:val="22"/>
                 <w:szCs w:val="22"/>
+                <w:lang w:val="tr-TR"/>
               </w:rPr>
               <w:t xml:space="preserve">☐ </w:t>
             </w:r>
@@ -332,6 +354,7 @@
                 <w:rFonts w:eastAsia="Liberation Serif" w:cs="Liberation Serif" w:ascii="Times New Roman" w:hAnsi="Times New Roman"/>
                 <w:sz w:val="22"/>
                 <w:szCs w:val="22"/>
+                <w:lang w:val="tr-TR"/>
               </w:rPr>
               <w:t>Yüksek Lisans</w:t>
             </w:r>
@@ -339,11 +362,13 @@
           <w:p>
             <w:pPr>
               <w:pStyle w:val="TableContents"/>
+              <w:widowControl w:val="false"/>
               <w:jc w:val="left"/>
               <w:rPr>
                 <w:rFonts w:ascii="Times New Roman" w:hAnsi="Times New Roman"/>
                 <w:sz w:val="22"/>
                 <w:szCs w:val="22"/>
+                <w:lang w:val="tr-TR"/>
               </w:rPr>
             </w:pPr>
             <w:r>
@@ -351,6 +376,7 @@
                 <w:rFonts w:eastAsia="Liberation Serif" w:cs="Liberation Serif" w:ascii="Times New Roman" w:hAnsi="Times New Roman"/>
                 <w:sz w:val="22"/>
                 <w:szCs w:val="22"/>
+                <w:lang w:val="tr-TR"/>
               </w:rPr>
               <w:t xml:space="preserve">☐ </w:t>
             </w:r>
@@ -359,6 +385,7 @@
                 <w:rFonts w:eastAsia="Liberation Serif" w:cs="Liberation Serif" w:ascii="Times New Roman" w:hAnsi="Times New Roman"/>
                 <w:sz w:val="22"/>
                 <w:szCs w:val="22"/>
+                <w:lang w:val="tr-TR"/>
               </w:rPr>
               <w:t>Doktora</w:t>
             </w:r>
@@ -366,12 +393,14 @@
           <w:p>
             <w:pPr>
               <w:pStyle w:val="TableContents"/>
+              <w:widowControl w:val="false"/>
               <w:spacing w:before="0" w:after="160"/>
               <w:jc w:val="left"/>
               <w:rPr>
                 <w:rFonts w:ascii="Times New Roman" w:hAnsi="Times New Roman"/>
                 <w:sz w:val="22"/>
                 <w:szCs w:val="22"/>
+                <w:lang w:val="tr-TR"/>
               </w:rPr>
             </w:pPr>
             <w:r>
@@ -379,6 +408,7 @@
                 <w:rFonts w:eastAsia="Liberation Serif" w:cs="Liberation Serif" w:ascii="Times New Roman" w:hAnsi="Times New Roman"/>
                 <w:sz w:val="22"/>
                 <w:szCs w:val="22"/>
+                <w:lang w:val="tr-TR"/>
               </w:rPr>
               <w:t xml:space="preserve">☐ </w:t>
             </w:r>
@@ -387,6 +417,7 @@
                 <w:rFonts w:eastAsia="Liberation Serif" w:cs="Liberation Serif" w:ascii="Times New Roman" w:hAnsi="Times New Roman"/>
                 <w:sz w:val="22"/>
                 <w:szCs w:val="22"/>
+                <w:lang w:val="tr-TR"/>
               </w:rPr>
               <w:t>Diğer:_____________</w:t>
             </w:r>
@@ -407,12 +438,14 @@
           <w:p>
             <w:pPr>
               <w:pStyle w:val="TableContents"/>
+              <w:widowControl w:val="false"/>
               <w:spacing w:before="0" w:after="160"/>
               <w:jc w:val="left"/>
               <w:rPr>
                 <w:rFonts w:ascii="Times New Roman" w:hAnsi="Times New Roman"/>
                 <w:sz w:val="22"/>
                 <w:szCs w:val="22"/>
+                <w:lang w:val="tr-TR"/>
               </w:rPr>
             </w:pPr>
             <w:r>
@@ -430,6 +463,7 @@
                 <w:sz w:val="22"/>
                 <w:szCs w:val="22"/>
                 <w:u w:val="none"/>
+                <w:lang w:val="tr-TR"/>
               </w:rPr>
               <w:t>Tez Danışmanı:</w:t>
             </w:r>
@@ -448,6 +482,7 @@
           <w:p>
             <w:pPr>
               <w:pStyle w:val="TableContents"/>
+              <w:widowControl w:val="false"/>
               <w:spacing w:before="0" w:after="160"/>
               <w:jc w:val="left"/>
               <w:rPr>
@@ -466,6 +501,7 @@
                 <w:sz w:val="22"/>
                 <w:szCs w:val="22"/>
                 <w:u w:val="none"/>
+                <w:lang w:val="tr-TR"/>
               </w:rPr>
             </w:pPr>
             <w:r>
@@ -483,6 +519,7 @@
                 <w:sz w:val="22"/>
                 <w:szCs w:val="22"/>
                 <w:u w:val="none"/>
+                <w:lang w:val="tr-TR"/>
               </w:rPr>
             </w:r>
           </w:p>
@@ -502,12 +539,14 @@
           <w:p>
             <w:pPr>
               <w:pStyle w:val="TableContents"/>
+              <w:widowControl w:val="false"/>
               <w:spacing w:before="0" w:after="160"/>
               <w:jc w:val="left"/>
               <w:rPr>
                 <w:rFonts w:ascii="Times New Roman" w:hAnsi="Times New Roman"/>
                 <w:sz w:val="22"/>
                 <w:szCs w:val="22"/>
+                <w:lang w:val="tr-TR"/>
               </w:rPr>
             </w:pPr>
             <w:r>
@@ -525,6 +564,7 @@
                 <w:sz w:val="22"/>
                 <w:szCs w:val="22"/>
                 <w:u w:val="none"/>
+                <w:lang w:val="tr-TR"/>
               </w:rPr>
               <w:t>Yetki Başlangıç Tarihi</w:t>
             </w:r>
@@ -543,6 +583,7 @@
           <w:p>
             <w:pPr>
               <w:pStyle w:val="TableContents"/>
+              <w:widowControl w:val="false"/>
               <w:spacing w:before="0" w:after="160"/>
               <w:jc w:val="left"/>
               <w:rPr>
@@ -561,6 +602,7 @@
                 <w:sz w:val="22"/>
                 <w:szCs w:val="22"/>
                 <w:u w:val="none"/>
+                <w:lang w:val="tr-TR"/>
               </w:rPr>
             </w:pPr>
             <w:r>
@@ -578,6 +620,7 @@
                 <w:sz w:val="22"/>
                 <w:szCs w:val="22"/>
                 <w:u w:val="none"/>
+                <w:lang w:val="tr-TR"/>
               </w:rPr>
             </w:r>
           </w:p>
@@ -597,9 +640,12 @@
           <w:p>
             <w:pPr>
               <w:pStyle w:val="TableContents"/>
+              <w:widowControl w:val="false"/>
               <w:spacing w:before="0" w:after="160"/>
               <w:jc w:val="left"/>
-              <w:rPr/>
+              <w:rPr>
+                <w:lang w:val="tr-TR"/>
+              </w:rPr>
             </w:pPr>
             <w:r>
               <w:rPr>
@@ -616,6 +662,7 @@
                 <w:sz w:val="22"/>
                 <w:szCs w:val="22"/>
                 <w:u w:val="none"/>
+                <w:lang w:val="tr-TR"/>
               </w:rPr>
               <w:t xml:space="preserve">Yetki Bitiş </w:t>
             </w:r>
@@ -654,6 +701,7 @@
           <w:p>
             <w:pPr>
               <w:pStyle w:val="TableContents"/>
+              <w:widowControl w:val="false"/>
               <w:spacing w:before="0" w:after="160"/>
               <w:jc w:val="left"/>
               <w:rPr>
@@ -672,6 +720,7 @@
                 <w:sz w:val="22"/>
                 <w:szCs w:val="22"/>
                 <w:u w:val="none"/>
+                <w:lang w:val="tr-TR"/>
               </w:rPr>
             </w:pPr>
             <w:r>
@@ -689,6 +738,7 @@
                 <w:sz w:val="22"/>
                 <w:szCs w:val="22"/>
                 <w:u w:val="none"/>
+                <w:lang w:val="tr-TR"/>
               </w:rPr>
             </w:r>
           </w:p>
@@ -708,12 +758,14 @@
           <w:p>
             <w:pPr>
               <w:pStyle w:val="TableContents"/>
+              <w:widowControl w:val="false"/>
               <w:spacing w:before="0" w:after="160"/>
               <w:jc w:val="left"/>
               <w:rPr>
                 <w:rFonts w:ascii="Times New Roman" w:hAnsi="Times New Roman"/>
                 <w:sz w:val="22"/>
                 <w:szCs w:val="22"/>
+                <w:lang w:val="tr-TR"/>
               </w:rPr>
             </w:pPr>
             <w:r>
@@ -731,6 +783,7 @@
                 <w:sz w:val="22"/>
                 <w:szCs w:val="22"/>
                 <w:u w:val="none"/>
+                <w:lang w:val="tr-TR"/>
               </w:rPr>
               <w:t>Yetki Seviyesi</w:t>
             </w:r>
@@ -749,11 +802,13 @@
           <w:p>
             <w:pPr>
               <w:pStyle w:val="TableContents"/>
+              <w:widowControl w:val="false"/>
               <w:jc w:val="left"/>
               <w:rPr>
                 <w:rFonts w:ascii="Times New Roman" w:hAnsi="Times New Roman"/>
                 <w:sz w:val="22"/>
                 <w:szCs w:val="22"/>
+                <w:lang w:val="tr-TR"/>
               </w:rPr>
             </w:pPr>
             <w:r>
@@ -771,6 +826,7 @@
                 <w:sz w:val="22"/>
                 <w:szCs w:val="22"/>
                 <w:u w:val="none"/>
+                <w:lang w:val="tr-TR"/>
               </w:rPr>
               <w:t xml:space="preserve">☐ </w:t>
             </w:r>
@@ -789,6 +845,7 @@
                 <w:sz w:val="22"/>
                 <w:szCs w:val="22"/>
                 <w:u w:val="none"/>
+                <w:lang w:val="tr-TR"/>
               </w:rPr>
               <w:t xml:space="preserve">Mesai saatlerinde erişim </w:t>
             </w:r>
@@ -796,11 +853,13 @@
           <w:p>
             <w:pPr>
               <w:pStyle w:val="TableContents"/>
+              <w:widowControl w:val="false"/>
               <w:jc w:val="left"/>
               <w:rPr>
                 <w:rFonts w:ascii="Times New Roman" w:hAnsi="Times New Roman"/>
                 <w:sz w:val="22"/>
                 <w:szCs w:val="22"/>
+                <w:lang w:val="tr-TR"/>
               </w:rPr>
             </w:pPr>
             <w:r>
@@ -818,6 +877,7 @@
                 <w:sz w:val="22"/>
                 <w:szCs w:val="22"/>
                 <w:u w:val="none"/>
+                <w:lang w:val="tr-TR"/>
               </w:rPr>
               <w:t xml:space="preserve">☐ </w:t>
             </w:r>
@@ -836,6 +896,7 @@
                 <w:sz w:val="22"/>
                 <w:szCs w:val="22"/>
                 <w:u w:val="none"/>
+                <w:lang w:val="tr-TR"/>
               </w:rPr>
               <w:t>Mesai saatleri dışında erişim</w:t>
             </w:r>
@@ -843,11 +904,13 @@
           <w:p>
             <w:pPr>
               <w:pStyle w:val="TableContents"/>
+              <w:widowControl w:val="false"/>
               <w:jc w:val="left"/>
               <w:rPr>
                 <w:rFonts w:ascii="Times New Roman" w:hAnsi="Times New Roman"/>
                 <w:sz w:val="22"/>
                 <w:szCs w:val="22"/>
+                <w:lang w:val="tr-TR"/>
               </w:rPr>
             </w:pPr>
             <w:r>
@@ -865,6 +928,7 @@
                 <w:sz w:val="22"/>
                 <w:szCs w:val="22"/>
                 <w:u w:val="none"/>
+                <w:lang w:val="tr-TR"/>
               </w:rPr>
               <w:t xml:space="preserve">☐ </w:t>
             </w:r>
@@ -883,6 +947,7 @@
                 <w:sz w:val="22"/>
                 <w:szCs w:val="22"/>
                 <w:u w:val="none"/>
+                <w:lang w:val="tr-TR"/>
               </w:rPr>
               <w:t>Malzeme Dolap Yetkisi</w:t>
             </w:r>
@@ -890,12 +955,14 @@
           <w:p>
             <w:pPr>
               <w:pStyle w:val="TableContents"/>
+              <w:widowControl w:val="false"/>
               <w:spacing w:before="0" w:after="160"/>
               <w:jc w:val="left"/>
               <w:rPr>
                 <w:rFonts w:ascii="Times New Roman" w:hAnsi="Times New Roman"/>
                 <w:sz w:val="22"/>
                 <w:szCs w:val="22"/>
+                <w:lang w:val="tr-TR"/>
               </w:rPr>
             </w:pPr>
             <w:r>
@@ -913,6 +980,7 @@
                 <w:sz w:val="22"/>
                 <w:szCs w:val="22"/>
                 <w:u w:val="none"/>
+                <w:lang w:val="tr-TR"/>
               </w:rPr>
               <w:t xml:space="preserve">☐ </w:t>
             </w:r>
@@ -931,6 +999,7 @@
                 <w:sz w:val="22"/>
                 <w:szCs w:val="22"/>
                 <w:u w:val="none"/>
+                <w:lang w:val="tr-TR"/>
               </w:rPr>
               <w:t>Tez  Dolabı (Dolap No: ____)</w:t>
             </w:r>
@@ -946,12 +1015,14 @@
           <w:rFonts w:cs="Times New Roman"/>
           <w:b/>
           <w:b/>
+          <w:lang w:val="tr-TR"/>
         </w:rPr>
       </w:pPr>
       <w:r>
         <w:rPr>
           <w:rFonts w:cs="Times New Roman"/>
           <w:b/>
+          <w:lang w:val="tr-TR"/>
         </w:rPr>
       </w:r>
     </w:p>
@@ -960,9 +1031,7 @@
         <w:pStyle w:val="Normal"/>
         <w:jc w:val="left"/>
         <w:rPr>
-          <w:rFonts w:ascii="Times New Roman" w:hAnsi="Times New Roman"/>
-          <w:sz w:val="22"/>
-          <w:szCs w:val="22"/>
+          <w:lang w:val="tr-TR"/>
         </w:rPr>
       </w:pPr>
       <w:r>
@@ -971,6 +1040,7 @@
           <w:b/>
           <w:sz w:val="22"/>
           <w:szCs w:val="22"/>
+          <w:lang w:val="tr-TR"/>
         </w:rPr>
         <w:t>Yetki Türleri:</w:t>
       </w:r>
@@ -982,11 +1052,9 @@
           <w:ilvl w:val="0"/>
           <w:numId w:val="1"/>
         </w:numPr>
-        <w:jc w:val="left"/>
-        <w:rPr>
-          <w:rFonts w:ascii="Times New Roman" w:hAnsi="Times New Roman"/>
-          <w:sz w:val="22"/>
-          <w:szCs w:val="22"/>
+        <w:jc w:val="both"/>
+        <w:rPr>
+          <w:lang w:val="tr-TR"/>
         </w:rPr>
       </w:pPr>
       <w:r>
@@ -996,6 +1064,7 @@
           <w:bCs/>
           <w:sz w:val="22"/>
           <w:szCs w:val="22"/>
+          <w:lang w:val="tr-TR"/>
         </w:rPr>
         <w:t>Mesai saatlerinde erişim:</w:t>
       </w:r>
@@ -1006,6 +1075,7 @@
           <w:bCs w:val="false"/>
           <w:sz w:val="22"/>
           <w:szCs w:val="22"/>
+          <w:lang w:val="tr-TR"/>
         </w:rPr>
         <w:t xml:space="preserve"> Bu kullanıcıların sadece kimlik kartlarına yetkilendirme yapılır. Giriş çıkışlarda kart okutarak giriş yapabilir, ancak laboratuvar kapısı mesai saatleri dışında kilitliyken kullanamaz.</w:t>
       </w:r>
@@ -1017,11 +1087,9 @@
           <w:ilvl w:val="0"/>
           <w:numId w:val="1"/>
         </w:numPr>
-        <w:jc w:val="left"/>
-        <w:rPr>
-          <w:rFonts w:ascii="Times New Roman" w:hAnsi="Times New Roman"/>
-          <w:sz w:val="22"/>
-          <w:szCs w:val="22"/>
+        <w:jc w:val="both"/>
+        <w:rPr>
+          <w:lang w:val="tr-TR"/>
         </w:rPr>
       </w:pPr>
       <w:r>
@@ -1031,6 +1099,7 @@
           <w:bCs/>
           <w:sz w:val="22"/>
           <w:szCs w:val="22"/>
+          <w:lang w:val="tr-TR"/>
         </w:rPr>
         <w:t>Mesai saatleri dışında erişim:</w:t>
       </w:r>
@@ -1041,6 +1110,7 @@
           <w:bCs w:val="false"/>
           <w:sz w:val="22"/>
           <w:szCs w:val="22"/>
+          <w:lang w:val="tr-TR"/>
         </w:rPr>
         <w:t xml:space="preserve"> Bu kullanıcıların elektronik kart yetkilerine ek olarak laboratuvar kapısının kilit anahtarı veya anahtar dolabının şifresi verilir. Mesai saatleri kullanım kurallarına uymak kullanıcının sorumluluğundadır.</w:t>
       </w:r>
@@ -1052,11 +1122,9 @@
           <w:ilvl w:val="0"/>
           <w:numId w:val="1"/>
         </w:numPr>
-        <w:jc w:val="left"/>
-        <w:rPr>
-          <w:rFonts w:ascii="Times New Roman" w:hAnsi="Times New Roman"/>
-          <w:sz w:val="22"/>
-          <w:szCs w:val="22"/>
+        <w:jc w:val="both"/>
+        <w:rPr>
+          <w:lang w:val="tr-TR"/>
         </w:rPr>
       </w:pPr>
       <w:r>
@@ -1066,6 +1134,7 @@
           <w:bCs/>
           <w:sz w:val="22"/>
           <w:szCs w:val="22"/>
+          <w:lang w:val="tr-TR"/>
         </w:rPr>
         <w:t>Malzeme dolap yetkisi:</w:t>
       </w:r>
@@ -1076,6 +1145,7 @@
           <w:bCs w:val="false"/>
           <w:sz w:val="22"/>
           <w:szCs w:val="22"/>
+          <w:lang w:val="tr-TR"/>
         </w:rPr>
         <w:t xml:space="preserve"> Bu kullanıcılara yukarıdaki yetkilere ek olarak, malzeme dolaplarına erişim için anahtar kutusunun anahtarı verilir.</w:t>
       </w:r>
@@ -1087,8 +1157,10 @@
           <w:ilvl w:val="0"/>
           <w:numId w:val="1"/>
         </w:numPr>
-        <w:jc w:val="left"/>
-        <w:rPr/>
+        <w:jc w:val="both"/>
+        <w:rPr>
+          <w:lang w:val="tr-TR"/>
+        </w:rPr>
       </w:pPr>
       <w:r>
         <w:rPr>
@@ -1097,6 +1169,7 @@
           <w:bCs/>
           <w:sz w:val="22"/>
           <w:szCs w:val="22"/>
+          <w:lang w:val="tr-TR"/>
         </w:rPr>
         <w:t xml:space="preserve">Tez dolabı: </w:t>
       </w:r>
@@ -1107,38 +1180,108 @@
           <w:bCs w:val="false"/>
           <w:sz w:val="22"/>
           <w:szCs w:val="22"/>
-        </w:rPr>
-        <w:t>Yukardaki yetkilere ek olarak öğrencisin tez çalışmalarında kullanılmak üzere kişisel eşyalar için bir adet kişiye özel dolap ve anahtarı sağlanır.</w:t>
+          <w:lang w:val="tr-TR"/>
+        </w:rPr>
+        <w:t>Yukar</w:t>
+      </w:r>
+      <w:r>
+        <w:rPr>
+          <w:rFonts w:cs="Times New Roman" w:ascii="Times New Roman" w:hAnsi="Times New Roman"/>
+          <w:b w:val="false"/>
+          <w:bCs w:val="false"/>
+          <w:sz w:val="22"/>
+          <w:szCs w:val="22"/>
+          <w:lang w:val="tr-TR"/>
+        </w:rPr>
+        <w:t>ı</w:t>
+      </w:r>
+      <w:r>
+        <w:rPr>
+          <w:rFonts w:cs="Times New Roman" w:ascii="Times New Roman" w:hAnsi="Times New Roman"/>
+          <w:b w:val="false"/>
+          <w:bCs w:val="false"/>
+          <w:sz w:val="22"/>
+          <w:szCs w:val="22"/>
+          <w:lang w:val="tr-TR"/>
+        </w:rPr>
+        <w:t>daki yetkilere ek olarak öğrenci</w:t>
+      </w:r>
+      <w:r>
+        <w:rPr>
+          <w:rFonts w:cs="Times New Roman" w:ascii="Times New Roman" w:hAnsi="Times New Roman"/>
+          <w:b w:val="false"/>
+          <w:bCs w:val="false"/>
+          <w:sz w:val="22"/>
+          <w:szCs w:val="22"/>
+          <w:lang w:val="tr-TR"/>
+        </w:rPr>
+        <w:t>n</w:t>
+      </w:r>
+      <w:r>
+        <w:rPr>
+          <w:rFonts w:cs="Times New Roman" w:ascii="Times New Roman" w:hAnsi="Times New Roman"/>
+          <w:b w:val="false"/>
+          <w:bCs w:val="false"/>
+          <w:sz w:val="22"/>
+          <w:szCs w:val="22"/>
+          <w:lang w:val="tr-TR"/>
+        </w:rPr>
+        <w:t>in tez çalışmalarında kullanılmak üzere kişisel eşyalar için bir adet kişiye özel dolap ve anahtarı sağlanır.</w:t>
       </w:r>
     </w:p>
     <w:p>
       <w:pPr>
         <w:pStyle w:val="HorizontalLine"/>
-        <w:rPr/>
-      </w:pPr>
-      <w:r>
-        <w:rPr/>
+        <w:rPr>
+          <w:lang w:val="tr-TR"/>
+        </w:rPr>
+      </w:pPr>
+      <w:r>
+        <w:rPr>
+          <w:lang w:val="tr-TR"/>
+        </w:rPr>
       </w:r>
     </w:p>
     <w:p>
       <w:pPr>
         <w:pStyle w:val="Normal"/>
-        <w:jc w:val="left"/>
-        <w:rPr>
-          <w:rFonts w:ascii="Times New Roman" w:hAnsi="Times New Roman"/>
-          <w:sz w:val="22"/>
-          <w:szCs w:val="22"/>
-        </w:rPr>
-      </w:pPr>
-      <w:r>
-        <w:rPr>
-          <w:rFonts w:cs="Times New Roman" w:ascii="Times New Roman" w:hAnsi="Times New Roman"/>
-          <w:b w:val="false"/>
-          <w:bCs w:val="false"/>
-          <w:sz w:val="22"/>
-          <w:szCs w:val="22"/>
-        </w:rPr>
-        <w:t>Arka sayfada belirtilen kuralları okuduğumu, anladığımı ve bu kuırallara uyacağımı tahahüt ederim. Bu kurallara uymamam sonucu ve/veya diğer kişisel ihmalim sonucunda meydana gelecek her türlü kaza veya maddi hasar sonucu doğacak zarar ve yasal yükümlülüklerin sorumluluğunu üstleneceğimi kabul ediyorum.</w:t>
+        <w:jc w:val="both"/>
+        <w:rPr>
+          <w:lang w:val="tr-TR"/>
+        </w:rPr>
+      </w:pPr>
+      <w:r>
+        <w:rPr>
+          <w:rFonts w:cs="Times New Roman" w:ascii="Times New Roman" w:hAnsi="Times New Roman"/>
+          <w:b w:val="false"/>
+          <w:bCs w:val="false"/>
+          <w:sz w:val="22"/>
+          <w:szCs w:val="22"/>
+          <w:lang w:val="tr-TR"/>
+        </w:rPr>
+        <w:t xml:space="preserve">Arka sayfada belirtilen kuralları okuduğumu, anladığımı ve bu kurallara uyacağımı tahahüt ederim. Bu kurallara uymamam sonucu ve/veya diğer kişisel ihmalim sonucunda meydana gelecek her türlü kaza veya maddi hasar sonucu doğacak zarar ve yasal yükümlülüklerin sorumluluğunu </w:t>
+      </w:r>
+      <w:r>
+        <w:rPr>
+          <w:rFonts w:cs="Times New Roman" w:ascii="Times New Roman" w:hAnsi="Times New Roman"/>
+          <w:b w:val="false"/>
+          <w:bCs w:val="false"/>
+          <w:sz w:val="22"/>
+          <w:szCs w:val="22"/>
+          <w:lang w:val="tr-TR"/>
+        </w:rPr>
+        <w:t>aldığımı</w:t>
+      </w:r>
+      <w:r>
+        <w:rPr>
+          <w:rFonts w:cs="Times New Roman" w:ascii="Times New Roman" w:hAnsi="Times New Roman"/>
+          <w:b w:val="false"/>
+          <w:bCs w:val="false"/>
+          <w:sz w:val="22"/>
+          <w:szCs w:val="22"/>
+          <w:lang w:val="tr-TR"/>
+        </w:rPr>
+        <w:t xml:space="preserve"> kabul ediyorum.</w:t>
       </w:r>
     </w:p>
     <w:p>
@@ -1146,18 +1289,17 @@
         <w:pStyle w:val="Normal"/>
         <w:jc w:val="right"/>
         <w:rPr>
-          <w:rFonts w:ascii="Times New Roman" w:hAnsi="Times New Roman"/>
-          <w:sz w:val="22"/>
-          <w:szCs w:val="22"/>
-        </w:rPr>
-      </w:pPr>
-      <w:r>
-        <w:rPr>
-          <w:rFonts w:cs="Times New Roman" w:ascii="Times New Roman" w:hAnsi="Times New Roman"/>
-          <w:b w:val="false"/>
-          <w:bCs w:val="false"/>
-          <w:sz w:val="22"/>
-          <w:szCs w:val="22"/>
+          <w:lang w:val="tr-TR"/>
+        </w:rPr>
+      </w:pPr>
+      <w:r>
+        <w:rPr>
+          <w:rFonts w:cs="Times New Roman" w:ascii="Times New Roman" w:hAnsi="Times New Roman"/>
+          <w:b w:val="false"/>
+          <w:bCs w:val="false"/>
+          <w:sz w:val="22"/>
+          <w:szCs w:val="22"/>
+          <w:lang w:val="tr-TR"/>
         </w:rPr>
         <w:t>Ad-Soyad: _______________________</w:t>
       </w:r>
@@ -1166,15 +1308,18 @@
       <w:pPr>
         <w:pStyle w:val="Normal"/>
         <w:jc w:val="right"/>
-        <w:rPr/>
-      </w:pPr>
-      <w:r>
-        <w:rPr>
-          <w:rFonts w:cs="Times New Roman" w:ascii="Times New Roman" w:hAnsi="Times New Roman"/>
-          <w:b w:val="false"/>
-          <w:bCs w:val="false"/>
-          <w:sz w:val="22"/>
-          <w:szCs w:val="22"/>
+        <w:rPr>
+          <w:lang w:val="tr-TR"/>
+        </w:rPr>
+      </w:pPr>
+      <w:r>
+        <w:rPr>
+          <w:rFonts w:cs="Times New Roman" w:ascii="Times New Roman" w:hAnsi="Times New Roman"/>
+          <w:b w:val="false"/>
+          <w:bCs w:val="false"/>
+          <w:sz w:val="22"/>
+          <w:szCs w:val="22"/>
+          <w:lang w:val="tr-TR"/>
         </w:rPr>
         <w:t>İmza: _______________________</w:t>
       </w:r>
@@ -1184,64 +1329,40 @@
         <w:pStyle w:val="Normal"/>
         <w:jc w:val="right"/>
         <w:rPr>
-          <w:rFonts w:cs="Times New Roman"/>
-          <w:b w:val="false"/>
-          <w:b w:val="false"/>
-          <w:bCs w:val="false"/>
-        </w:rPr>
-      </w:pPr>
-      <w:r>
-        <w:rPr>
-          <w:rFonts w:cs="Times New Roman"/>
-          <w:b w:val="false"/>
-          <w:bCs w:val="false"/>
-        </w:rPr>
+          <w:lang w:val="tr-TR"/>
+        </w:rPr>
+      </w:pPr>
+      <w:r>
+        <w:rPr>
+          <w:rFonts w:cs="Times New Roman" w:ascii="Times New Roman" w:hAnsi="Times New Roman"/>
+          <w:b w:val="false"/>
+          <w:bCs w:val="false"/>
+          <w:sz w:val="22"/>
+          <w:szCs w:val="22"/>
+          <w:lang w:val="tr-TR"/>
+        </w:rPr>
+        <w:t>Formu onaylayan öğretim üyesi:______________________</w:t>
+      </w:r>
+      <w:r>
+        <w:br w:type="page"/>
       </w:r>
     </w:p>
     <w:p>
       <w:pPr>
         <w:pStyle w:val="Normal"/>
-        <w:jc w:val="right"/>
-        <w:rPr>
-          <w:rFonts w:ascii="Times New Roman" w:hAnsi="Times New Roman"/>
-          <w:sz w:val="22"/>
-          <w:szCs w:val="22"/>
-        </w:rPr>
-      </w:pPr>
-      <w:r>
-        <w:rPr>
-          <w:rFonts w:cs="Times New Roman" w:ascii="Times New Roman" w:hAnsi="Times New Roman"/>
-          <w:b w:val="false"/>
-          <w:bCs w:val="false"/>
-          <w:sz w:val="22"/>
-          <w:szCs w:val="22"/>
-        </w:rPr>
-        <w:t>Formu onaylayan öğretim üyesi: _________________</w:t>
-      </w:r>
-      <w:r>
-        <w:br w:type="page"/>
-      </w:r>
-    </w:p>
-    <w:p>
-      <w:pPr>
-        <w:pStyle w:val="Normal"/>
         <w:jc w:val="center"/>
         <w:rPr>
-          <w:rFonts w:ascii="Times New Roman" w:hAnsi="Times New Roman"/>
-          <w:b/>
+          <w:lang w:val="tr-TR"/>
+        </w:rPr>
+      </w:pPr>
+      <w:r>
+        <w:rPr>
+          <w:rFonts w:cs="Times New Roman" w:ascii="Times New Roman" w:hAnsi="Times New Roman"/>
           <w:b/>
           <w:bCs/>
           <w:sz w:val="24"/>
           <w:szCs w:val="24"/>
-        </w:rPr>
-      </w:pPr>
-      <w:r>
-        <w:rPr>
-          <w:rFonts w:cs="Times New Roman" w:ascii="Times New Roman" w:hAnsi="Times New Roman"/>
-          <w:b/>
-          <w:bCs/>
-          <w:sz w:val="24"/>
-          <w:szCs w:val="24"/>
+          <w:lang w:val="tr-TR"/>
         </w:rPr>
         <w:t>Laboratuvar Kuralları:</w:t>
       </w:r>
@@ -1255,18 +1376,17 @@
         </w:numPr>
         <w:jc w:val="both"/>
         <w:rPr>
-          <w:rFonts w:ascii="Times New Roman" w:hAnsi="Times New Roman"/>
-          <w:sz w:val="22"/>
-          <w:szCs w:val="22"/>
-        </w:rPr>
-      </w:pPr>
-      <w:r>
-        <w:rPr>
-          <w:rFonts w:cs="Times New Roman" w:ascii="Times New Roman" w:hAnsi="Times New Roman"/>
-          <w:b w:val="false"/>
-          <w:bCs w:val="false"/>
-          <w:sz w:val="22"/>
-          <w:szCs w:val="22"/>
+          <w:lang w:val="tr-TR"/>
+        </w:rPr>
+      </w:pPr>
+      <w:r>
+        <w:rPr>
+          <w:rFonts w:cs="Times New Roman" w:ascii="Times New Roman" w:hAnsi="Times New Roman"/>
+          <w:b w:val="false"/>
+          <w:bCs w:val="false"/>
+          <w:sz w:val="22"/>
+          <w:szCs w:val="22"/>
+          <w:lang w:val="tr-TR"/>
         </w:rPr>
         <w:t>Elektrik makinaları laboratuvarında çalışırken genel iş ve elektrik güvenliği kurallarına uyulacaktır. Bu kurallar laboratuvar sorumlusu ve teknisyen tarafından yetkilendirme sonrası yetkilendirilen kişiye aktarılacaktır. Bu tanıtımda aşağıdaki konularda bilgilendirme yapılacaktır:</w:t>
       </w:r>
@@ -1279,15 +1399,18 @@
           <w:numId w:val="3"/>
         </w:numPr>
         <w:jc w:val="both"/>
-        <w:rPr/>
-      </w:pPr>
-      <w:r>
-        <w:rPr>
-          <w:rFonts w:cs="Times New Roman" w:ascii="Times New Roman" w:hAnsi="Times New Roman"/>
-          <w:b w:val="false"/>
-          <w:bCs w:val="false"/>
-          <w:sz w:val="22"/>
-          <w:szCs w:val="22"/>
+        <w:rPr>
+          <w:lang w:val="tr-TR"/>
+        </w:rPr>
+      </w:pPr>
+      <w:r>
+        <w:rPr>
+          <w:rFonts w:cs="Times New Roman" w:ascii="Times New Roman" w:hAnsi="Times New Roman"/>
+          <w:b w:val="false"/>
+          <w:bCs w:val="false"/>
+          <w:sz w:val="22"/>
+          <w:szCs w:val="22"/>
+          <w:lang w:val="tr-TR"/>
         </w:rPr>
         <w:t>Elektrik panolarının kullanımı, enerji kesme prosedürleri ve acil durdurma butonları</w:t>
       </w:r>
@@ -1300,15 +1423,18 @@
           <w:numId w:val="3"/>
         </w:numPr>
         <w:jc w:val="both"/>
-        <w:rPr/>
-      </w:pPr>
-      <w:r>
-        <w:rPr>
-          <w:rFonts w:cs="Times New Roman" w:ascii="Times New Roman" w:hAnsi="Times New Roman"/>
-          <w:b w:val="false"/>
-          <w:bCs w:val="false"/>
-          <w:sz w:val="22"/>
-          <w:szCs w:val="22"/>
+        <w:rPr>
+          <w:lang w:val="tr-TR"/>
+        </w:rPr>
+      </w:pPr>
+      <w:r>
+        <w:rPr>
+          <w:rFonts w:cs="Times New Roman" w:ascii="Times New Roman" w:hAnsi="Times New Roman"/>
+          <w:b w:val="false"/>
+          <w:bCs w:val="false"/>
+          <w:sz w:val="22"/>
+          <w:szCs w:val="22"/>
+          <w:lang w:val="tr-TR"/>
         </w:rPr>
         <w:t xml:space="preserve">İlkyardım çantalarının, yangın söndürme tüplerinin yeri ve kullanımları, güvenlik sistemi </w:t>
       </w:r>
@@ -1322,18 +1448,17 @@
         </w:numPr>
         <w:jc w:val="both"/>
         <w:rPr>
-          <w:rFonts w:ascii="Times New Roman" w:hAnsi="Times New Roman"/>
-          <w:sz w:val="22"/>
-          <w:szCs w:val="22"/>
-        </w:rPr>
-      </w:pPr>
-      <w:r>
-        <w:rPr>
-          <w:rFonts w:cs="Times New Roman" w:ascii="Times New Roman" w:hAnsi="Times New Roman"/>
-          <w:b w:val="false"/>
-          <w:bCs w:val="false"/>
-          <w:sz w:val="22"/>
-          <w:szCs w:val="22"/>
+          <w:lang w:val="tr-TR"/>
+        </w:rPr>
+      </w:pPr>
+      <w:r>
+        <w:rPr>
+          <w:rFonts w:cs="Times New Roman" w:ascii="Times New Roman" w:hAnsi="Times New Roman"/>
+          <w:b w:val="false"/>
+          <w:bCs w:val="false"/>
+          <w:sz w:val="22"/>
+          <w:szCs w:val="22"/>
+          <w:lang w:val="tr-TR"/>
         </w:rPr>
         <w:t xml:space="preserve">Genel malzeme yerleşim planı, laboratuvar havalandırma ekipmanları, </w:t>
       </w:r>
@@ -1346,7 +1471,9 @@
           <w:numId w:val="3"/>
         </w:numPr>
         <w:jc w:val="both"/>
-        <w:rPr/>
+        <w:rPr>
+          <w:lang w:val="tr-TR"/>
+        </w:rPr>
       </w:pPr>
       <w:r>
         <w:rPr>
@@ -1364,8 +1491,27 @@
           <w:rFonts w:cs="Times New Roman" w:ascii="Times New Roman" w:hAnsi="Times New Roman"/>
           <w:sz w:val="22"/>
           <w:szCs w:val="22"/>
-        </w:rPr>
-        <w:t xml:space="preserve">evcut ekipman listesi ve mevcut projeler </w:t>
+          <w:lang w:val="tr-TR"/>
+        </w:rPr>
+        <w:t xml:space="preserve">evcut ekipman listesi ve </w:t>
+      </w:r>
+      <w:r>
+        <w:rPr>
+          <w:rFonts w:cs="Times New Roman" w:ascii="Times New Roman" w:hAnsi="Times New Roman"/>
+          <w:sz w:val="22"/>
+          <w:szCs w:val="22"/>
+          <w:lang w:val="tr-TR"/>
+        </w:rPr>
+        <w:t>devam eden projeler</w:t>
+      </w:r>
+      <w:r>
+        <w:rPr>
+          <w:rFonts w:cs="Times New Roman" w:ascii="Times New Roman" w:hAnsi="Times New Roman"/>
+          <w:sz w:val="22"/>
+          <w:szCs w:val="22"/>
+          <w:lang w:val="tr-TR"/>
+        </w:rPr>
+        <w:t xml:space="preserve"> </w:t>
       </w:r>
     </w:p>
     <w:p>
@@ -1376,15 +1522,18 @@
           <w:numId w:val="2"/>
         </w:numPr>
         <w:jc w:val="both"/>
-        <w:rPr/>
-      </w:pPr>
-      <w:r>
-        <w:rPr>
-          <w:rFonts w:cs="Times New Roman" w:ascii="Times New Roman" w:hAnsi="Times New Roman"/>
-          <w:b w:val="false"/>
-          <w:bCs w:val="false"/>
-          <w:sz w:val="22"/>
-          <w:szCs w:val="22"/>
+        <w:rPr>
+          <w:lang w:val="tr-TR"/>
+        </w:rPr>
+      </w:pPr>
+      <w:r>
+        <w:rPr>
+          <w:rFonts w:cs="Times New Roman" w:ascii="Times New Roman" w:hAnsi="Times New Roman"/>
+          <w:b w:val="false"/>
+          <w:bCs w:val="false"/>
+          <w:sz w:val="22"/>
+          <w:szCs w:val="22"/>
+          <w:lang w:val="tr-TR"/>
         </w:rPr>
         <w:t xml:space="preserve">Yüksek güç gerektiren veya iş güvenliği açısından </w:t>
       </w:r>
@@ -1408,6 +1557,7 @@
           <w:bCs w:val="false"/>
           <w:sz w:val="22"/>
           <w:szCs w:val="22"/>
+          <w:lang w:val="tr-TR"/>
         </w:rPr>
         <w:t xml:space="preserve"> olabilecek durumlarda laboratuvarda tek başına çalışılması yasaktır. Özellikle mesai saatleri dışında bu konuda hassasiyet gösterilmelidir.</w:t>
       </w:r>
@@ -1420,15 +1570,18 @@
           <w:numId w:val="2"/>
         </w:numPr>
         <w:jc w:val="both"/>
-        <w:rPr/>
-      </w:pPr>
-      <w:r>
-        <w:rPr>
-          <w:rFonts w:cs="Times New Roman" w:ascii="Times New Roman" w:hAnsi="Times New Roman"/>
-          <w:b w:val="false"/>
-          <w:bCs w:val="false"/>
-          <w:sz w:val="22"/>
-          <w:szCs w:val="22"/>
+        <w:rPr>
+          <w:lang w:val="tr-TR"/>
+        </w:rPr>
+      </w:pPr>
+      <w:r>
+        <w:rPr>
+          <w:rFonts w:cs="Times New Roman" w:ascii="Times New Roman" w:hAnsi="Times New Roman"/>
+          <w:b w:val="false"/>
+          <w:bCs w:val="false"/>
+          <w:sz w:val="22"/>
+          <w:szCs w:val="22"/>
+          <w:lang w:val="tr-TR"/>
         </w:rPr>
         <w:t xml:space="preserve">Yetkilendirmeler kişiye özel olarak yapılmaktadır. </w:t>
       </w:r>
@@ -1452,6 +1605,7 @@
           <w:bCs w:val="false"/>
           <w:sz w:val="22"/>
           <w:szCs w:val="22"/>
+          <w:lang w:val="tr-TR"/>
         </w:rPr>
         <w:t>aboratuvara yetkisiz ve yabancı kişilerin alınması yasaktır. Kimlikler, anahtarlar veya giriş şifreleri başkalarıyla paylaşılmamalıdır.</w:t>
       </w:r>
@@ -1464,17 +1618,20 @@
           <w:numId w:val="2"/>
         </w:numPr>
         <w:jc w:val="both"/>
-        <w:rPr/>
-      </w:pPr>
-      <w:r>
-        <w:rPr>
-          <w:rFonts w:cs="Times New Roman" w:ascii="Times New Roman" w:hAnsi="Times New Roman"/>
-          <w:b w:val="false"/>
-          <w:bCs w:val="false"/>
-          <w:sz w:val="22"/>
-          <w:szCs w:val="22"/>
-        </w:rPr>
-        <w:t>Anahtarlar izinsiz kopyalanmayacak, başkasına ödünç verilmeyecektir. Anahtar veya kimlik kartı kaybolmalarında laboratuvar sorumlulularına en kısa sürede bilgi verilecektir.</w:t>
+        <w:rPr>
+          <w:lang w:val="tr-TR"/>
+        </w:rPr>
+      </w:pPr>
+      <w:r>
+        <w:rPr>
+          <w:rFonts w:cs="Times New Roman" w:ascii="Times New Roman" w:hAnsi="Times New Roman"/>
+          <w:b w:val="false"/>
+          <w:bCs w:val="false"/>
+          <w:sz w:val="22"/>
+          <w:szCs w:val="22"/>
+          <w:lang w:val="tr-TR"/>
+        </w:rPr>
+        <w:t>Anahtarlar izinsiz kopyalanmayacak, başkasına ödünç verilmeyecektir. Anahtar veya kimlik kartı kaybolmalarında laboratuvar sorumlularına en kısa sürede bilgi verilecektir.</w:t>
       </w:r>
     </w:p>
     <w:p>
@@ -1485,15 +1642,18 @@
           <w:numId w:val="2"/>
         </w:numPr>
         <w:jc w:val="both"/>
-        <w:rPr/>
-      </w:pPr>
-      <w:r>
-        <w:rPr>
-          <w:rFonts w:cs="Times New Roman" w:ascii="Times New Roman" w:hAnsi="Times New Roman"/>
-          <w:b w:val="false"/>
-          <w:bCs w:val="false"/>
-          <w:sz w:val="22"/>
-          <w:szCs w:val="22"/>
+        <w:rPr>
+          <w:lang w:val="tr-TR"/>
+        </w:rPr>
+      </w:pPr>
+      <w:r>
+        <w:rPr>
+          <w:rFonts w:cs="Times New Roman" w:ascii="Times New Roman" w:hAnsi="Times New Roman"/>
+          <w:b w:val="false"/>
+          <w:bCs w:val="false"/>
+          <w:sz w:val="22"/>
+          <w:szCs w:val="22"/>
+          <w:lang w:val="tr-TR"/>
         </w:rPr>
         <w:t xml:space="preserve">Laboratuvar dışına malzeme, ekipman, el takımları vs. çıkarılmayacak, kısa süreli de olsa ödünç verilmeyecektir. Bu tür </w:t>
       </w:r>
@@ -1517,6 +1677,7 @@
           <w:bCs w:val="false"/>
           <w:sz w:val="22"/>
           <w:szCs w:val="22"/>
+          <w:lang w:val="tr-TR"/>
         </w:rPr>
         <w:t xml:space="preserve"> ihtiyaç halinde, teknisyen ve öğretim üyesinin bilgisi dahilinde,  tutanak ile kayıt altına alınarak yapılacaktır.</w:t>
       </w:r>
@@ -1530,18 +1691,17 @@
         </w:numPr>
         <w:jc w:val="both"/>
         <w:rPr>
-          <w:rFonts w:ascii="Times New Roman" w:hAnsi="Times New Roman"/>
-          <w:sz w:val="22"/>
-          <w:szCs w:val="22"/>
-        </w:rPr>
-      </w:pPr>
-      <w:r>
-        <w:rPr>
-          <w:rFonts w:cs="Times New Roman" w:ascii="Times New Roman" w:hAnsi="Times New Roman"/>
-          <w:b w:val="false"/>
-          <w:bCs w:val="false"/>
-          <w:sz w:val="22"/>
-          <w:szCs w:val="22"/>
+          <w:lang w:val="tr-TR"/>
+        </w:rPr>
+      </w:pPr>
+      <w:r>
+        <w:rPr>
+          <w:rFonts w:cs="Times New Roman" w:ascii="Times New Roman" w:hAnsi="Times New Roman"/>
+          <w:b w:val="false"/>
+          <w:bCs w:val="false"/>
+          <w:sz w:val="22"/>
+          <w:szCs w:val="22"/>
+          <w:lang w:val="tr-TR"/>
         </w:rPr>
         <w:t>Kapı ve dolapların kullanımında aşağıdaki kurallara uyulmalıdır.</w:t>
       </w:r>
@@ -1554,15 +1714,18 @@
           <w:numId w:val="4"/>
         </w:numPr>
         <w:jc w:val="both"/>
-        <w:rPr/>
-      </w:pPr>
-      <w:r>
-        <w:rPr>
-          <w:rFonts w:cs="Times New Roman" w:ascii="Times New Roman" w:hAnsi="Times New Roman"/>
-          <w:b w:val="false"/>
-          <w:bCs w:val="false"/>
-          <w:sz w:val="22"/>
-          <w:szCs w:val="22"/>
+        <w:rPr>
+          <w:lang w:val="tr-TR"/>
+        </w:rPr>
+      </w:pPr>
+      <w:r>
+        <w:rPr>
+          <w:rFonts w:cs="Times New Roman" w:ascii="Times New Roman" w:hAnsi="Times New Roman"/>
+          <w:b w:val="false"/>
+          <w:bCs w:val="false"/>
+          <w:sz w:val="22"/>
+          <w:szCs w:val="22"/>
+          <w:lang w:val="tr-TR"/>
         </w:rPr>
         <w:t>Laboratuvar dış kapısı her zaman kapalı tutulmalıdır, kapı kısa süreli de olsa açık bırakılmamalıdır. Mesai saatleri dışında labdan çıkılırken kapı ek olarak anahtar ile kilitlenmelidir. Eğer anahtar şifreli dolaptan alındıysa, geri konularak şifre karıştırılmalıdır.</w:t>
       </w:r>
@@ -1575,15 +1738,18 @@
           <w:numId w:val="4"/>
         </w:numPr>
         <w:jc w:val="both"/>
-        <w:rPr/>
-      </w:pPr>
-      <w:r>
-        <w:rPr>
-          <w:rFonts w:cs="Times New Roman" w:ascii="Times New Roman" w:hAnsi="Times New Roman"/>
-          <w:b w:val="false"/>
-          <w:bCs w:val="false"/>
-          <w:sz w:val="22"/>
-          <w:szCs w:val="22"/>
+        <w:rPr>
+          <w:lang w:val="tr-TR"/>
+        </w:rPr>
+      </w:pPr>
+      <w:r>
+        <w:rPr>
+          <w:rFonts w:cs="Times New Roman" w:ascii="Times New Roman" w:hAnsi="Times New Roman"/>
+          <w:b w:val="false"/>
+          <w:bCs w:val="false"/>
+          <w:sz w:val="22"/>
+          <w:szCs w:val="22"/>
+          <w:lang w:val="tr-TR"/>
         </w:rPr>
         <w:t>Malzeme dolapları: Malzeme dolapları ihtiyaç duyulan malzemeler alındıktan sonra her zaman kilitli tutulmalıdır. Kullanılan malzemelerin, deney sonrası tekrar uygun dolaba konularak kilitlenmesi kullanıcının sorumluluğundadır.</w:t>
       </w:r>
@@ -1597,20 +1763,41 @@
         </w:numPr>
         <w:jc w:val="both"/>
         <w:rPr>
-          <w:rFonts w:ascii="Times New Roman" w:hAnsi="Times New Roman"/>
-          <w:sz w:val="22"/>
-          <w:szCs w:val="22"/>
-        </w:rPr>
-      </w:pPr>
-      <w:r>
-        <w:rPr>
-          <w:rFonts w:cs="Times New Roman" w:ascii="Times New Roman" w:hAnsi="Times New Roman"/>
-          <w:b w:val="false"/>
-          <w:bCs w:val="false"/>
-          <w:sz w:val="22"/>
-          <w:szCs w:val="22"/>
-        </w:rPr>
-        <w:t>Laboratuvardan son çıkan kişi tüm ışıkları, klimaları ve panodan ilgli masa şalterlerini kapatmakla sorumludur.</w:t>
+          <w:lang w:val="tr-TR"/>
+        </w:rPr>
+      </w:pPr>
+      <w:r>
+        <w:rPr>
+          <w:rFonts w:cs="Times New Roman" w:ascii="Times New Roman" w:hAnsi="Times New Roman"/>
+          <w:b w:val="false"/>
+          <w:bCs w:val="false"/>
+          <w:sz w:val="22"/>
+          <w:szCs w:val="22"/>
+          <w:lang w:val="tr-TR"/>
+        </w:rPr>
+        <w:t>Laboratuvardan son çıkan kişi tüm ışıkları, klimaları ve panodan ilg</w:t>
+      </w:r>
+      <w:r>
+        <w:rPr>
+          <w:rFonts w:cs="Times New Roman" w:ascii="Times New Roman" w:hAnsi="Times New Roman"/>
+          <w:b w:val="false"/>
+          <w:bCs w:val="false"/>
+          <w:sz w:val="22"/>
+          <w:szCs w:val="22"/>
+          <w:lang w:val="tr-TR"/>
+        </w:rPr>
+        <w:t>i</w:t>
+      </w:r>
+      <w:r>
+        <w:rPr>
+          <w:rFonts w:cs="Times New Roman" w:ascii="Times New Roman" w:hAnsi="Times New Roman"/>
+          <w:b w:val="false"/>
+          <w:bCs w:val="false"/>
+          <w:sz w:val="22"/>
+          <w:szCs w:val="22"/>
+          <w:lang w:val="tr-TR"/>
+        </w:rPr>
+        <w:t>li masa şalterlerini kapatmakla sorumludur.</w:t>
       </w:r>
     </w:p>
     <w:p>
@@ -1621,17 +1808,42 @@
           <w:numId w:val="2"/>
         </w:numPr>
         <w:jc w:val="both"/>
-        <w:rPr/>
-      </w:pPr>
-      <w:r>
-        <w:rPr>
-          <w:rFonts w:cs="Times New Roman" w:ascii="Times New Roman" w:hAnsi="Times New Roman"/>
-          <w:b w:val="false"/>
-          <w:bCs w:val="false"/>
-          <w:sz w:val="22"/>
-          <w:szCs w:val="22"/>
-        </w:rPr>
-        <w:t>Laboratuvar ekipmanlarında veya elektrik tesisatında bir arıza tespit ediliğinde laboratuvar sorumlusu ve teknisyenlerine bilgi verilmelidir.</w:t>
+        <w:rPr>
+          <w:lang w:val="tr-TR"/>
+        </w:rPr>
+      </w:pPr>
+      <w:r>
+        <w:rPr>
+          <w:rFonts w:cs="Times New Roman" w:ascii="Times New Roman" w:hAnsi="Times New Roman"/>
+          <w:b w:val="false"/>
+          <w:bCs w:val="false"/>
+          <w:sz w:val="22"/>
+          <w:szCs w:val="22"/>
+          <w:lang w:val="tr-TR"/>
+        </w:rPr>
+        <w:t>Laboratuvar ekipmanlarında veya elektrik tesisatında bir arıza tespit edil</w:t>
+      </w:r>
+      <w:r>
+        <w:rPr>
+          <w:rFonts w:cs="Times New Roman" w:ascii="Times New Roman" w:hAnsi="Times New Roman"/>
+          <w:b w:val="false"/>
+          <w:bCs w:val="false"/>
+          <w:sz w:val="22"/>
+          <w:szCs w:val="22"/>
+          <w:lang w:val="tr-TR"/>
+        </w:rPr>
+        <w:t>d</w:t>
+      </w:r>
+      <w:r>
+        <w:rPr>
+          <w:rFonts w:cs="Times New Roman" w:ascii="Times New Roman" w:hAnsi="Times New Roman"/>
+          <w:b w:val="false"/>
+          <w:bCs w:val="false"/>
+          <w:sz w:val="22"/>
+          <w:szCs w:val="22"/>
+          <w:lang w:val="tr-TR"/>
+        </w:rPr>
+        <w:t>iğinde laboratuvar sorumlusu ve teknisyenlerine bilgi verilmelidir.</w:t>
       </w:r>
     </w:p>
     <w:p>
@@ -1643,20 +1855,65 @@
         </w:numPr>
         <w:jc w:val="both"/>
         <w:rPr>
-          <w:rFonts w:ascii="Times New Roman" w:hAnsi="Times New Roman"/>
-          <w:sz w:val="22"/>
-          <w:szCs w:val="22"/>
-        </w:rPr>
-      </w:pPr>
-      <w:r>
-        <w:rPr>
-          <w:rFonts w:cs="Times New Roman" w:ascii="Times New Roman" w:hAnsi="Times New Roman"/>
-          <w:b w:val="false"/>
-          <w:bCs w:val="false"/>
-          <w:sz w:val="22"/>
-          <w:szCs w:val="22"/>
-        </w:rPr>
-        <w:t>Yukardaki maddelere uyulmaması durumunda yüm yetkiler süresiz olarak iptal edilecektir.</w:t>
+          <w:lang w:val="tr-TR"/>
+        </w:rPr>
+      </w:pPr>
+      <w:r>
+        <w:rPr>
+          <w:rFonts w:cs="Times New Roman" w:ascii="Times New Roman" w:hAnsi="Times New Roman"/>
+          <w:b w:val="false"/>
+          <w:bCs w:val="false"/>
+          <w:sz w:val="22"/>
+          <w:szCs w:val="22"/>
+          <w:lang w:val="tr-TR"/>
+        </w:rPr>
+        <w:t>Yukar</w:t>
+      </w:r>
+      <w:r>
+        <w:rPr>
+          <w:rFonts w:cs="Times New Roman" w:ascii="Times New Roman" w:hAnsi="Times New Roman"/>
+          <w:b w:val="false"/>
+          <w:bCs w:val="false"/>
+          <w:sz w:val="22"/>
+          <w:szCs w:val="22"/>
+          <w:lang w:val="tr-TR"/>
+        </w:rPr>
+        <w:t>ı</w:t>
+      </w:r>
+      <w:r>
+        <w:rPr>
+          <w:rFonts w:cs="Times New Roman" w:ascii="Times New Roman" w:hAnsi="Times New Roman"/>
+          <w:b w:val="false"/>
+          <w:bCs w:val="false"/>
+          <w:sz w:val="22"/>
+          <w:szCs w:val="22"/>
+          <w:lang w:val="tr-TR"/>
+        </w:rPr>
+        <w:t xml:space="preserve">daki maddelere uyulmaması durumunda </w:t>
+      </w:r>
+      <w:r>
+        <w:rPr>
+          <w:rFonts w:eastAsia="Calibri" w:cs="Times New Roman" w:ascii="Times New Roman" w:hAnsi="Times New Roman" w:eastAsiaTheme="minorHAnsi"/>
+          <w:b w:val="false"/>
+          <w:bCs w:val="false"/>
+          <w:color w:val="auto"/>
+          <w:kern w:val="0"/>
+          <w:sz w:val="22"/>
+          <w:szCs w:val="22"/>
+          <w:lang w:val="tr-TR" w:eastAsia="en-US" w:bidi="ar-SA"/>
+        </w:rPr>
+        <w:t>t</w:t>
+      </w:r>
+      <w:r>
+        <w:rPr>
+          <w:rFonts w:cs="Times New Roman" w:ascii="Times New Roman" w:hAnsi="Times New Roman"/>
+          <w:b w:val="false"/>
+          <w:bCs w:val="false"/>
+          <w:sz w:val="22"/>
+          <w:szCs w:val="22"/>
+          <w:lang w:val="tr-TR"/>
+        </w:rPr>
+        <w:t>üm yetkiler süresiz olarak iptal edilecektir.</w:t>
       </w:r>
     </w:p>
     <w:p>
@@ -1668,6 +1925,7 @@
           <w:b w:val="false"/>
           <w:b w:val="false"/>
           <w:bCs w:val="false"/>
+          <w:lang w:val="tr-TR"/>
         </w:rPr>
       </w:pPr>
       <w:r>
@@ -1675,6 +1933,7 @@
           <w:rFonts w:cs="Times New Roman"/>
           <w:b w:val="false"/>
           <w:bCs w:val="false"/>
+          <w:lang w:val="tr-TR"/>
         </w:rPr>
       </w:r>
     </w:p>
@@ -1687,6 +1946,7 @@
           <w:b w:val="false"/>
           <w:b w:val="false"/>
           <w:bCs w:val="false"/>
+          <w:lang w:val="tr-TR"/>
         </w:rPr>
       </w:pPr>
       <w:r>
@@ -1694,6 +1954,7 @@
           <w:rFonts w:cs="Times New Roman"/>
           <w:b w:val="false"/>
           <w:bCs w:val="false"/>
+          <w:lang w:val="tr-TR"/>
         </w:rPr>
       </w:r>
     </w:p>
@@ -1706,6 +1967,7 @@
           <w:b w:val="false"/>
           <w:b w:val="false"/>
           <w:bCs w:val="false"/>
+          <w:lang w:val="tr-TR"/>
         </w:rPr>
       </w:pPr>
       <w:r>
@@ -1713,6 +1975,7 @@
           <w:rFonts w:cs="Times New Roman"/>
           <w:b w:val="false"/>
           <w:bCs w:val="false"/>
+          <w:lang w:val="tr-TR"/>
         </w:rPr>
       </w:r>
     </w:p>
@@ -1725,6 +1988,7 @@
           <w:b w:val="false"/>
           <w:b w:val="false"/>
           <w:bCs w:val="false"/>
+          <w:lang w:val="tr-TR"/>
         </w:rPr>
       </w:pPr>
       <w:r>
@@ -1732,16 +1996,21 @@
           <w:rFonts w:cs="Times New Roman"/>
           <w:b w:val="false"/>
           <w:bCs w:val="false"/>
+          <w:lang w:val="tr-TR"/>
         </w:rPr>
       </w:r>
     </w:p>
     <w:p>
       <w:pPr>
         <w:pStyle w:val="HorizontalLine"/>
-        <w:rPr/>
-      </w:pPr>
-      <w:r>
-        <w:rPr/>
+        <w:rPr>
+          <w:lang w:val="tr-TR"/>
+        </w:rPr>
+      </w:pPr>
+      <w:r>
+        <w:rPr>
+          <w:lang w:val="tr-TR"/>
+        </w:rPr>
       </w:r>
     </w:p>
     <w:p>
@@ -1759,6 +2028,7 @@
         <w:rPr>
           <w:sz w:val="16"/>
           <w:szCs w:val="16"/>
+          <w:lang w:val="tr-TR"/>
         </w:rPr>
         <w:t xml:space="preserve">Bu formun en güncel haline ve mevcut erişim listesine </w:t>
       </w:r>
@@ -1768,6 +2038,7 @@
             <w:rStyle w:val="InternetLink"/>
             <w:sz w:val="16"/>
             <w:szCs w:val="16"/>
+            <w:lang w:val="tr-TR"/>
           </w:rPr>
           <w:t>https://github.com/odtu/powerlab/</w:t>
         </w:r>
@@ -1776,6 +2047,7 @@
         <w:rPr>
           <w:sz w:val="16"/>
           <w:szCs w:val="16"/>
+          <w:lang w:val="tr-TR"/>
         </w:rPr>
         <w:t xml:space="preserve"> adresinden ulaşılabilir. </w:t>
         <w:br/>
@@ -1785,29 +2057,41 @@
         <w:rPr>
           <w:sz w:val="16"/>
           <w:szCs w:val="16"/>
-        </w:rPr>
-        <w:t>06/</w:t>
+          <w:lang w:val="tr-TR"/>
+        </w:rPr>
+        <w:t>22</w:t>
       </w:r>
       <w:r>
         <w:rPr>
           <w:sz w:val="16"/>
           <w:szCs w:val="16"/>
-        </w:rPr>
-        <w:t>0</w:t>
+          <w:lang w:val="tr-TR"/>
+        </w:rPr>
+        <w:t>/</w:t>
       </w:r>
       <w:r>
         <w:rPr>
           <w:sz w:val="16"/>
           <w:szCs w:val="16"/>
-        </w:rPr>
-        <w:t>3</w:t>
+          <w:lang w:val="tr-TR"/>
+        </w:rPr>
+        <w:t>10</w:t>
       </w:r>
       <w:r>
         <w:rPr>
           <w:sz w:val="16"/>
           <w:szCs w:val="16"/>
-        </w:rPr>
-        <w:t>/2020</w:t>
+          <w:lang w:val="tr-TR"/>
+        </w:rPr>
+        <w:t>/202</w:t>
+      </w:r>
+      <w:r>
+        <w:rPr>
+          <w:sz w:val="16"/>
+          <w:szCs w:val="16"/>
+          <w:lang w:val="tr-TR"/>
+        </w:rPr>
+        <w:t>1</w:t>
       </w:r>
     </w:p>
     <w:sectPr>
@@ -1824,7 +2108,7 @@
 </file>
 
 <file path=word/numbering.xml><?xml version="1.0" encoding="utf-8"?>
-<w:numbering xmlns:w="http://schemas.openxmlformats.org/wordprocessingml/2006/main" xmlns:o="urn:schemas-microsoft-com:office:office" xmlns:r="http://schemas.openxmlformats.org/officeDocument/2006/relationships" xmlns:v="urn:schemas-microsoft-com:vml">
+<w:numbering xmlns:w="http://schemas.openxmlformats.org/wordprocessingml/2006/main" xmlns:o="urn:schemas-microsoft-com:office:office" xmlns:r="http://schemas.openxmlformats.org/officeDocument/2006/relationships" xmlns:v="urn:schemas-microsoft-com:vml" xmlns:mc="http://schemas.openxmlformats.org/markup-compatibility/2006" xmlns:w14="http://schemas.microsoft.com/office/word/2010/wordml" mc:Ignorable="w14">
   <w:abstractNum w:abstractNumId="1">
     <w:lvl w:ilvl="0">
       <w:start w:val="1"/>
@@ -1841,7 +2125,6 @@
         <w:rFonts w:ascii="Symbol" w:hAnsi="Symbol" w:cs="Symbol" w:hint="default"/>
         <w:sz w:val="22"/>
         <w:b w:val="false"/>
-        <w:rFonts w:cs="OpenSymbol"/>
       </w:rPr>
     </w:lvl>
     <w:lvl w:ilvl="1">
@@ -1857,7 +2140,6 @@
       </w:pPr>
       <w:rPr>
         <w:rFonts w:ascii="OpenSymbol" w:hAnsi="OpenSymbol" w:cs="OpenSymbol" w:hint="default"/>
-        <w:rFonts w:cs="OpenSymbol"/>
       </w:rPr>
     </w:lvl>
     <w:lvl w:ilvl="2">
@@ -1873,7 +2155,6 @@
       </w:pPr>
       <w:rPr>
         <w:rFonts w:ascii="OpenSymbol" w:hAnsi="OpenSymbol" w:cs="OpenSymbol" w:hint="default"/>
-        <w:rFonts w:cs="OpenSymbol"/>
       </w:rPr>
     </w:lvl>
     <w:lvl w:ilvl="3">
@@ -1889,7 +2170,6 @@
       </w:pPr>
       <w:rPr>
         <w:rFonts w:ascii="Symbol" w:hAnsi="Symbol" w:cs="Symbol" w:hint="default"/>
-        <w:rFonts w:cs="OpenSymbol"/>
       </w:rPr>
     </w:lvl>
     <w:lvl w:ilvl="4">
@@ -1905,7 +2185,6 @@
       </w:pPr>
       <w:rPr>
         <w:rFonts w:ascii="OpenSymbol" w:hAnsi="OpenSymbol" w:cs="OpenSymbol" w:hint="default"/>
-        <w:rFonts w:cs="OpenSymbol"/>
       </w:rPr>
     </w:lvl>
     <w:lvl w:ilvl="5">
@@ -1921,7 +2200,6 @@
       </w:pPr>
       <w:rPr>
         <w:rFonts w:ascii="OpenSymbol" w:hAnsi="OpenSymbol" w:cs="OpenSymbol" w:hint="default"/>
-        <w:rFonts w:cs="OpenSymbol"/>
       </w:rPr>
     </w:lvl>
     <w:lvl w:ilvl="6">
@@ -1937,7 +2215,6 @@
       </w:pPr>
       <w:rPr>
         <w:rFonts w:ascii="Symbol" w:hAnsi="Symbol" w:cs="Symbol" w:hint="default"/>
-        <w:rFonts w:cs="OpenSymbol"/>
       </w:rPr>
     </w:lvl>
     <w:lvl w:ilvl="7">
@@ -1953,7 +2230,6 @@
       </w:pPr>
       <w:rPr>
         <w:rFonts w:ascii="OpenSymbol" w:hAnsi="OpenSymbol" w:cs="OpenSymbol" w:hint="default"/>
-        <w:rFonts w:cs="OpenSymbol"/>
       </w:rPr>
     </w:lvl>
     <w:lvl w:ilvl="8">
@@ -1969,7 +2245,6 @@
       </w:pPr>
       <w:rPr>
         <w:rFonts w:ascii="OpenSymbol" w:hAnsi="OpenSymbol" w:cs="OpenSymbol" w:hint="default"/>
-        <w:rFonts w:cs="OpenSymbol"/>
       </w:rPr>
     </w:lvl>
   </w:abstractNum>
@@ -2099,7 +2374,6 @@
         <w:rFonts w:ascii="Symbol" w:hAnsi="Symbol" w:cs="Symbol" w:hint="default"/>
         <w:sz w:val="22"/>
         <w:b w:val="false"/>
-        <w:rFonts w:cs="OpenSymbol"/>
       </w:rPr>
     </w:lvl>
     <w:lvl w:ilvl="1">
@@ -2115,7 +2389,6 @@
       </w:pPr>
       <w:rPr>
         <w:rFonts w:ascii="OpenSymbol" w:hAnsi="OpenSymbol" w:cs="OpenSymbol" w:hint="default"/>
-        <w:rFonts w:cs="OpenSymbol"/>
       </w:rPr>
     </w:lvl>
     <w:lvl w:ilvl="2">
@@ -2131,7 +2404,6 @@
       </w:pPr>
       <w:rPr>
         <w:rFonts w:ascii="OpenSymbol" w:hAnsi="OpenSymbol" w:cs="OpenSymbol" w:hint="default"/>
-        <w:rFonts w:cs="OpenSymbol"/>
       </w:rPr>
     </w:lvl>
     <w:lvl w:ilvl="3">
@@ -2147,7 +2419,6 @@
       </w:pPr>
       <w:rPr>
         <w:rFonts w:ascii="Symbol" w:hAnsi="Symbol" w:cs="Symbol" w:hint="default"/>
-        <w:rFonts w:cs="OpenSymbol"/>
       </w:rPr>
     </w:lvl>
     <w:lvl w:ilvl="4">
@@ -2163,7 +2434,6 @@
       </w:pPr>
       <w:rPr>
         <w:rFonts w:ascii="OpenSymbol" w:hAnsi="OpenSymbol" w:cs="OpenSymbol" w:hint="default"/>
-        <w:rFonts w:cs="OpenSymbol"/>
       </w:rPr>
     </w:lvl>
     <w:lvl w:ilvl="5">
@@ -2179,7 +2449,6 @@
       </w:pPr>
       <w:rPr>
         <w:rFonts w:ascii="OpenSymbol" w:hAnsi="OpenSymbol" w:cs="OpenSymbol" w:hint="default"/>
-        <w:rFonts w:cs="OpenSymbol"/>
       </w:rPr>
     </w:lvl>
     <w:lvl w:ilvl="6">
@@ -2195,7 +2464,6 @@
       </w:pPr>
       <w:rPr>
         <w:rFonts w:ascii="Symbol" w:hAnsi="Symbol" w:cs="Symbol" w:hint="default"/>
-        <w:rFonts w:cs="OpenSymbol"/>
       </w:rPr>
     </w:lvl>
     <w:lvl w:ilvl="7">
@@ -2211,7 +2479,6 @@
       </w:pPr>
       <w:rPr>
         <w:rFonts w:ascii="OpenSymbol" w:hAnsi="OpenSymbol" w:cs="OpenSymbol" w:hint="default"/>
-        <w:rFonts w:cs="OpenSymbol"/>
       </w:rPr>
     </w:lvl>
     <w:lvl w:ilvl="8">
@@ -2227,7 +2494,6 @@
       </w:pPr>
       <w:rPr>
         <w:rFonts w:ascii="OpenSymbol" w:hAnsi="OpenSymbol" w:cs="OpenSymbol" w:hint="default"/>
-        <w:rFonts w:cs="OpenSymbol"/>
       </w:rPr>
     </w:lvl>
   </w:abstractNum>
@@ -2245,7 +2511,6 @@
       </w:pPr>
       <w:rPr>
         <w:rFonts w:ascii="Symbol" w:hAnsi="Symbol" w:cs="Symbol" w:hint="default"/>
-        <w:rFonts w:cs="OpenSymbol"/>
       </w:rPr>
     </w:lvl>
     <w:lvl w:ilvl="1">
@@ -2263,7 +2528,6 @@
         <w:rFonts w:ascii="OpenSymbol" w:hAnsi="OpenSymbol" w:cs="OpenSymbol" w:hint="default"/>
         <w:sz w:val="22"/>
         <w:b w:val="false"/>
-        <w:rFonts w:cs="OpenSymbol"/>
       </w:rPr>
     </w:lvl>
     <w:lvl w:ilvl="2">
@@ -2279,7 +2543,6 @@
       </w:pPr>
       <w:rPr>
         <w:rFonts w:ascii="OpenSymbol" w:hAnsi="OpenSymbol" w:cs="OpenSymbol" w:hint="default"/>
-        <w:rFonts w:cs="OpenSymbol"/>
       </w:rPr>
     </w:lvl>
     <w:lvl w:ilvl="3">
@@ -2295,7 +2558,6 @@
       </w:pPr>
       <w:rPr>
         <w:rFonts w:ascii="Symbol" w:hAnsi="Symbol" w:cs="Symbol" w:hint="default"/>
-        <w:rFonts w:cs="OpenSymbol"/>
       </w:rPr>
     </w:lvl>
     <w:lvl w:ilvl="4">
@@ -2311,7 +2573,6 @@
       </w:pPr>
       <w:rPr>
         <w:rFonts w:ascii="OpenSymbol" w:hAnsi="OpenSymbol" w:cs="OpenSymbol" w:hint="default"/>
-        <w:rFonts w:cs="OpenSymbol"/>
       </w:rPr>
     </w:lvl>
     <w:lvl w:ilvl="5">
@@ -2327,7 +2588,6 @@
       </w:pPr>
       <w:rPr>
         <w:rFonts w:ascii="OpenSymbol" w:hAnsi="OpenSymbol" w:cs="OpenSymbol" w:hint="default"/>
-        <w:rFonts w:cs="OpenSymbol"/>
       </w:rPr>
     </w:lvl>
     <w:lvl w:ilvl="6">
@@ -2343,7 +2603,6 @@
       </w:pPr>
       <w:rPr>
         <w:rFonts w:ascii="Symbol" w:hAnsi="Symbol" w:cs="Symbol" w:hint="default"/>
-        <w:rFonts w:cs="OpenSymbol"/>
       </w:rPr>
     </w:lvl>
     <w:lvl w:ilvl="7">
@@ -2359,7 +2618,6 @@
       </w:pPr>
       <w:rPr>
         <w:rFonts w:ascii="OpenSymbol" w:hAnsi="OpenSymbol" w:cs="OpenSymbol" w:hint="default"/>
-        <w:rFonts w:cs="OpenSymbol"/>
       </w:rPr>
     </w:lvl>
     <w:lvl w:ilvl="8">
@@ -2375,7 +2633,6 @@
       </w:pPr>
       <w:rPr>
         <w:rFonts w:ascii="OpenSymbol" w:hAnsi="OpenSymbol" w:cs="OpenSymbol" w:hint="default"/>
-        <w:rFonts w:cs="OpenSymbol"/>
       </w:rPr>
     </w:lvl>
   </w:abstractNum>
@@ -2387,6 +2644,9 @@
       <w:lvlText w:val=""/>
       <w:lvlJc w:val="left"/>
       <w:pPr>
+        <w:tabs>
+          <w:tab w:val="num" w:pos="0"/>
+        </w:tabs>
         <w:ind w:left="0" w:hanging="0"/>
       </w:pPr>
     </w:lvl>
@@ -2397,6 +2657,9 @@
       <w:lvlText w:val=""/>
       <w:lvlJc w:val="left"/>
       <w:pPr>
+        <w:tabs>
+          <w:tab w:val="num" w:pos="0"/>
+        </w:tabs>
         <w:ind w:left="0" w:hanging="0"/>
       </w:pPr>
     </w:lvl>
@@ -2407,6 +2670,9 @@
       <w:lvlText w:val=""/>
       <w:lvlJc w:val="left"/>
       <w:pPr>
+        <w:tabs>
+          <w:tab w:val="num" w:pos="0"/>
+        </w:tabs>
         <w:ind w:left="0" w:hanging="0"/>
       </w:pPr>
     </w:lvl>
@@ -2417,6 +2683,9 @@
       <w:lvlText w:val=""/>
       <w:lvlJc w:val="left"/>
       <w:pPr>
+        <w:tabs>
+          <w:tab w:val="num" w:pos="0"/>
+        </w:tabs>
         <w:ind w:left="0" w:hanging="0"/>
       </w:pPr>
     </w:lvl>
@@ -2427,6 +2696,9 @@
       <w:lvlText w:val=""/>
       <w:lvlJc w:val="left"/>
       <w:pPr>
+        <w:tabs>
+          <w:tab w:val="num" w:pos="0"/>
+        </w:tabs>
         <w:ind w:left="0" w:hanging="0"/>
       </w:pPr>
     </w:lvl>
@@ -2437,6 +2709,9 @@
       <w:lvlText w:val=""/>
       <w:lvlJc w:val="left"/>
       <w:pPr>
+        <w:tabs>
+          <w:tab w:val="num" w:pos="0"/>
+        </w:tabs>
         <w:ind w:left="0" w:hanging="0"/>
       </w:pPr>
     </w:lvl>
@@ -2447,6 +2722,9 @@
       <w:lvlText w:val=""/>
       <w:lvlJc w:val="left"/>
       <w:pPr>
+        <w:tabs>
+          <w:tab w:val="num" w:pos="0"/>
+        </w:tabs>
         <w:ind w:left="0" w:hanging="0"/>
       </w:pPr>
     </w:lvl>
@@ -2457,6 +2735,9 @@
       <w:lvlText w:val=""/>
       <w:lvlJc w:val="left"/>
       <w:pPr>
+        <w:tabs>
+          <w:tab w:val="num" w:pos="0"/>
+        </w:tabs>
         <w:ind w:left="0" w:hanging="0"/>
       </w:pPr>
     </w:lvl>
@@ -2467,6 +2748,9 @@
       <w:lvlText w:val=""/>
       <w:lvlJc w:val="left"/>
       <w:pPr>
+        <w:tabs>
+          <w:tab w:val="num" w:pos="0"/>
+        </w:tabs>
         <w:ind w:left="0" w:hanging="0"/>
       </w:pPr>
     </w:lvl>
@@ -2500,7 +2784,9 @@
       </w:rPr>
     </w:rPrDefault>
     <w:pPrDefault>
-      <w:pPr/>
+      <w:pPr>
+        <w:suppressAutoHyphens w:val="true"/>
+      </w:pPr>
     </w:pPrDefault>
   </w:docDefaults>
   <w:latentStyles w:defLockedState="0" w:defUIPriority="99" w:defSemiHidden="0" w:defUnhideWhenUsed="0" w:defQFormat="0" w:count="371">
@@ -2891,7 +3177,7 @@
       <w:kern w:val="0"/>
       <w:sz w:val="22"/>
       <w:szCs w:val="22"/>
-      <w:lang w:val="tr-TR" w:eastAsia="en-US" w:bidi="ar-SA"/>
+      <w:lang w:eastAsia="en-US" w:bidi="ar-SA" w:val="tr-TR"/>
     </w:rPr>
   </w:style>
   <w:style w:type="character" w:styleId="DefaultParagraphFont" w:default="1">
@@ -2926,11 +3212,11 @@
     </w:rPr>
   </w:style>
   <w:style w:type="character" w:styleId="InternetLink">
-    <w:name w:val="Internet Link"/>
+    <w:name w:val="Hyperlink"/>
     <w:rPr>
       <w:color w:val="000080"/>
       <w:u w:val="single"/>
-      <w:lang w:val="zxx" w:eastAsia="zxx" w:bidi="zxx"/>
+      <w:lang w:eastAsia="zxx" w:bidi="zxx"/>
     </w:rPr>
   </w:style>
   <w:style w:type="character" w:styleId="EndnoteCharacters">
@@ -3091,7 +3377,6 @@
     <w:semiHidden/>
     <w:unhideWhenUsed/>
     <w:tblPr>
-      <w:tblInd w:w="0" w:type="dxa"/>
       <w:tblCellMar>
         <w:top w:w="0" w:type="dxa"/>
         <w:left w:w="108" w:type="dxa"/>

</xml_diff>